<commit_message>
Se agrega formato al reporte Tecnico
</commit_message>
<xml_diff>
--- a/Trabajos Conceptuales/Reporte Tecnico/Reporte Tecnico - Grupo 6.docx
+++ b/Trabajos Conceptuales/Reporte Tecnico/Reporte Tecnico - Grupo 6.docx
@@ -8,24 +8,2077 @@
           <w:rFonts w:asciiTheme="minorBidi" w:hAnsiTheme="minorBidi"/>
         </w:rPr>
       </w:pPr>
-      <w:r>
+    </w:p>
+    <w:p>
+      <w:pPr>
+        <w:jc w:val="center"/>
         <w:rPr>
           <w:rFonts w:asciiTheme="minorBidi" w:hAnsiTheme="minorBidi"/>
         </w:rPr>
+      </w:pPr>
+      <w:r>
+        <w:rPr>
+          <w:rFonts w:asciiTheme="minorBidi" w:hAnsiTheme="minorBidi"/>
+          <w:noProof/>
+        </w:rPr>
+        <mc:AlternateContent>
+          <mc:Choice Requires="wps">
+            <w:drawing>
+              <wp:anchor distT="0" distB="0" distL="114300" distR="114300" simplePos="0" relativeHeight="251659264" behindDoc="0" locked="0" layoutInCell="1" allowOverlap="1" wp14:anchorId="314EB29F" wp14:editId="63125AF1">
+                <wp:simplePos x="0" y="0"/>
+                <wp:positionH relativeFrom="column">
+                  <wp:posOffset>1905</wp:posOffset>
+                </wp:positionH>
+                <wp:positionV relativeFrom="paragraph">
+                  <wp:posOffset>1128890</wp:posOffset>
+                </wp:positionV>
+                <wp:extent cx="5662569" cy="41945"/>
+                <wp:effectExtent l="12700" t="12700" r="14605" b="21590"/>
+                <wp:wrapNone/>
+                <wp:docPr id="8" name="Straight Connector 8"/>
+                <wp:cNvGraphicFramePr/>
+                <a:graphic xmlns:a="http://schemas.openxmlformats.org/drawingml/2006/main">
+                  <a:graphicData uri="http://schemas.microsoft.com/office/word/2010/wordprocessingShape">
+                    <wps:wsp>
+                      <wps:cNvCnPr/>
+                      <wps:spPr>
+                        <a:xfrm>
+                          <a:off x="0" y="0"/>
+                          <a:ext cx="5662569" cy="41945"/>
+                        </a:xfrm>
+                        <a:prstGeom prst="line">
+                          <a:avLst/>
+                        </a:prstGeom>
+                        <a:ln w="19050">
+                          <a:solidFill>
+                            <a:schemeClr val="tx1"/>
+                          </a:solidFill>
+                        </a:ln>
+                      </wps:spPr>
+                      <wps:style>
+                        <a:lnRef idx="1">
+                          <a:schemeClr val="dk1"/>
+                        </a:lnRef>
+                        <a:fillRef idx="0">
+                          <a:schemeClr val="dk1"/>
+                        </a:fillRef>
+                        <a:effectRef idx="0">
+                          <a:schemeClr val="dk1"/>
+                        </a:effectRef>
+                        <a:fontRef idx="minor">
+                          <a:schemeClr val="tx1"/>
+                        </a:fontRef>
+                      </wps:style>
+                      <wps:bodyPr/>
+                    </wps:wsp>
+                  </a:graphicData>
+                </a:graphic>
+                <wp14:sizeRelV relativeFrom="margin">
+                  <wp14:pctHeight>0</wp14:pctHeight>
+                </wp14:sizeRelV>
+              </wp:anchor>
+            </w:drawing>
+          </mc:Choice>
+          <mc:Fallback>
+            <w:pict>
+              <v:line w14:anchorId="0DC8A8EA" id="Straight Connector 8" o:spid="_x0000_s1026" style="position:absolute;z-index:251659264;visibility:visible;mso-wrap-style:square;mso-height-percent:0;mso-wrap-distance-left:9pt;mso-wrap-distance-top:0;mso-wrap-distance-right:9pt;mso-wrap-distance-bottom:0;mso-position-horizontal:absolute;mso-position-horizontal-relative:text;mso-position-vertical:absolute;mso-position-vertical-relative:text;mso-height-percent:0;mso-height-relative:margin" from=".15pt,88.9pt" to="446pt,92.2pt" o:gfxdata="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" strokecolor="black [3213]" strokeweight="1.5pt">
+                <v:stroke joinstyle="miter"/>
+              </v:line>
+            </w:pict>
+          </mc:Fallback>
+        </mc:AlternateContent>
+      </w:r>
+      <w:r>
+        <w:rPr>
+          <w:rFonts w:asciiTheme="minorBidi" w:hAnsiTheme="minorBidi"/>
+          <w:noProof/>
+        </w:rPr>
+        <w:drawing>
+          <wp:inline distT="0" distB="0" distL="0" distR="0" wp14:anchorId="02663A08" wp14:editId="28F44B5C">
+            <wp:extent cx="5762043" cy="1173276"/>
+            <wp:effectExtent l="0" t="0" r="3810" b="0"/>
+            <wp:docPr id="7" name="Picture 7"/>
+            <wp:cNvGraphicFramePr>
+              <a:graphicFrameLocks xmlns:a="http://schemas.openxmlformats.org/drawingml/2006/main" noChangeAspect="1"/>
+            </wp:cNvGraphicFramePr>
+            <a:graphic xmlns:a="http://schemas.openxmlformats.org/drawingml/2006/main">
+              <a:graphicData uri="http://schemas.openxmlformats.org/drawingml/2006/picture">
+                <pic:pic xmlns:pic="http://schemas.openxmlformats.org/drawingml/2006/picture">
+                  <pic:nvPicPr>
+                    <pic:cNvPr id="7" name="Screen Shot 2018-11-04 at 10.11.38 AM.png"/>
+                    <pic:cNvPicPr/>
+                  </pic:nvPicPr>
+                  <pic:blipFill>
+                    <a:blip r:embed="rId8">
+                      <a:extLst>
+                        <a:ext uri="{28A0092B-C50C-407E-A947-70E740481C1C}">
+                          <a14:useLocalDpi xmlns:a14="http://schemas.microsoft.com/office/drawing/2010/main" val="0"/>
+                        </a:ext>
+                      </a:extLst>
+                    </a:blip>
+                    <a:stretch>
+                      <a:fillRect/>
+                    </a:stretch>
+                  </pic:blipFill>
+                  <pic:spPr>
+                    <a:xfrm>
+                      <a:off x="0" y="0"/>
+                      <a:ext cx="5850961" cy="1191382"/>
+                    </a:xfrm>
+                    <a:prstGeom prst="rect">
+                      <a:avLst/>
+                    </a:prstGeom>
+                  </pic:spPr>
+                </pic:pic>
+              </a:graphicData>
+            </a:graphic>
+          </wp:inline>
+        </w:drawing>
+      </w:r>
+    </w:p>
+    <w:p>
+      <w:pPr>
+        <w:rPr>
+          <w:rFonts w:asciiTheme="minorBidi" w:hAnsiTheme="minorBidi"/>
+        </w:rPr>
+      </w:pPr>
+    </w:p>
+    <w:p>
+      <w:pPr>
+        <w:rPr>
+          <w:rFonts w:asciiTheme="minorBidi" w:hAnsiTheme="minorBidi"/>
+        </w:rPr>
+      </w:pPr>
+    </w:p>
+    <w:p>
+      <w:pPr>
+        <w:rPr>
+          <w:rFonts w:asciiTheme="minorBidi" w:hAnsiTheme="minorBidi"/>
+        </w:rPr>
+      </w:pPr>
+    </w:p>
+    <w:p>
+      <w:pPr>
+        <w:rPr>
+          <w:rFonts w:asciiTheme="minorBidi" w:hAnsiTheme="minorBidi"/>
+        </w:rPr>
+      </w:pPr>
+    </w:p>
+    <w:p>
+      <w:pPr>
+        <w:rPr>
+          <w:rFonts w:asciiTheme="minorBidi" w:hAnsiTheme="minorBidi"/>
+        </w:rPr>
+      </w:pPr>
+    </w:p>
+    <w:p>
+      <w:pPr>
+        <w:rPr>
+          <w:rFonts w:asciiTheme="minorBidi" w:hAnsiTheme="minorBidi"/>
+        </w:rPr>
+      </w:pPr>
+    </w:p>
+    <w:p>
+      <w:pPr>
+        <w:rPr>
+          <w:rFonts w:asciiTheme="minorBidi" w:hAnsiTheme="minorBidi"/>
+        </w:rPr>
+      </w:pPr>
+    </w:p>
+    <w:p>
+      <w:pPr>
+        <w:jc w:val="center"/>
+        <w:rPr>
+          <w:rFonts w:asciiTheme="minorBidi" w:hAnsiTheme="minorBidi"/>
+        </w:rPr>
+      </w:pPr>
+      <w:r>
+        <w:rPr>
+          <w:rFonts w:asciiTheme="minorBidi" w:hAnsiTheme="minorBidi"/>
+          <w:noProof/>
+        </w:rPr>
+        <mc:AlternateContent>
+          <mc:Choice Requires="wps">
+            <w:drawing>
+              <wp:anchor distT="0" distB="0" distL="114300" distR="114300" simplePos="0" relativeHeight="251667456" behindDoc="0" locked="0" layoutInCell="1" allowOverlap="1" wp14:anchorId="6A163627" wp14:editId="2C499C9B">
+                <wp:simplePos x="0" y="0"/>
+                <wp:positionH relativeFrom="column">
+                  <wp:posOffset>787854</wp:posOffset>
+                </wp:positionH>
+                <wp:positionV relativeFrom="paragraph">
+                  <wp:posOffset>38554</wp:posOffset>
+                </wp:positionV>
+                <wp:extent cx="3316605" cy="600891"/>
+                <wp:effectExtent l="0" t="0" r="0" b="0"/>
+                <wp:wrapNone/>
+                <wp:docPr id="13" name="Text Box 13"/>
+                <wp:cNvGraphicFramePr/>
+                <a:graphic xmlns:a="http://schemas.openxmlformats.org/drawingml/2006/main">
+                  <a:graphicData uri="http://schemas.microsoft.com/office/word/2010/wordprocessingShape">
+                    <wps:wsp>
+                      <wps:cNvSpPr txBox="1"/>
+                      <wps:spPr>
+                        <a:xfrm>
+                          <a:off x="0" y="0"/>
+                          <a:ext cx="3316605" cy="600891"/>
+                        </a:xfrm>
+                        <a:prstGeom prst="rect">
+                          <a:avLst/>
+                        </a:prstGeom>
+                        <a:solidFill>
+                          <a:schemeClr val="lt1"/>
+                        </a:solidFill>
+                        <a:ln w="6350">
+                          <a:noFill/>
+                        </a:ln>
+                      </wps:spPr>
+                      <wps:txbx>
+                        <w:txbxContent>
+                          <w:p>
+                            <w:pPr>
+                              <w:ind w:left="709"/>
+                              <w:rPr>
+                                <w:rFonts w:ascii="Arial" w:hAnsi="Arial" w:cs="Arial"/>
+                                <w:sz w:val="22"/>
+                                <w:szCs w:val="22"/>
+                                <w:lang w:val="es-ES"/>
+                              </w:rPr>
+                            </w:pPr>
+                            <w:r>
+                              <w:rPr>
+                                <w:rFonts w:ascii="Arial" w:hAnsi="Arial" w:cs="Arial"/>
+                                <w:sz w:val="22"/>
+                                <w:szCs w:val="22"/>
+                                <w:lang w:val="es-ES"/>
+                              </w:rPr>
+                              <w:t>Título (breve, de no más de 15 palabras, además debe reflejar el contenido del documento)</w:t>
+                            </w:r>
+                          </w:p>
+                          <w:p>
+                            <w:pPr>
+                              <w:rPr>
+                                <w:rFonts w:ascii="Arial" w:hAnsi="Arial" w:cs="Arial"/>
+                                <w:lang w:val="es-ES"/>
+                              </w:rPr>
+                            </w:pPr>
+                          </w:p>
+                        </w:txbxContent>
+                      </wps:txbx>
+                      <wps:bodyPr rot="0" spcFirstLastPara="0" vertOverflow="overflow" horzOverflow="overflow" vert="horz" wrap="square" lIns="91440" tIns="45720" rIns="91440" bIns="45720" numCol="1" spcCol="0" rtlCol="0" fromWordArt="0" anchor="t" anchorCtr="0" forceAA="0" compatLnSpc="1">
+                        <a:prstTxWarp prst="textNoShape">
+                          <a:avLst/>
+                        </a:prstTxWarp>
+                        <a:noAutofit/>
+                      </wps:bodyPr>
+                    </wps:wsp>
+                  </a:graphicData>
+                </a:graphic>
+                <wp14:sizeRelV relativeFrom="margin">
+                  <wp14:pctHeight>0</wp14:pctHeight>
+                </wp14:sizeRelV>
+              </wp:anchor>
+            </w:drawing>
+          </mc:Choice>
+          <mc:Fallback>
+            <w:pict>
+              <v:shapetype w14:anchorId="6A163627" id="_x0000_t202" coordsize="21600,21600" o:spt="202" path="m,l,21600r21600,l21600,xe">
+                <v:stroke joinstyle="miter"/>
+                <v:path gradientshapeok="t" o:connecttype="rect"/>
+              </v:shapetype>
+              <v:shape id="Text Box 13" o:spid="_x0000_s1026" type="#_x0000_t202" style="position:absolute;left:0;text-align:left;margin-left:62.05pt;margin-top:3.05pt;width:261.15pt;height:47.3pt;z-index:251667456;visibility:visible;mso-wrap-style:square;mso-height-percent:0;mso-wrap-distance-left:9pt;mso-wrap-distance-top:0;mso-wrap-distance-right:9pt;mso-wrap-distance-bottom:0;mso-position-horizontal:absolute;mso-position-horizontal-relative:text;mso-position-vertical:absolute;mso-position-vertical-relative:text;mso-height-percent:0;mso-height-relative:margin;v-text-anchor:top" o:gfxdata="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" fillcolor="white [3201]" stroked="f" strokeweight=".5pt">
+                <v:textbox>
+                  <w:txbxContent>
+                    <w:p>
+                      <w:pPr>
+                        <w:ind w:left="709"/>
+                        <w:rPr>
+                          <w:rFonts w:ascii="Arial" w:hAnsi="Arial" w:cs="Arial"/>
+                          <w:sz w:val="22"/>
+                          <w:szCs w:val="22"/>
+                          <w:lang w:val="es-ES"/>
+                        </w:rPr>
+                      </w:pPr>
+                      <w:r>
+                        <w:rPr>
+                          <w:rFonts w:ascii="Arial" w:hAnsi="Arial" w:cs="Arial"/>
+                          <w:sz w:val="22"/>
+                          <w:szCs w:val="22"/>
+                          <w:lang w:val="es-ES"/>
+                        </w:rPr>
+                        <w:t>Título (breve, de no más de 15 palabras, además debe reflejar el contenido del documento)</w:t>
+                      </w:r>
+                    </w:p>
+                    <w:p>
+                      <w:pPr>
+                        <w:rPr>
+                          <w:rFonts w:ascii="Arial" w:hAnsi="Arial" w:cs="Arial"/>
+                          <w:lang w:val="es-ES"/>
+                        </w:rPr>
+                      </w:pPr>
+                    </w:p>
+                  </w:txbxContent>
+                </v:textbox>
+              </v:shape>
+            </w:pict>
+          </mc:Fallback>
+        </mc:AlternateContent>
+      </w:r>
+    </w:p>
+    <w:p>
+      <w:pPr>
+        <w:jc w:val="center"/>
+        <w:rPr>
+          <w:rFonts w:asciiTheme="minorBidi" w:hAnsiTheme="minorBidi"/>
+        </w:rPr>
+      </w:pPr>
+    </w:p>
+    <w:p>
+      <w:pPr>
+        <w:jc w:val="center"/>
+        <w:rPr>
+          <w:rFonts w:asciiTheme="minorBidi" w:hAnsiTheme="minorBidi"/>
+        </w:rPr>
+      </w:pPr>
+    </w:p>
+    <w:p>
+      <w:pPr>
+        <w:rPr>
+          <w:rFonts w:asciiTheme="minorBidi" w:hAnsiTheme="minorBidi"/>
+        </w:rPr>
+      </w:pPr>
+    </w:p>
+    <w:p>
+      <w:pPr>
+        <w:rPr>
+          <w:rFonts w:asciiTheme="minorBidi" w:hAnsiTheme="minorBidi"/>
+        </w:rPr>
+      </w:pPr>
+    </w:p>
+    <w:p>
+      <w:pPr>
+        <w:rPr>
+          <w:rFonts w:asciiTheme="minorBidi" w:hAnsiTheme="minorBidi"/>
+        </w:rPr>
+      </w:pPr>
+      <w:r>
+        <w:rPr>
+          <w:rFonts w:asciiTheme="minorBidi" w:hAnsiTheme="minorBidi"/>
+          <w:noProof/>
+        </w:rPr>
+        <mc:AlternateContent>
+          <mc:Choice Requires="wps">
+            <w:drawing>
+              <wp:anchor distT="0" distB="0" distL="114300" distR="114300" simplePos="0" relativeHeight="251663360" behindDoc="0" locked="0" layoutInCell="1" allowOverlap="1" wp14:anchorId="521E250B" wp14:editId="03A88E19">
+                <wp:simplePos x="0" y="0"/>
+                <wp:positionH relativeFrom="column">
+                  <wp:posOffset>-104775</wp:posOffset>
+                </wp:positionH>
+                <wp:positionV relativeFrom="paragraph">
+                  <wp:posOffset>2822575</wp:posOffset>
+                </wp:positionV>
+                <wp:extent cx="3316605" cy="394335"/>
+                <wp:effectExtent l="0" t="0" r="0" b="0"/>
+                <wp:wrapNone/>
+                <wp:docPr id="11" name="Text Box 11"/>
+                <wp:cNvGraphicFramePr/>
+                <a:graphic xmlns:a="http://schemas.openxmlformats.org/drawingml/2006/main">
+                  <a:graphicData uri="http://schemas.microsoft.com/office/word/2010/wordprocessingShape">
+                    <wps:wsp>
+                      <wps:cNvSpPr txBox="1"/>
+                      <wps:spPr>
+                        <a:xfrm>
+                          <a:off x="0" y="0"/>
+                          <a:ext cx="3316605" cy="394335"/>
+                        </a:xfrm>
+                        <a:prstGeom prst="rect">
+                          <a:avLst/>
+                        </a:prstGeom>
+                        <a:solidFill>
+                          <a:schemeClr val="lt1"/>
+                        </a:solidFill>
+                        <a:ln w="6350">
+                          <a:noFill/>
+                        </a:ln>
+                      </wps:spPr>
+                      <wps:txbx>
+                        <w:txbxContent>
+                          <w:p>
+                            <w:pPr>
+                              <w:rPr>
+                                <w:rFonts w:ascii="Arial" w:hAnsi="Arial" w:cs="Arial"/>
+                                <w:lang w:val="es-ES_tradnl"/>
+                              </w:rPr>
+                            </w:pPr>
+                            <w:r>
+                              <w:rPr>
+                                <w:rFonts w:ascii="Arial" w:hAnsi="Arial" w:cs="Arial"/>
+                                <w:lang w:val="es-ES_tradnl"/>
+                              </w:rPr>
+                              <w:t xml:space="preserve">Tutora: Ing. Judith </w:t>
+                            </w:r>
+                            <w:proofErr w:type="spellStart"/>
+                            <w:r>
+                              <w:rPr>
+                                <w:rFonts w:ascii="Arial" w:hAnsi="Arial" w:cs="Arial"/>
+                                <w:lang w:val="es-ES_tradnl"/>
+                              </w:rPr>
+                              <w:t>Meles</w:t>
+                            </w:r>
+                            <w:proofErr w:type="spellEnd"/>
+                          </w:p>
+                        </w:txbxContent>
+                      </wps:txbx>
+                      <wps:bodyPr rot="0" spcFirstLastPara="0" vertOverflow="overflow" horzOverflow="overflow" vert="horz" wrap="square" lIns="91440" tIns="45720" rIns="91440" bIns="45720" numCol="1" spcCol="0" rtlCol="0" fromWordArt="0" anchor="t" anchorCtr="0" forceAA="0" compatLnSpc="1">
+                        <a:prstTxWarp prst="textNoShape">
+                          <a:avLst/>
+                        </a:prstTxWarp>
+                        <a:noAutofit/>
+                      </wps:bodyPr>
+                    </wps:wsp>
+                  </a:graphicData>
+                </a:graphic>
+              </wp:anchor>
+            </w:drawing>
+          </mc:Choice>
+          <mc:Fallback>
+            <w:pict>
+              <v:shape w14:anchorId="521E250B" id="Text Box 11" o:spid="_x0000_s1027" type="#_x0000_t202" style="position:absolute;margin-left:-8.25pt;margin-top:222.25pt;width:261.15pt;height:31.05pt;z-index:251663360;visibility:visible;mso-wrap-style:square;mso-wrap-distance-left:9pt;mso-wrap-distance-top:0;mso-wrap-distance-right:9pt;mso-wrap-distance-bottom:0;mso-position-horizontal:absolute;mso-position-horizontal-relative:text;mso-position-vertical:absolute;mso-position-vertical-relative:text;v-text-anchor:top" o:gfxdata="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" fillcolor="white [3201]" stroked="f" strokeweight=".5pt">
+                <v:textbox>
+                  <w:txbxContent>
+                    <w:p>
+                      <w:pPr>
+                        <w:rPr>
+                          <w:rFonts w:ascii="Arial" w:hAnsi="Arial" w:cs="Arial"/>
+                          <w:lang w:val="es-ES_tradnl"/>
+                        </w:rPr>
+                      </w:pPr>
+                      <w:r>
+                        <w:rPr>
+                          <w:rFonts w:ascii="Arial" w:hAnsi="Arial" w:cs="Arial"/>
+                          <w:lang w:val="es-ES_tradnl"/>
+                        </w:rPr>
+                        <w:t xml:space="preserve">Tutora: Ing. Judith </w:t>
+                      </w:r>
+                      <w:proofErr w:type="spellStart"/>
+                      <w:r>
+                        <w:rPr>
+                          <w:rFonts w:ascii="Arial" w:hAnsi="Arial" w:cs="Arial"/>
+                          <w:lang w:val="es-ES_tradnl"/>
+                        </w:rPr>
+                        <w:t>Meles</w:t>
+                      </w:r>
+                      <w:proofErr w:type="spellEnd"/>
+                    </w:p>
+                  </w:txbxContent>
+                </v:textbox>
+              </v:shape>
+            </w:pict>
+          </mc:Fallback>
+        </mc:AlternateContent>
+      </w:r>
+      <w:r>
+        <w:rPr>
+          <w:rFonts w:asciiTheme="minorBidi" w:hAnsiTheme="minorBidi"/>
+          <w:noProof/>
+        </w:rPr>
+        <mc:AlternateContent>
+          <mc:Choice Requires="wps">
+            <w:drawing>
+              <wp:anchor distT="0" distB="0" distL="114300" distR="114300" simplePos="0" relativeHeight="251665408" behindDoc="0" locked="0" layoutInCell="1" allowOverlap="1" wp14:anchorId="1F0E7A48" wp14:editId="6C97BBC1">
+                <wp:simplePos x="0" y="0"/>
+                <wp:positionH relativeFrom="column">
+                  <wp:posOffset>-105320</wp:posOffset>
+                </wp:positionH>
+                <wp:positionV relativeFrom="paragraph">
+                  <wp:posOffset>4774928</wp:posOffset>
+                </wp:positionV>
+                <wp:extent cx="3316605" cy="394335"/>
+                <wp:effectExtent l="0" t="0" r="0" b="0"/>
+                <wp:wrapNone/>
+                <wp:docPr id="12" name="Text Box 12"/>
+                <wp:cNvGraphicFramePr/>
+                <a:graphic xmlns:a="http://schemas.openxmlformats.org/drawingml/2006/main">
+                  <a:graphicData uri="http://schemas.microsoft.com/office/word/2010/wordprocessingShape">
+                    <wps:wsp>
+                      <wps:cNvSpPr txBox="1"/>
+                      <wps:spPr>
+                        <a:xfrm>
+                          <a:off x="0" y="0"/>
+                          <a:ext cx="3316605" cy="394335"/>
+                        </a:xfrm>
+                        <a:prstGeom prst="rect">
+                          <a:avLst/>
+                        </a:prstGeom>
+                        <a:solidFill>
+                          <a:schemeClr val="lt1"/>
+                        </a:solidFill>
+                        <a:ln w="6350">
+                          <a:noFill/>
+                        </a:ln>
+                      </wps:spPr>
+                      <wps:txbx>
+                        <w:txbxContent>
+                          <w:p>
+                            <w:pPr>
+                              <w:rPr>
+                                <w:rFonts w:ascii="Arial" w:hAnsi="Arial" w:cs="Arial"/>
+                                <w:lang w:val="es-ES_tradnl"/>
+                              </w:rPr>
+                            </w:pPr>
+                            <w:r>
+                              <w:rPr>
+                                <w:rFonts w:ascii="Arial" w:hAnsi="Arial" w:cs="Arial"/>
+                                <w:lang w:val="es-ES_tradnl"/>
+                              </w:rPr>
+                              <w:t>Clave del Documento: UTN-ISW-2018-1</w:t>
+                            </w:r>
+                          </w:p>
+                        </w:txbxContent>
+                      </wps:txbx>
+                      <wps:bodyPr rot="0" spcFirstLastPara="0" vertOverflow="overflow" horzOverflow="overflow" vert="horz" wrap="square" lIns="91440" tIns="45720" rIns="91440" bIns="45720" numCol="1" spcCol="0" rtlCol="0" fromWordArt="0" anchor="t" anchorCtr="0" forceAA="0" compatLnSpc="1">
+                        <a:prstTxWarp prst="textNoShape">
+                          <a:avLst/>
+                        </a:prstTxWarp>
+                        <a:noAutofit/>
+                      </wps:bodyPr>
+                    </wps:wsp>
+                  </a:graphicData>
+                </a:graphic>
+              </wp:anchor>
+            </w:drawing>
+          </mc:Choice>
+          <mc:Fallback>
+            <w:pict>
+              <v:shape w14:anchorId="1F0E7A48" id="Text Box 12" o:spid="_x0000_s1028" type="#_x0000_t202" style="position:absolute;margin-left:-8.3pt;margin-top:376pt;width:261.15pt;height:31.05pt;z-index:251665408;visibility:visible;mso-wrap-style:square;mso-wrap-distance-left:9pt;mso-wrap-distance-top:0;mso-wrap-distance-right:9pt;mso-wrap-distance-bottom:0;mso-position-horizontal:absolute;mso-position-horizontal-relative:text;mso-position-vertical:absolute;mso-position-vertical-relative:text;v-text-anchor:top" o:gfxdata="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" fillcolor="white [3201]" stroked="f" strokeweight=".5pt">
+                <v:textbox>
+                  <w:txbxContent>
+                    <w:p>
+                      <w:pPr>
+                        <w:rPr>
+                          <w:rFonts w:ascii="Arial" w:hAnsi="Arial" w:cs="Arial"/>
+                          <w:lang w:val="es-ES_tradnl"/>
+                        </w:rPr>
+                      </w:pPr>
+                      <w:r>
+                        <w:rPr>
+                          <w:rFonts w:ascii="Arial" w:hAnsi="Arial" w:cs="Arial"/>
+                          <w:lang w:val="es-ES_tradnl"/>
+                        </w:rPr>
+                        <w:t>Clave del Documento: UTN-ISW-2018-1</w:t>
+                      </w:r>
+                    </w:p>
+                  </w:txbxContent>
+                </v:textbox>
+              </v:shape>
+            </w:pict>
+          </mc:Fallback>
+        </mc:AlternateContent>
+      </w:r>
+      <w:r>
+        <w:rPr>
+          <w:rFonts w:asciiTheme="minorBidi" w:hAnsiTheme="minorBidi"/>
+          <w:noProof/>
+        </w:rPr>
+        <mc:AlternateContent>
+          <mc:Choice Requires="wps">
+            <w:drawing>
+              <wp:anchor distT="0" distB="0" distL="114300" distR="114300" simplePos="0" relativeHeight="251660288" behindDoc="0" locked="0" layoutInCell="1" allowOverlap="1" wp14:anchorId="35D914EE" wp14:editId="10AA0831">
+                <wp:simplePos x="0" y="0"/>
+                <wp:positionH relativeFrom="column">
+                  <wp:posOffset>-98425</wp:posOffset>
+                </wp:positionH>
+                <wp:positionV relativeFrom="paragraph">
+                  <wp:posOffset>3216275</wp:posOffset>
+                </wp:positionV>
+                <wp:extent cx="5687695" cy="1297305"/>
+                <wp:effectExtent l="0" t="0" r="1905" b="0"/>
+                <wp:wrapNone/>
+                <wp:docPr id="9" name="Text Box 9"/>
+                <wp:cNvGraphicFramePr/>
+                <a:graphic xmlns:a="http://schemas.openxmlformats.org/drawingml/2006/main">
+                  <a:graphicData uri="http://schemas.microsoft.com/office/word/2010/wordprocessingShape">
+                    <wps:wsp>
+                      <wps:cNvSpPr txBox="1"/>
+                      <wps:spPr>
+                        <a:xfrm>
+                          <a:off x="0" y="0"/>
+                          <a:ext cx="5687695" cy="1297305"/>
+                        </a:xfrm>
+                        <a:prstGeom prst="rect">
+                          <a:avLst/>
+                        </a:prstGeom>
+                        <a:solidFill>
+                          <a:schemeClr val="lt1"/>
+                        </a:solidFill>
+                        <a:ln w="6350">
+                          <a:noFill/>
+                        </a:ln>
+                      </wps:spPr>
+                      <wps:txbx>
+                        <w:txbxContent>
+                          <w:p>
+                            <w:pPr>
+                              <w:rPr>
+                                <w:rFonts w:ascii="Arial" w:hAnsi="Arial" w:cs="Arial"/>
+                                <w:lang w:val="es-ES_tradnl"/>
+                              </w:rPr>
+                            </w:pPr>
+                            <w:r>
+                              <w:rPr>
+                                <w:rFonts w:ascii="Arial" w:hAnsi="Arial" w:cs="Arial"/>
+                                <w:lang w:val="es-ES_tradnl"/>
+                              </w:rPr>
+                              <w:t>Autores:</w:t>
+                            </w:r>
+                          </w:p>
+                          <w:p>
+                            <w:pPr>
+                              <w:pStyle w:val="ListParagraph"/>
+                              <w:numPr>
+                                <w:ilvl w:val="0"/>
+                                <w:numId w:val="1"/>
+                              </w:numPr>
+                              <w:rPr>
+                                <w:rFonts w:ascii="Arial" w:hAnsi="Arial" w:cs="Arial"/>
+                                <w:lang w:val="es-ES_tradnl"/>
+                              </w:rPr>
+                            </w:pPr>
+                            <w:r>
+                              <w:rPr>
+                                <w:rFonts w:ascii="Arial" w:hAnsi="Arial" w:cs="Arial"/>
+                                <w:lang w:val="es-ES_tradnl"/>
+                              </w:rPr>
+                              <w:t xml:space="preserve">Abanto </w:t>
+                            </w:r>
+                            <w:proofErr w:type="spellStart"/>
+                            <w:r>
+                              <w:rPr>
+                                <w:rFonts w:ascii="Arial" w:hAnsi="Arial" w:cs="Arial"/>
+                                <w:lang w:val="es-ES_tradnl"/>
+                              </w:rPr>
+                              <w:t>Uriol</w:t>
+                            </w:r>
+                            <w:proofErr w:type="spellEnd"/>
+                            <w:r>
+                              <w:rPr>
+                                <w:rFonts w:ascii="Arial" w:hAnsi="Arial" w:cs="Arial"/>
+                                <w:lang w:val="es-ES_tradnl"/>
+                              </w:rPr>
+                              <w:t>, Diego</w:t>
+                            </w:r>
+                            <w:r>
+                              <w:rPr>
+                                <w:rFonts w:ascii="Arial" w:hAnsi="Arial" w:cs="Arial"/>
+                                <w:lang w:val="es-ES_tradnl"/>
+                              </w:rPr>
+                              <w:tab/>
+                            </w:r>
+                            <w:r>
+                              <w:rPr>
+                                <w:rFonts w:ascii="Arial" w:hAnsi="Arial" w:cs="Arial"/>
+                                <w:lang w:val="es-ES_tradnl"/>
+                              </w:rPr>
+                              <w:tab/>
+                            </w:r>
+                            <w:r>
+                              <w:rPr>
+                                <w:rFonts w:ascii="Arial" w:hAnsi="Arial" w:cs="Arial"/>
+                                <w:lang w:val="es-ES_tradnl"/>
+                              </w:rPr>
+                              <w:tab/>
+                            </w:r>
+                            <w:r>
+                              <w:rPr>
+                                <w:rFonts w:ascii="Arial" w:hAnsi="Arial" w:cs="Arial"/>
+                                <w:lang w:val="es-ES_tradnl"/>
+                              </w:rPr>
+                              <w:tab/>
+                            </w:r>
+                            <w:r>
+                              <w:rPr>
+                                <w:rFonts w:ascii="Arial" w:hAnsi="Arial" w:cs="Arial"/>
+                                <w:lang w:val="es-ES_tradnl"/>
+                              </w:rPr>
+                              <w:tab/>
+                            </w:r>
+                            <w:r>
+                              <w:rPr>
+                                <w:rFonts w:ascii="Arial" w:hAnsi="Arial" w:cs="Arial"/>
+                                <w:lang w:val="es-ES_tradnl"/>
+                              </w:rPr>
+                              <w:tab/>
+                            </w:r>
+                            <w:r>
+                              <w:rPr>
+                                <w:rFonts w:ascii="Arial" w:hAnsi="Arial" w:cs="Arial"/>
+                                <w:lang w:val="es-ES_tradnl"/>
+                              </w:rPr>
+                              <w:t>Legajo: 69451</w:t>
+                            </w:r>
+                          </w:p>
+                          <w:p>
+                            <w:pPr>
+                              <w:pStyle w:val="ListParagraph"/>
+                              <w:numPr>
+                                <w:ilvl w:val="0"/>
+                                <w:numId w:val="1"/>
+                              </w:numPr>
+                              <w:rPr>
+                                <w:rFonts w:ascii="Arial" w:hAnsi="Arial" w:cs="Arial"/>
+                                <w:lang w:val="es-ES_tradnl"/>
+                              </w:rPr>
+                            </w:pPr>
+                            <w:r>
+                              <w:rPr>
+                                <w:rFonts w:ascii="Arial" w:hAnsi="Arial" w:cs="Arial"/>
+                                <w:lang w:val="es-ES_tradnl"/>
+                              </w:rPr>
+                              <w:t>Bracamonte Cortes, Gabriel</w:t>
+                            </w:r>
+                            <w:r>
+                              <w:rPr>
+                                <w:rFonts w:ascii="Arial" w:hAnsi="Arial" w:cs="Arial"/>
+                                <w:lang w:val="es-ES_tradnl"/>
+                              </w:rPr>
+                              <w:tab/>
+                            </w:r>
+                            <w:r>
+                              <w:rPr>
+                                <w:rFonts w:ascii="Arial" w:hAnsi="Arial" w:cs="Arial"/>
+                                <w:lang w:val="es-ES_tradnl"/>
+                              </w:rPr>
+                              <w:tab/>
+                            </w:r>
+                            <w:r>
+                              <w:rPr>
+                                <w:rFonts w:ascii="Arial" w:hAnsi="Arial" w:cs="Arial"/>
+                                <w:lang w:val="es-ES_tradnl"/>
+                              </w:rPr>
+                              <w:tab/>
+                            </w:r>
+                            <w:r>
+                              <w:rPr>
+                                <w:rFonts w:ascii="Arial" w:hAnsi="Arial" w:cs="Arial"/>
+                                <w:lang w:val="es-ES_tradnl"/>
+                              </w:rPr>
+                              <w:tab/>
+                              <w:t>Legajo: 65583</w:t>
+                            </w:r>
+                          </w:p>
+                          <w:p>
+                            <w:pPr>
+                              <w:pStyle w:val="ListParagraph"/>
+                              <w:numPr>
+                                <w:ilvl w:val="0"/>
+                                <w:numId w:val="1"/>
+                              </w:numPr>
+                              <w:rPr>
+                                <w:rFonts w:ascii="Arial" w:hAnsi="Arial" w:cs="Arial"/>
+                                <w:lang w:val="es-ES_tradnl"/>
+                              </w:rPr>
+                            </w:pPr>
+                            <w:r>
+                              <w:rPr>
+                                <w:rFonts w:ascii="Arial" w:hAnsi="Arial" w:cs="Arial"/>
+                                <w:lang w:val="es-ES_tradnl"/>
+                              </w:rPr>
+                              <w:t xml:space="preserve">Crespo, </w:t>
+                            </w:r>
+                            <w:proofErr w:type="spellStart"/>
+                            <w:r>
+                              <w:rPr>
+                                <w:rFonts w:ascii="Arial" w:hAnsi="Arial" w:cs="Arial"/>
+                                <w:lang w:val="es-ES_tradnl"/>
+                              </w:rPr>
+                              <w:t>Maria</w:t>
+                            </w:r>
+                            <w:proofErr w:type="spellEnd"/>
+                            <w:r>
+                              <w:rPr>
+                                <w:rFonts w:ascii="Arial" w:hAnsi="Arial" w:cs="Arial"/>
+                                <w:lang w:val="es-ES_tradnl"/>
+                              </w:rPr>
+                              <w:t xml:space="preserve"> </w:t>
+                            </w:r>
+                            <w:proofErr w:type="spellStart"/>
+                            <w:r>
+                              <w:rPr>
+                                <w:rFonts w:ascii="Arial" w:hAnsi="Arial" w:cs="Arial"/>
+                                <w:lang w:val="es-ES_tradnl"/>
+                              </w:rPr>
+                              <w:t>Mickaela</w:t>
+                            </w:r>
+                            <w:proofErr w:type="spellEnd"/>
+                            <w:r>
+                              <w:rPr>
+                                <w:rFonts w:ascii="Arial" w:hAnsi="Arial" w:cs="Arial"/>
+                                <w:lang w:val="es-ES_tradnl"/>
+                              </w:rPr>
+                              <w:tab/>
+                            </w:r>
+                            <w:r>
+                              <w:rPr>
+                                <w:rFonts w:ascii="Arial" w:hAnsi="Arial" w:cs="Arial"/>
+                                <w:lang w:val="es-ES_tradnl"/>
+                              </w:rPr>
+                              <w:tab/>
+                            </w:r>
+                            <w:r>
+                              <w:rPr>
+                                <w:rFonts w:ascii="Arial" w:hAnsi="Arial" w:cs="Arial"/>
+                                <w:lang w:val="es-ES_tradnl"/>
+                              </w:rPr>
+                              <w:tab/>
+                            </w:r>
+                            <w:r>
+                              <w:rPr>
+                                <w:rFonts w:ascii="Arial" w:hAnsi="Arial" w:cs="Arial"/>
+                                <w:lang w:val="es-ES_tradnl"/>
+                              </w:rPr>
+                              <w:tab/>
+                            </w:r>
+                            <w:r>
+                              <w:rPr>
+                                <w:rFonts w:ascii="Arial" w:hAnsi="Arial" w:cs="Arial"/>
+                                <w:lang w:val="es-ES_tradnl"/>
+                              </w:rPr>
+                              <w:tab/>
+                            </w:r>
+                            <w:r>
+                              <w:rPr>
+                                <w:rFonts w:ascii="Arial" w:hAnsi="Arial" w:cs="Arial"/>
+                                <w:lang w:val="es-ES_tradnl"/>
+                              </w:rPr>
+                              <w:t>Legajo: 71291</w:t>
+                            </w:r>
+                          </w:p>
+                          <w:p>
+                            <w:pPr>
+                              <w:pStyle w:val="ListParagraph"/>
+                              <w:numPr>
+                                <w:ilvl w:val="0"/>
+                                <w:numId w:val="1"/>
+                              </w:numPr>
+                              <w:rPr>
+                                <w:rFonts w:ascii="Arial" w:hAnsi="Arial" w:cs="Arial"/>
+                                <w:lang w:val="es-ES_tradnl"/>
+                              </w:rPr>
+                            </w:pPr>
+                            <w:proofErr w:type="spellStart"/>
+                            <w:r>
+                              <w:rPr>
+                                <w:rFonts w:ascii="Arial" w:hAnsi="Arial" w:cs="Arial"/>
+                                <w:lang w:val="es-ES_tradnl"/>
+                              </w:rPr>
+                              <w:t>Garcia</w:t>
+                            </w:r>
+                            <w:proofErr w:type="spellEnd"/>
+                            <w:r>
+                              <w:rPr>
+                                <w:rFonts w:ascii="Arial" w:hAnsi="Arial" w:cs="Arial"/>
+                                <w:lang w:val="es-ES_tradnl"/>
+                              </w:rPr>
+                              <w:t xml:space="preserve"> </w:t>
+                            </w:r>
+                            <w:proofErr w:type="spellStart"/>
+                            <w:r>
+                              <w:rPr>
+                                <w:rFonts w:ascii="Arial" w:hAnsi="Arial" w:cs="Arial"/>
+                                <w:lang w:val="es-ES_tradnl"/>
+                              </w:rPr>
+                              <w:t>Cowan</w:t>
+                            </w:r>
+                            <w:proofErr w:type="spellEnd"/>
+                            <w:r>
+                              <w:rPr>
+                                <w:rFonts w:ascii="Arial" w:hAnsi="Arial" w:cs="Arial"/>
+                                <w:lang w:val="es-ES_tradnl"/>
+                              </w:rPr>
+                              <w:t xml:space="preserve">, Eliana </w:t>
+                            </w:r>
+                            <w:proofErr w:type="spellStart"/>
+                            <w:r>
+                              <w:rPr>
+                                <w:rFonts w:ascii="Arial" w:hAnsi="Arial" w:cs="Arial"/>
+                                <w:lang w:val="es-ES_tradnl"/>
+                              </w:rPr>
+                              <w:t>Belen</w:t>
+                            </w:r>
+                            <w:proofErr w:type="spellEnd"/>
+                            <w:r>
+                              <w:rPr>
+                                <w:rFonts w:ascii="Arial" w:hAnsi="Arial" w:cs="Arial"/>
+                                <w:lang w:val="es-ES_tradnl"/>
+                              </w:rPr>
+                              <w:tab/>
+                            </w:r>
+                            <w:r>
+                              <w:rPr>
+                                <w:rFonts w:ascii="Arial" w:hAnsi="Arial" w:cs="Arial"/>
+                                <w:lang w:val="es-ES_tradnl"/>
+                              </w:rPr>
+                              <w:tab/>
+                            </w:r>
+                            <w:r>
+                              <w:rPr>
+                                <w:rFonts w:ascii="Arial" w:hAnsi="Arial" w:cs="Arial"/>
+                                <w:lang w:val="es-ES_tradnl"/>
+                              </w:rPr>
+                              <w:tab/>
+                            </w:r>
+                            <w:r>
+                              <w:rPr>
+                                <w:rFonts w:ascii="Arial" w:hAnsi="Arial" w:cs="Arial"/>
+                                <w:lang w:val="es-ES_tradnl"/>
+                              </w:rPr>
+                              <w:tab/>
+                              <w:t>Legajo: 70964</w:t>
+                            </w:r>
+                          </w:p>
+                          <w:p>
+                            <w:pPr>
+                              <w:pStyle w:val="ListParagraph"/>
+                              <w:numPr>
+                                <w:ilvl w:val="0"/>
+                                <w:numId w:val="1"/>
+                              </w:numPr>
+                              <w:rPr>
+                                <w:rFonts w:ascii="Arial" w:hAnsi="Arial" w:cs="Arial"/>
+                                <w:lang w:val="es-ES_tradnl"/>
+                              </w:rPr>
+                            </w:pPr>
+                            <w:proofErr w:type="spellStart"/>
+                            <w:r>
+                              <w:rPr>
+                                <w:rFonts w:ascii="Arial" w:hAnsi="Arial" w:cs="Arial"/>
+                                <w:lang w:val="es-ES_tradnl"/>
+                              </w:rPr>
+                              <w:t>Perez</w:t>
+                            </w:r>
+                            <w:proofErr w:type="spellEnd"/>
+                            <w:r>
+                              <w:rPr>
+                                <w:rFonts w:ascii="Arial" w:hAnsi="Arial" w:cs="Arial"/>
+                                <w:lang w:val="es-ES_tradnl"/>
+                              </w:rPr>
+                              <w:t xml:space="preserve"> </w:t>
+                            </w:r>
+                            <w:proofErr w:type="spellStart"/>
+                            <w:r>
+                              <w:rPr>
+                                <w:rFonts w:ascii="Arial" w:hAnsi="Arial" w:cs="Arial"/>
+                                <w:lang w:val="es-ES_tradnl"/>
+                              </w:rPr>
+                              <w:t>Pinelli</w:t>
+                            </w:r>
+                            <w:proofErr w:type="spellEnd"/>
+                            <w:r>
+                              <w:rPr>
+                                <w:rFonts w:ascii="Arial" w:hAnsi="Arial" w:cs="Arial"/>
+                                <w:lang w:val="es-ES_tradnl"/>
+                              </w:rPr>
+                              <w:t>, Juan Francisco</w:t>
+                            </w:r>
+                            <w:r>
+                              <w:rPr>
+                                <w:rFonts w:ascii="Arial" w:hAnsi="Arial" w:cs="Arial"/>
+                                <w:lang w:val="es-ES_tradnl"/>
+                              </w:rPr>
+                              <w:tab/>
+                            </w:r>
+                            <w:r>
+                              <w:rPr>
+                                <w:rFonts w:ascii="Arial" w:hAnsi="Arial" w:cs="Arial"/>
+                                <w:lang w:val="es-ES_tradnl"/>
+                              </w:rPr>
+                              <w:tab/>
+                            </w:r>
+                            <w:r>
+                              <w:rPr>
+                                <w:rFonts w:ascii="Arial" w:hAnsi="Arial" w:cs="Arial"/>
+                                <w:lang w:val="es-ES_tradnl"/>
+                              </w:rPr>
+                              <w:tab/>
+                            </w:r>
+                            <w:r>
+                              <w:rPr>
+                                <w:rFonts w:ascii="Arial" w:hAnsi="Arial" w:cs="Arial"/>
+                                <w:lang w:val="es-ES_tradnl"/>
+                              </w:rPr>
+                              <w:tab/>
+                              <w:t>Legajo: 69602</w:t>
+                            </w:r>
+                          </w:p>
+                        </w:txbxContent>
+                      </wps:txbx>
+                      <wps:bodyPr rot="0" spcFirstLastPara="0" vertOverflow="overflow" horzOverflow="overflow" vert="horz" wrap="square" lIns="91440" tIns="45720" rIns="91440" bIns="45720" numCol="1" spcCol="0" rtlCol="0" fromWordArt="0" anchor="t" anchorCtr="0" forceAA="0" compatLnSpc="1">
+                        <a:prstTxWarp prst="textNoShape">
+                          <a:avLst/>
+                        </a:prstTxWarp>
+                        <a:noAutofit/>
+                      </wps:bodyPr>
+                    </wps:wsp>
+                  </a:graphicData>
+                </a:graphic>
+                <wp14:sizeRelH relativeFrom="margin">
+                  <wp14:pctWidth>0</wp14:pctWidth>
+                </wp14:sizeRelH>
+                <wp14:sizeRelV relativeFrom="margin">
+                  <wp14:pctHeight>0</wp14:pctHeight>
+                </wp14:sizeRelV>
+              </wp:anchor>
+            </w:drawing>
+          </mc:Choice>
+          <mc:Fallback>
+            <w:pict>
+              <v:shape w14:anchorId="35D914EE" id="Text Box 9" o:spid="_x0000_s1029" type="#_x0000_t202" style="position:absolute;margin-left:-7.75pt;margin-top:253.25pt;width:447.85pt;height:102.15pt;z-index:251660288;visibility:visible;mso-wrap-style:square;mso-width-percent:0;mso-height-percent:0;mso-wrap-distance-left:9pt;mso-wrap-distance-top:0;mso-wrap-distance-right:9pt;mso-wrap-distance-bottom:0;mso-position-horizontal:absolute;mso-position-horizontal-relative:text;mso-position-vertical:absolute;mso-position-vertical-relative:text;mso-width-percent:0;mso-height-percent:0;mso-width-relative:margin;mso-height-relative:margin;v-text-anchor:top" o:gfxdata="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" fillcolor="white [3201]" stroked="f" strokeweight=".5pt">
+                <v:textbox>
+                  <w:txbxContent>
+                    <w:p>
+                      <w:pPr>
+                        <w:rPr>
+                          <w:rFonts w:ascii="Arial" w:hAnsi="Arial" w:cs="Arial"/>
+                          <w:lang w:val="es-ES_tradnl"/>
+                        </w:rPr>
+                      </w:pPr>
+                      <w:r>
+                        <w:rPr>
+                          <w:rFonts w:ascii="Arial" w:hAnsi="Arial" w:cs="Arial"/>
+                          <w:lang w:val="es-ES_tradnl"/>
+                        </w:rPr>
+                        <w:t>Autores:</w:t>
+                      </w:r>
+                    </w:p>
+                    <w:p>
+                      <w:pPr>
+                        <w:pStyle w:val="ListParagraph"/>
+                        <w:numPr>
+                          <w:ilvl w:val="0"/>
+                          <w:numId w:val="1"/>
+                        </w:numPr>
+                        <w:rPr>
+                          <w:rFonts w:ascii="Arial" w:hAnsi="Arial" w:cs="Arial"/>
+                          <w:lang w:val="es-ES_tradnl"/>
+                        </w:rPr>
+                      </w:pPr>
+                      <w:r>
+                        <w:rPr>
+                          <w:rFonts w:ascii="Arial" w:hAnsi="Arial" w:cs="Arial"/>
+                          <w:lang w:val="es-ES_tradnl"/>
+                        </w:rPr>
+                        <w:t xml:space="preserve">Abanto </w:t>
+                      </w:r>
+                      <w:proofErr w:type="spellStart"/>
+                      <w:r>
+                        <w:rPr>
+                          <w:rFonts w:ascii="Arial" w:hAnsi="Arial" w:cs="Arial"/>
+                          <w:lang w:val="es-ES_tradnl"/>
+                        </w:rPr>
+                        <w:t>Uriol</w:t>
+                      </w:r>
+                      <w:proofErr w:type="spellEnd"/>
+                      <w:r>
+                        <w:rPr>
+                          <w:rFonts w:ascii="Arial" w:hAnsi="Arial" w:cs="Arial"/>
+                          <w:lang w:val="es-ES_tradnl"/>
+                        </w:rPr>
+                        <w:t>, Diego</w:t>
+                      </w:r>
+                      <w:r>
+                        <w:rPr>
+                          <w:rFonts w:ascii="Arial" w:hAnsi="Arial" w:cs="Arial"/>
+                          <w:lang w:val="es-ES_tradnl"/>
+                        </w:rPr>
+                        <w:tab/>
+                      </w:r>
+                      <w:r>
+                        <w:rPr>
+                          <w:rFonts w:ascii="Arial" w:hAnsi="Arial" w:cs="Arial"/>
+                          <w:lang w:val="es-ES_tradnl"/>
+                        </w:rPr>
+                        <w:tab/>
+                      </w:r>
+                      <w:r>
+                        <w:rPr>
+                          <w:rFonts w:ascii="Arial" w:hAnsi="Arial" w:cs="Arial"/>
+                          <w:lang w:val="es-ES_tradnl"/>
+                        </w:rPr>
+                        <w:tab/>
+                      </w:r>
+                      <w:r>
+                        <w:rPr>
+                          <w:rFonts w:ascii="Arial" w:hAnsi="Arial" w:cs="Arial"/>
+                          <w:lang w:val="es-ES_tradnl"/>
+                        </w:rPr>
+                        <w:tab/>
+                      </w:r>
+                      <w:r>
+                        <w:rPr>
+                          <w:rFonts w:ascii="Arial" w:hAnsi="Arial" w:cs="Arial"/>
+                          <w:lang w:val="es-ES_tradnl"/>
+                        </w:rPr>
+                        <w:tab/>
+                      </w:r>
+                      <w:r>
+                        <w:rPr>
+                          <w:rFonts w:ascii="Arial" w:hAnsi="Arial" w:cs="Arial"/>
+                          <w:lang w:val="es-ES_tradnl"/>
+                        </w:rPr>
+                        <w:tab/>
+                      </w:r>
+                      <w:r>
+                        <w:rPr>
+                          <w:rFonts w:ascii="Arial" w:hAnsi="Arial" w:cs="Arial"/>
+                          <w:lang w:val="es-ES_tradnl"/>
+                        </w:rPr>
+                        <w:t>Legajo: 69451</w:t>
+                      </w:r>
+                    </w:p>
+                    <w:p>
+                      <w:pPr>
+                        <w:pStyle w:val="ListParagraph"/>
+                        <w:numPr>
+                          <w:ilvl w:val="0"/>
+                          <w:numId w:val="1"/>
+                        </w:numPr>
+                        <w:rPr>
+                          <w:rFonts w:ascii="Arial" w:hAnsi="Arial" w:cs="Arial"/>
+                          <w:lang w:val="es-ES_tradnl"/>
+                        </w:rPr>
+                      </w:pPr>
+                      <w:r>
+                        <w:rPr>
+                          <w:rFonts w:ascii="Arial" w:hAnsi="Arial" w:cs="Arial"/>
+                          <w:lang w:val="es-ES_tradnl"/>
+                        </w:rPr>
+                        <w:t>Bracamonte Cortes, Gabriel</w:t>
+                      </w:r>
+                      <w:r>
+                        <w:rPr>
+                          <w:rFonts w:ascii="Arial" w:hAnsi="Arial" w:cs="Arial"/>
+                          <w:lang w:val="es-ES_tradnl"/>
+                        </w:rPr>
+                        <w:tab/>
+                      </w:r>
+                      <w:r>
+                        <w:rPr>
+                          <w:rFonts w:ascii="Arial" w:hAnsi="Arial" w:cs="Arial"/>
+                          <w:lang w:val="es-ES_tradnl"/>
+                        </w:rPr>
+                        <w:tab/>
+                      </w:r>
+                      <w:r>
+                        <w:rPr>
+                          <w:rFonts w:ascii="Arial" w:hAnsi="Arial" w:cs="Arial"/>
+                          <w:lang w:val="es-ES_tradnl"/>
+                        </w:rPr>
+                        <w:tab/>
+                      </w:r>
+                      <w:r>
+                        <w:rPr>
+                          <w:rFonts w:ascii="Arial" w:hAnsi="Arial" w:cs="Arial"/>
+                          <w:lang w:val="es-ES_tradnl"/>
+                        </w:rPr>
+                        <w:tab/>
+                        <w:t>Legajo: 65583</w:t>
+                      </w:r>
+                    </w:p>
+                    <w:p>
+                      <w:pPr>
+                        <w:pStyle w:val="ListParagraph"/>
+                        <w:numPr>
+                          <w:ilvl w:val="0"/>
+                          <w:numId w:val="1"/>
+                        </w:numPr>
+                        <w:rPr>
+                          <w:rFonts w:ascii="Arial" w:hAnsi="Arial" w:cs="Arial"/>
+                          <w:lang w:val="es-ES_tradnl"/>
+                        </w:rPr>
+                      </w:pPr>
+                      <w:r>
+                        <w:rPr>
+                          <w:rFonts w:ascii="Arial" w:hAnsi="Arial" w:cs="Arial"/>
+                          <w:lang w:val="es-ES_tradnl"/>
+                        </w:rPr>
+                        <w:t xml:space="preserve">Crespo, </w:t>
+                      </w:r>
+                      <w:proofErr w:type="spellStart"/>
+                      <w:r>
+                        <w:rPr>
+                          <w:rFonts w:ascii="Arial" w:hAnsi="Arial" w:cs="Arial"/>
+                          <w:lang w:val="es-ES_tradnl"/>
+                        </w:rPr>
+                        <w:t>Maria</w:t>
+                      </w:r>
+                      <w:proofErr w:type="spellEnd"/>
+                      <w:r>
+                        <w:rPr>
+                          <w:rFonts w:ascii="Arial" w:hAnsi="Arial" w:cs="Arial"/>
+                          <w:lang w:val="es-ES_tradnl"/>
+                        </w:rPr>
+                        <w:t xml:space="preserve"> </w:t>
+                      </w:r>
+                      <w:proofErr w:type="spellStart"/>
+                      <w:r>
+                        <w:rPr>
+                          <w:rFonts w:ascii="Arial" w:hAnsi="Arial" w:cs="Arial"/>
+                          <w:lang w:val="es-ES_tradnl"/>
+                        </w:rPr>
+                        <w:t>Mickaela</w:t>
+                      </w:r>
+                      <w:proofErr w:type="spellEnd"/>
+                      <w:r>
+                        <w:rPr>
+                          <w:rFonts w:ascii="Arial" w:hAnsi="Arial" w:cs="Arial"/>
+                          <w:lang w:val="es-ES_tradnl"/>
+                        </w:rPr>
+                        <w:tab/>
+                      </w:r>
+                      <w:r>
+                        <w:rPr>
+                          <w:rFonts w:ascii="Arial" w:hAnsi="Arial" w:cs="Arial"/>
+                          <w:lang w:val="es-ES_tradnl"/>
+                        </w:rPr>
+                        <w:tab/>
+                      </w:r>
+                      <w:r>
+                        <w:rPr>
+                          <w:rFonts w:ascii="Arial" w:hAnsi="Arial" w:cs="Arial"/>
+                          <w:lang w:val="es-ES_tradnl"/>
+                        </w:rPr>
+                        <w:tab/>
+                      </w:r>
+                      <w:r>
+                        <w:rPr>
+                          <w:rFonts w:ascii="Arial" w:hAnsi="Arial" w:cs="Arial"/>
+                          <w:lang w:val="es-ES_tradnl"/>
+                        </w:rPr>
+                        <w:tab/>
+                      </w:r>
+                      <w:r>
+                        <w:rPr>
+                          <w:rFonts w:ascii="Arial" w:hAnsi="Arial" w:cs="Arial"/>
+                          <w:lang w:val="es-ES_tradnl"/>
+                        </w:rPr>
+                        <w:tab/>
+                      </w:r>
+                      <w:r>
+                        <w:rPr>
+                          <w:rFonts w:ascii="Arial" w:hAnsi="Arial" w:cs="Arial"/>
+                          <w:lang w:val="es-ES_tradnl"/>
+                        </w:rPr>
+                        <w:t>Legajo: 71291</w:t>
+                      </w:r>
+                    </w:p>
+                    <w:p>
+                      <w:pPr>
+                        <w:pStyle w:val="ListParagraph"/>
+                        <w:numPr>
+                          <w:ilvl w:val="0"/>
+                          <w:numId w:val="1"/>
+                        </w:numPr>
+                        <w:rPr>
+                          <w:rFonts w:ascii="Arial" w:hAnsi="Arial" w:cs="Arial"/>
+                          <w:lang w:val="es-ES_tradnl"/>
+                        </w:rPr>
+                      </w:pPr>
+                      <w:proofErr w:type="spellStart"/>
+                      <w:r>
+                        <w:rPr>
+                          <w:rFonts w:ascii="Arial" w:hAnsi="Arial" w:cs="Arial"/>
+                          <w:lang w:val="es-ES_tradnl"/>
+                        </w:rPr>
+                        <w:t>Garcia</w:t>
+                      </w:r>
+                      <w:proofErr w:type="spellEnd"/>
+                      <w:r>
+                        <w:rPr>
+                          <w:rFonts w:ascii="Arial" w:hAnsi="Arial" w:cs="Arial"/>
+                          <w:lang w:val="es-ES_tradnl"/>
+                        </w:rPr>
+                        <w:t xml:space="preserve"> </w:t>
+                      </w:r>
+                      <w:proofErr w:type="spellStart"/>
+                      <w:r>
+                        <w:rPr>
+                          <w:rFonts w:ascii="Arial" w:hAnsi="Arial" w:cs="Arial"/>
+                          <w:lang w:val="es-ES_tradnl"/>
+                        </w:rPr>
+                        <w:t>Cowan</w:t>
+                      </w:r>
+                      <w:proofErr w:type="spellEnd"/>
+                      <w:r>
+                        <w:rPr>
+                          <w:rFonts w:ascii="Arial" w:hAnsi="Arial" w:cs="Arial"/>
+                          <w:lang w:val="es-ES_tradnl"/>
+                        </w:rPr>
+                        <w:t xml:space="preserve">, Eliana </w:t>
+                      </w:r>
+                      <w:proofErr w:type="spellStart"/>
+                      <w:r>
+                        <w:rPr>
+                          <w:rFonts w:ascii="Arial" w:hAnsi="Arial" w:cs="Arial"/>
+                          <w:lang w:val="es-ES_tradnl"/>
+                        </w:rPr>
+                        <w:t>Belen</w:t>
+                      </w:r>
+                      <w:proofErr w:type="spellEnd"/>
+                      <w:r>
+                        <w:rPr>
+                          <w:rFonts w:ascii="Arial" w:hAnsi="Arial" w:cs="Arial"/>
+                          <w:lang w:val="es-ES_tradnl"/>
+                        </w:rPr>
+                        <w:tab/>
+                      </w:r>
+                      <w:r>
+                        <w:rPr>
+                          <w:rFonts w:ascii="Arial" w:hAnsi="Arial" w:cs="Arial"/>
+                          <w:lang w:val="es-ES_tradnl"/>
+                        </w:rPr>
+                        <w:tab/>
+                      </w:r>
+                      <w:r>
+                        <w:rPr>
+                          <w:rFonts w:ascii="Arial" w:hAnsi="Arial" w:cs="Arial"/>
+                          <w:lang w:val="es-ES_tradnl"/>
+                        </w:rPr>
+                        <w:tab/>
+                      </w:r>
+                      <w:r>
+                        <w:rPr>
+                          <w:rFonts w:ascii="Arial" w:hAnsi="Arial" w:cs="Arial"/>
+                          <w:lang w:val="es-ES_tradnl"/>
+                        </w:rPr>
+                        <w:tab/>
+                        <w:t>Legajo: 70964</w:t>
+                      </w:r>
+                    </w:p>
+                    <w:p>
+                      <w:pPr>
+                        <w:pStyle w:val="ListParagraph"/>
+                        <w:numPr>
+                          <w:ilvl w:val="0"/>
+                          <w:numId w:val="1"/>
+                        </w:numPr>
+                        <w:rPr>
+                          <w:rFonts w:ascii="Arial" w:hAnsi="Arial" w:cs="Arial"/>
+                          <w:lang w:val="es-ES_tradnl"/>
+                        </w:rPr>
+                      </w:pPr>
+                      <w:proofErr w:type="spellStart"/>
+                      <w:r>
+                        <w:rPr>
+                          <w:rFonts w:ascii="Arial" w:hAnsi="Arial" w:cs="Arial"/>
+                          <w:lang w:val="es-ES_tradnl"/>
+                        </w:rPr>
+                        <w:t>Perez</w:t>
+                      </w:r>
+                      <w:proofErr w:type="spellEnd"/>
+                      <w:r>
+                        <w:rPr>
+                          <w:rFonts w:ascii="Arial" w:hAnsi="Arial" w:cs="Arial"/>
+                          <w:lang w:val="es-ES_tradnl"/>
+                        </w:rPr>
+                        <w:t xml:space="preserve"> </w:t>
+                      </w:r>
+                      <w:proofErr w:type="spellStart"/>
+                      <w:r>
+                        <w:rPr>
+                          <w:rFonts w:ascii="Arial" w:hAnsi="Arial" w:cs="Arial"/>
+                          <w:lang w:val="es-ES_tradnl"/>
+                        </w:rPr>
+                        <w:t>Pinelli</w:t>
+                      </w:r>
+                      <w:proofErr w:type="spellEnd"/>
+                      <w:r>
+                        <w:rPr>
+                          <w:rFonts w:ascii="Arial" w:hAnsi="Arial" w:cs="Arial"/>
+                          <w:lang w:val="es-ES_tradnl"/>
+                        </w:rPr>
+                        <w:t>, Juan Francisco</w:t>
+                      </w:r>
+                      <w:r>
+                        <w:rPr>
+                          <w:rFonts w:ascii="Arial" w:hAnsi="Arial" w:cs="Arial"/>
+                          <w:lang w:val="es-ES_tradnl"/>
+                        </w:rPr>
+                        <w:tab/>
+                      </w:r>
+                      <w:r>
+                        <w:rPr>
+                          <w:rFonts w:ascii="Arial" w:hAnsi="Arial" w:cs="Arial"/>
+                          <w:lang w:val="es-ES_tradnl"/>
+                        </w:rPr>
+                        <w:tab/>
+                      </w:r>
+                      <w:r>
+                        <w:rPr>
+                          <w:rFonts w:ascii="Arial" w:hAnsi="Arial" w:cs="Arial"/>
+                          <w:lang w:val="es-ES_tradnl"/>
+                        </w:rPr>
+                        <w:tab/>
+                      </w:r>
+                      <w:r>
+                        <w:rPr>
+                          <w:rFonts w:ascii="Arial" w:hAnsi="Arial" w:cs="Arial"/>
+                          <w:lang w:val="es-ES_tradnl"/>
+                        </w:rPr>
+                        <w:tab/>
+                        <w:t>Legajo: 69602</w:t>
+                      </w:r>
+                    </w:p>
+                  </w:txbxContent>
+                </v:textbox>
+              </v:shape>
+            </w:pict>
+          </mc:Fallback>
+        </mc:AlternateContent>
+      </w:r>
+      <w:r>
+        <w:rPr>
+          <w:rFonts w:asciiTheme="minorBidi" w:hAnsiTheme="minorBidi"/>
+          <w:noProof/>
+        </w:rPr>
+        <mc:AlternateContent>
+          <mc:Choice Requires="wps">
+            <w:drawing>
+              <wp:anchor distT="0" distB="0" distL="114300" distR="114300" simplePos="0" relativeHeight="251661312" behindDoc="0" locked="0" layoutInCell="1" allowOverlap="1" wp14:anchorId="37E97594" wp14:editId="5F241FA1">
+                <wp:simplePos x="0" y="0"/>
+                <wp:positionH relativeFrom="column">
+                  <wp:posOffset>-95250</wp:posOffset>
+                </wp:positionH>
+                <wp:positionV relativeFrom="paragraph">
+                  <wp:posOffset>4517572</wp:posOffset>
+                </wp:positionV>
+                <wp:extent cx="3316605" cy="394335"/>
+                <wp:effectExtent l="0" t="0" r="0" b="0"/>
+                <wp:wrapNone/>
+                <wp:docPr id="10" name="Text Box 10"/>
+                <wp:cNvGraphicFramePr/>
+                <a:graphic xmlns:a="http://schemas.openxmlformats.org/drawingml/2006/main">
+                  <a:graphicData uri="http://schemas.microsoft.com/office/word/2010/wordprocessingShape">
+                    <wps:wsp>
+                      <wps:cNvSpPr txBox="1"/>
+                      <wps:spPr>
+                        <a:xfrm>
+                          <a:off x="0" y="0"/>
+                          <a:ext cx="3316605" cy="394335"/>
+                        </a:xfrm>
+                        <a:prstGeom prst="rect">
+                          <a:avLst/>
+                        </a:prstGeom>
+                        <a:solidFill>
+                          <a:schemeClr val="lt1"/>
+                        </a:solidFill>
+                        <a:ln w="6350">
+                          <a:noFill/>
+                        </a:ln>
+                      </wps:spPr>
+                      <wps:txbx>
+                        <w:txbxContent>
+                          <w:p>
+                            <w:pPr>
+                              <w:rPr>
+                                <w:rFonts w:ascii="Arial" w:hAnsi="Arial" w:cs="Arial"/>
+                                <w:lang w:val="es-ES_tradnl"/>
+                              </w:rPr>
+                            </w:pPr>
+                            <w:r>
+                              <w:rPr>
+                                <w:rFonts w:ascii="Arial" w:hAnsi="Arial" w:cs="Arial"/>
+                                <w:lang w:val="es-ES_tradnl"/>
+                              </w:rPr>
+                              <w:t>Fecha: 8/11/2018</w:t>
+                            </w:r>
+                          </w:p>
+                        </w:txbxContent>
+                      </wps:txbx>
+                      <wps:bodyPr rot="0" spcFirstLastPara="0" vertOverflow="overflow" horzOverflow="overflow" vert="horz" wrap="square" lIns="91440" tIns="45720" rIns="91440" bIns="45720" numCol="1" spcCol="0" rtlCol="0" fromWordArt="0" anchor="t" anchorCtr="0" forceAA="0" compatLnSpc="1">
+                        <a:prstTxWarp prst="textNoShape">
+                          <a:avLst/>
+                        </a:prstTxWarp>
+                        <a:noAutofit/>
+                      </wps:bodyPr>
+                    </wps:wsp>
+                  </a:graphicData>
+                </a:graphic>
+              </wp:anchor>
+            </w:drawing>
+          </mc:Choice>
+          <mc:Fallback>
+            <w:pict>
+              <v:shape w14:anchorId="37E97594" id="Text Box 10" o:spid="_x0000_s1030" type="#_x0000_t202" style="position:absolute;margin-left:-7.5pt;margin-top:355.7pt;width:261.15pt;height:31.05pt;z-index:251661312;visibility:visible;mso-wrap-style:square;mso-wrap-distance-left:9pt;mso-wrap-distance-top:0;mso-wrap-distance-right:9pt;mso-wrap-distance-bottom:0;mso-position-horizontal:absolute;mso-position-horizontal-relative:text;mso-position-vertical:absolute;mso-position-vertical-relative:text;v-text-anchor:top" o:gfxdata="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" fillcolor="white [3201]" stroked="f" strokeweight=".5pt">
+                <v:textbox>
+                  <w:txbxContent>
+                    <w:p>
+                      <w:pPr>
+                        <w:rPr>
+                          <w:rFonts w:ascii="Arial" w:hAnsi="Arial" w:cs="Arial"/>
+                          <w:lang w:val="es-ES_tradnl"/>
+                        </w:rPr>
+                      </w:pPr>
+                      <w:r>
+                        <w:rPr>
+                          <w:rFonts w:ascii="Arial" w:hAnsi="Arial" w:cs="Arial"/>
+                          <w:lang w:val="es-ES_tradnl"/>
+                        </w:rPr>
+                        <w:t>Fecha: 8/11/2018</w:t>
+                      </w:r>
+                    </w:p>
+                  </w:txbxContent>
+                </v:textbox>
+              </v:shape>
+            </w:pict>
+          </mc:Fallback>
+        </mc:AlternateContent>
+      </w:r>
+      <w:r>
+        <w:rPr>
+          <w:rFonts w:asciiTheme="minorBidi" w:hAnsiTheme="minorBidi"/>
+        </w:rPr>
         <w:br w:type="page"/>
       </w:r>
     </w:p>
     <w:p>
-      <w:bookmarkStart w:id="0" w:name="_GoBack"/>
+      <w:pPr>
+        <w:pStyle w:val="Heading1-Reporte"/>
+      </w:pPr>
+      <w:bookmarkStart w:id="0" w:name="_Toc529091272"/>
+      <w:r>
+        <w:lastRenderedPageBreak/>
+        <w:t>Abstract</w:t>
+      </w:r>
       <w:bookmarkEnd w:id="0"/>
     </w:p>
+    <w:p>
+      <w:pPr>
+        <w:jc w:val="center"/>
+        <w:rPr>
+          <w:rFonts w:ascii="Arial" w:hAnsi="Arial" w:cs="Arial"/>
+          <w:b/>
+          <w:bCs/>
+        </w:rPr>
+      </w:pPr>
+    </w:p>
+    <w:p>
+      <w:pPr>
+        <w:pStyle w:val="TextoReporte2"/>
+        <w:rPr>
+          <w:i/>
+          <w:lang w:val="es-ES"/>
+        </w:rPr>
+      </w:pPr>
+      <w:r>
+        <w:rPr>
+          <w:i/>
+          <w:lang w:val="es-ES"/>
+        </w:rPr>
+        <w:t>con una extensión de 150 palabras como mínimo y 300 palabras como máximo</w:t>
+      </w:r>
+    </w:p>
+    <w:p>
+      <w:pPr>
+        <w:rPr>
+          <w:rFonts w:ascii="Arial" w:hAnsi="Arial" w:cs="Arial"/>
+          <w:bCs/>
+          <w:i/>
+          <w:color w:val="000000" w:themeColor="text1"/>
+          <w:lang w:val="es-ES"/>
+        </w:rPr>
+      </w:pPr>
+      <w:r>
+        <w:rPr>
+          <w:i/>
+          <w:lang w:val="es-ES"/>
+        </w:rPr>
+        <w:br w:type="page"/>
+      </w:r>
+    </w:p>
+    <w:p>
+      <w:pPr>
+        <w:pStyle w:val="Heading1-Reporte"/>
+        <w:rPr>
+          <w:lang w:val="es-ES"/>
+        </w:rPr>
+      </w:pPr>
+      <w:bookmarkStart w:id="1" w:name="_Toc529091273"/>
+      <w:r>
+        <w:rPr>
+          <w:lang w:val="es-ES"/>
+        </w:rPr>
+        <w:lastRenderedPageBreak/>
+        <w:t>Tabla de Contenidos</w:t>
+      </w:r>
+      <w:bookmarkEnd w:id="1"/>
+    </w:p>
+    <w:p>
+      <w:pPr>
+        <w:pStyle w:val="Heading1-Reporte"/>
+        <w:rPr>
+          <w:lang w:val="es-ES"/>
+        </w:rPr>
+      </w:pPr>
+    </w:p>
+    <w:p>
+      <w:pPr>
+        <w:pStyle w:val="TOC1"/>
+        <w:tabs>
+          <w:tab w:val="right" w:leader="dot" w:pos="8771"/>
+        </w:tabs>
+        <w:rPr>
+          <w:rFonts w:cstheme="minorBidi"/>
+          <w:b w:val="0"/>
+          <w:bCs w:val="0"/>
+          <w:caps w:val="0"/>
+          <w:noProof/>
+          <w:sz w:val="24"/>
+        </w:rPr>
+      </w:pPr>
+      <w:r>
+        <w:rPr>
+          <w:lang w:val="es-ES"/>
+        </w:rPr>
+        <w:fldChar w:fldCharType="begin"/>
+      </w:r>
+      <w:r>
+        <w:rPr>
+          <w:lang w:val="es-ES"/>
+        </w:rPr>
+        <w:instrText xml:space="preserve"> TOC \o "1-3" \h \z \t "Heading 1 - Reporte,1,Subtitulo Reporte,2" </w:instrText>
+      </w:r>
+      <w:r>
+        <w:rPr>
+          <w:lang w:val="es-ES"/>
+        </w:rPr>
+        <w:fldChar w:fldCharType="separate"/>
+      </w:r>
+      <w:hyperlink w:anchor="_Toc529091272" w:history="1">
+        <w:r>
+          <w:rPr>
+            <w:rStyle w:val="Hyperlink"/>
+            <w:noProof/>
+          </w:rPr>
+          <w:t>Abstract</w:t>
+        </w:r>
+        <w:r>
+          <w:rPr>
+            <w:noProof/>
+            <w:webHidden/>
+          </w:rPr>
+          <w:tab/>
+        </w:r>
+        <w:r>
+          <w:rPr>
+            <w:noProof/>
+            <w:webHidden/>
+          </w:rPr>
+          <w:fldChar w:fldCharType="begin"/>
+        </w:r>
+        <w:r>
+          <w:rPr>
+            <w:noProof/>
+            <w:webHidden/>
+          </w:rPr>
+          <w:instrText xml:space="preserve"> PAGEREF _Toc529091272 \h </w:instrText>
+        </w:r>
+        <w:r>
+          <w:rPr>
+            <w:noProof/>
+            <w:webHidden/>
+          </w:rPr>
+        </w:r>
+        <w:r>
+          <w:rPr>
+            <w:noProof/>
+            <w:webHidden/>
+          </w:rPr>
+          <w:fldChar w:fldCharType="separate"/>
+        </w:r>
+        <w:r>
+          <w:rPr>
+            <w:noProof/>
+            <w:webHidden/>
+          </w:rPr>
+          <w:t>2</w:t>
+        </w:r>
+        <w:r>
+          <w:rPr>
+            <w:noProof/>
+            <w:webHidden/>
+          </w:rPr>
+          <w:fldChar w:fldCharType="end"/>
+        </w:r>
+      </w:hyperlink>
+    </w:p>
+    <w:p>
+      <w:pPr>
+        <w:pStyle w:val="TOC1"/>
+        <w:tabs>
+          <w:tab w:val="right" w:leader="dot" w:pos="8771"/>
+        </w:tabs>
+        <w:rPr>
+          <w:rFonts w:cstheme="minorBidi"/>
+          <w:b w:val="0"/>
+          <w:bCs w:val="0"/>
+          <w:caps w:val="0"/>
+          <w:noProof/>
+          <w:sz w:val="24"/>
+        </w:rPr>
+      </w:pPr>
+      <w:hyperlink w:anchor="_Toc529091273" w:history="1">
+        <w:r>
+          <w:rPr>
+            <w:rStyle w:val="Hyperlink"/>
+            <w:noProof/>
+            <w:lang w:val="es-ES"/>
+          </w:rPr>
+          <w:t>Tabla de Contenidos</w:t>
+        </w:r>
+        <w:r>
+          <w:rPr>
+            <w:noProof/>
+            <w:webHidden/>
+          </w:rPr>
+          <w:tab/>
+        </w:r>
+        <w:r>
+          <w:rPr>
+            <w:noProof/>
+            <w:webHidden/>
+          </w:rPr>
+          <w:fldChar w:fldCharType="begin"/>
+        </w:r>
+        <w:r>
+          <w:rPr>
+            <w:noProof/>
+            <w:webHidden/>
+          </w:rPr>
+          <w:instrText xml:space="preserve"> PAGEREF _Toc529091273 \h </w:instrText>
+        </w:r>
+        <w:r>
+          <w:rPr>
+            <w:noProof/>
+            <w:webHidden/>
+          </w:rPr>
+        </w:r>
+        <w:r>
+          <w:rPr>
+            <w:noProof/>
+            <w:webHidden/>
+          </w:rPr>
+          <w:fldChar w:fldCharType="separate"/>
+        </w:r>
+        <w:r>
+          <w:rPr>
+            <w:noProof/>
+            <w:webHidden/>
+          </w:rPr>
+          <w:t>3</w:t>
+        </w:r>
+        <w:r>
+          <w:rPr>
+            <w:noProof/>
+            <w:webHidden/>
+          </w:rPr>
+          <w:fldChar w:fldCharType="end"/>
+        </w:r>
+      </w:hyperlink>
+    </w:p>
+    <w:p>
+      <w:pPr>
+        <w:pStyle w:val="Heading1-Reporte"/>
+        <w:rPr>
+          <w:lang w:val="es-ES"/>
+        </w:rPr>
+      </w:pPr>
+      <w:r>
+        <w:rPr>
+          <w:lang w:val="es-ES"/>
+        </w:rPr>
+        <w:fldChar w:fldCharType="end"/>
+      </w:r>
+    </w:p>
+    <w:p>
+      <w:pPr>
+        <w:rPr>
+          <w:rFonts w:ascii="Arial" w:eastAsiaTheme="majorEastAsia" w:hAnsi="Arial" w:cstheme="majorBidi"/>
+          <w:b/>
+          <w:color w:val="000000" w:themeColor="text1"/>
+          <w:sz w:val="32"/>
+          <w:szCs w:val="32"/>
+          <w:lang w:val="es-ES"/>
+        </w:rPr>
+      </w:pPr>
+      <w:r>
+        <w:rPr>
+          <w:lang w:val="es-ES"/>
+        </w:rPr>
+        <w:br w:type="page"/>
+      </w:r>
+    </w:p>
+    <w:p>
+      <w:pPr>
+        <w:pStyle w:val="Heading1-Reporte"/>
+        <w:rPr>
+          <w:lang w:val="es-ES"/>
+        </w:rPr>
+      </w:pPr>
+      <w:r>
+        <w:rPr>
+          <w:lang w:val="es-ES"/>
+        </w:rPr>
+        <w:lastRenderedPageBreak/>
+        <w:t>Introducción</w:t>
+      </w:r>
+    </w:p>
+    <w:p>
+      <w:pPr>
+        <w:rPr>
+          <w:rFonts w:ascii="Arial" w:eastAsiaTheme="majorEastAsia" w:hAnsi="Arial" w:cstheme="majorBidi"/>
+          <w:b/>
+          <w:color w:val="000000" w:themeColor="text1"/>
+          <w:sz w:val="32"/>
+          <w:szCs w:val="32"/>
+          <w:lang w:val="es-ES"/>
+        </w:rPr>
+      </w:pPr>
+      <w:r>
+        <w:rPr>
+          <w:lang w:val="es-ES"/>
+        </w:rPr>
+        <w:br w:type="page"/>
+      </w:r>
+    </w:p>
+    <w:p>
+      <w:pPr>
+        <w:pStyle w:val="Heading1-Reporte"/>
+        <w:rPr>
+          <w:lang w:val="es-ES"/>
+        </w:rPr>
+      </w:pPr>
+      <w:r>
+        <w:rPr>
+          <w:lang w:val="es-ES"/>
+        </w:rPr>
+        <w:lastRenderedPageBreak/>
+        <w:t>Justificación</w:t>
+      </w:r>
+    </w:p>
+    <w:p>
+      <w:pPr>
+        <w:pStyle w:val="Heading1-Reporte"/>
+        <w:rPr>
+          <w:lang w:val="es-ES"/>
+        </w:rPr>
+      </w:pPr>
+    </w:p>
+    <w:p>
+      <w:pPr>
+        <w:pStyle w:val="TextoReporte2"/>
+        <w:rPr>
+          <w:lang w:val="es-ES"/>
+        </w:rPr>
+      </w:pPr>
+      <w:r>
+        <w:rPr>
+          <w:sz w:val="22"/>
+          <w:szCs w:val="22"/>
+          <w:lang w:val="es-ES"/>
+        </w:rPr>
+        <w:t>donde se asienten las razones para desarrollar el trabajo</w:t>
+      </w:r>
+      <w:r>
+        <w:rPr>
+          <w:lang w:val="es-ES"/>
+        </w:rPr>
+        <w:t xml:space="preserve"> </w:t>
+      </w:r>
+      <w:r>
+        <w:rPr>
+          <w:lang w:val="es-ES"/>
+        </w:rPr>
+        <w:br w:type="page"/>
+      </w:r>
+    </w:p>
+    <w:p>
+      <w:pPr>
+        <w:pStyle w:val="Heading1-Reporte"/>
+        <w:rPr>
+          <w:lang w:val="es-ES"/>
+        </w:rPr>
+      </w:pPr>
+      <w:r>
+        <w:rPr>
+          <w:lang w:val="es-ES"/>
+        </w:rPr>
+        <w:lastRenderedPageBreak/>
+        <w:t>Antecedentes</w:t>
+      </w:r>
+    </w:p>
+    <w:p>
+      <w:pPr>
+        <w:pStyle w:val="Heading1-Reporte"/>
+        <w:rPr>
+          <w:lang w:val="es-ES"/>
+        </w:rPr>
+      </w:pPr>
+    </w:p>
+    <w:p>
+      <w:pPr>
+        <w:pStyle w:val="TextoReporte2"/>
+        <w:rPr>
+          <w:lang w:val="es-ES"/>
+        </w:rPr>
+      </w:pPr>
+      <w:r>
+        <w:rPr>
+          <w:sz w:val="22"/>
+          <w:szCs w:val="22"/>
+          <w:lang w:val="es-ES"/>
+        </w:rPr>
+        <w:t xml:space="preserve">donde se exprese el marco del trabajo, teoría aplicada, casos relacionados, </w:t>
+      </w:r>
+      <w:proofErr w:type="spellStart"/>
+      <w:r>
+        <w:rPr>
+          <w:sz w:val="22"/>
+          <w:szCs w:val="22"/>
+          <w:lang w:val="es-ES"/>
+        </w:rPr>
+        <w:t>etc</w:t>
+      </w:r>
+      <w:proofErr w:type="spellEnd"/>
+      <w:r>
+        <w:rPr>
+          <w:lang w:val="es-ES"/>
+        </w:rPr>
+        <w:t xml:space="preserve"> </w:t>
+      </w:r>
+    </w:p>
+    <w:p>
+      <w:pPr>
+        <w:pStyle w:val="TextoReporte2"/>
+        <w:rPr>
+          <w:lang w:val="es-ES"/>
+        </w:rPr>
+      </w:pPr>
+    </w:p>
+    <w:p>
+      <w:pPr>
+        <w:pStyle w:val="TextoReporte2"/>
+        <w:rPr>
+          <w:lang w:val="es-ES"/>
+        </w:rPr>
+      </w:pPr>
+      <w:r>
+        <w:rPr>
+          <w:lang w:val="es-ES"/>
+        </w:rPr>
+        <w:t>NO ES NECESARIOSI NO JUSTIFICA</w:t>
+      </w:r>
+      <w:r>
+        <w:rPr>
+          <w:lang w:val="es-ES"/>
+        </w:rPr>
+        <w:br w:type="page"/>
+      </w:r>
+    </w:p>
+    <w:p>
+      <w:pPr>
+        <w:pStyle w:val="Heading1-Reporte"/>
+        <w:rPr>
+          <w:lang w:val="es-ES"/>
+        </w:rPr>
+      </w:pPr>
+      <w:r>
+        <w:rPr>
+          <w:lang w:val="es-ES"/>
+        </w:rPr>
+        <w:lastRenderedPageBreak/>
+        <w:t>Desarrollo</w:t>
+      </w:r>
+    </w:p>
+    <w:p>
+      <w:pPr>
+        <w:rPr>
+          <w:rFonts w:ascii="Arial" w:eastAsiaTheme="majorEastAsia" w:hAnsi="Arial" w:cstheme="majorBidi"/>
+          <w:b/>
+          <w:color w:val="000000" w:themeColor="text1"/>
+          <w:sz w:val="32"/>
+          <w:szCs w:val="32"/>
+          <w:lang w:val="es-ES"/>
+        </w:rPr>
+      </w:pPr>
+      <w:r>
+        <w:rPr>
+          <w:lang w:val="es-ES"/>
+        </w:rPr>
+        <w:br w:type="page"/>
+      </w:r>
+    </w:p>
+    <w:p>
+      <w:pPr>
+        <w:pStyle w:val="Heading1-Reporte"/>
+        <w:rPr>
+          <w:lang w:val="es-ES"/>
+        </w:rPr>
+      </w:pPr>
+      <w:r>
+        <w:rPr>
+          <w:lang w:val="es-ES"/>
+        </w:rPr>
+        <w:lastRenderedPageBreak/>
+        <w:t>Conclusión</w:t>
+      </w:r>
+    </w:p>
+    <w:p>
+      <w:pPr>
+        <w:rPr>
+          <w:rFonts w:ascii="Arial" w:eastAsiaTheme="majorEastAsia" w:hAnsi="Arial" w:cstheme="majorBidi"/>
+          <w:b/>
+          <w:color w:val="000000" w:themeColor="text1"/>
+          <w:sz w:val="32"/>
+          <w:szCs w:val="32"/>
+          <w:lang w:val="es-ES"/>
+        </w:rPr>
+      </w:pPr>
+      <w:r>
+        <w:rPr>
+          <w:lang w:val="es-ES"/>
+        </w:rPr>
+        <w:br w:type="page"/>
+      </w:r>
+    </w:p>
+    <w:p>
+      <w:pPr>
+        <w:pStyle w:val="Heading1-Reporte"/>
+        <w:rPr>
+          <w:lang w:val="es-ES_tradnl"/>
+        </w:rPr>
+      </w:pPr>
+      <w:r>
+        <w:rPr>
+          <w:lang w:val="es-ES_tradnl"/>
+        </w:rPr>
+        <w:lastRenderedPageBreak/>
+        <w:t>Bibliografía</w:t>
+      </w:r>
+      <w:bookmarkStart w:id="2" w:name="_GoBack"/>
+      <w:bookmarkEnd w:id="2"/>
+    </w:p>
+    <w:p>
+      <w:pPr>
+        <w:pStyle w:val="Heading1-Reporte"/>
+      </w:pPr>
+    </w:p>
     <w:sectPr>
-      <w:headerReference w:type="default" r:id="rId7"/>
-      <w:footerReference w:type="even" r:id="rId8"/>
-      <w:footerReference w:type="default" r:id="rId9"/>
+      <w:headerReference w:type="default" r:id="rId9"/>
+      <w:footerReference w:type="even" r:id="rId10"/>
+      <w:footerReference w:type="default" r:id="rId11"/>
       <w:pgSz w:w="11900" w:h="16840" w:code="9"/>
       <w:pgMar w:top="1418" w:right="1418" w:bottom="1418" w:left="1701" w:header="720" w:footer="720" w:gutter="0"/>
       <w:cols w:space="720"/>
+      <w:titlePg/>
       <w:docGrid w:linePitch="360"/>
     </w:sectPr>
   </w:body>
@@ -227,7 +2280,7 @@
         </mc:Choice>
         <mc:Fallback>
           <w:pict>
-            <v:line w14:anchorId="7EECAA6D" id="Straight Connector 1" o:spid="_x0000_s1026" style="position:absolute;z-index:251659264;visibility:visible;mso-wrap-style:square;mso-width-percent:0;mso-height-percent:0;mso-wrap-distance-left:9pt;mso-wrap-distance-top:0;mso-wrap-distance-right:9pt;mso-wrap-distance-bottom:0;mso-position-horizontal:absolute;mso-position-horizontal-relative:text;mso-position-vertical:absolute;mso-position-vertical-relative:text;mso-width-percent:0;mso-height-percent:0;mso-width-relative:margin;mso-height-relative:margin" from="1.6pt,-12pt" to="438.95pt,-12pt" o:gfxdata="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" strokecolor="black [3200]" strokeweight="1.5pt">
+            <v:line w14:anchorId="3365B4A5" id="Straight Connector 1" o:spid="_x0000_s1026" style="position:absolute;z-index:251659264;visibility:visible;mso-wrap-style:square;mso-width-percent:0;mso-height-percent:0;mso-wrap-distance-left:9pt;mso-wrap-distance-top:0;mso-wrap-distance-right:9pt;mso-wrap-distance-bottom:0;mso-position-horizontal:absolute;mso-position-horizontal-relative:text;mso-position-vertical:absolute;mso-position-vertical-relative:text;mso-width-percent:0;mso-height-percent:0;mso-width-relative:margin;mso-height-relative:margin" from="1.6pt,-12pt" to="438.95pt,-12pt" o:gfxdata="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" strokecolor="black [3200]" strokeweight="1.5pt">
               <v:stroke joinstyle="miter"/>
             </v:line>
           </w:pict>
@@ -321,7 +2374,7 @@
         </mc:Choice>
         <mc:Fallback>
           <w:pict>
-            <v:line w14:anchorId="61BAB295" id="Straight Connector 2" o:spid="_x0000_s1026" style="position:absolute;z-index:251660288;visibility:visible;mso-wrap-style:square;mso-wrap-distance-left:9pt;mso-wrap-distance-top:0;mso-wrap-distance-right:9pt;mso-wrap-distance-bottom:0;mso-position-horizontal:absolute;mso-position-horizontal-relative:text;mso-position-vertical:absolute;mso-position-vertical-relative:text" from="-1.7pt,15.35pt" to="438.95pt,15.35pt" o:gfxdata="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" strokecolor="black [3200]" strokeweight="2.5pt">
+            <v:line w14:anchorId="3E24C9DB" id="Straight Connector 2" o:spid="_x0000_s1026" style="position:absolute;z-index:251660288;visibility:visible;mso-wrap-style:square;mso-wrap-distance-left:9pt;mso-wrap-distance-top:0;mso-wrap-distance-right:9pt;mso-wrap-distance-bottom:0;mso-position-horizontal:absolute;mso-position-horizontal-relative:text;mso-position-vertical:absolute;mso-position-vertical-relative:text" from="-1.7pt,15.35pt" to="438.95pt,15.35pt" o:gfxdata="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" strokecolor="black [3200]" strokeweight="2.5pt">
               <v:stroke joinstyle="miter"/>
             </v:line>
           </w:pict>
@@ -333,6 +2386,127 @@
     </w:r>
   </w:p>
 </w:hdr>
+</file>
+
+<file path=word/numbering.xml><?xml version="1.0" encoding="utf-8"?>
+<w:numbering xmlns:wpc="http://schemas.microsoft.com/office/word/2010/wordprocessingCanvas" xmlns:cx="http://schemas.microsoft.com/office/drawing/2014/chartex" xmlns:cx1="http://schemas.microsoft.com/office/drawing/2015/9/8/chartex" xmlns:cx2="http://schemas.microsoft.com/office/drawing/2015/10/21/chartex" xmlns:cx3="http://schemas.microsoft.com/office/drawing/2016/5/9/chartex" xmlns:cx4="http://schemas.microsoft.com/office/drawing/2016/5/10/chartex" xmlns:cx5="http://schemas.microsoft.com/office/drawing/2016/5/11/chartex" xmlns:cx6="http://schemas.microsoft.com/office/drawing/2016/5/12/chartex" xmlns:cx7="http://schemas.microsoft.com/office/drawing/2016/5/13/chartex" xmlns:cx8="http://schemas.microsoft.com/office/drawing/2016/5/14/chartex" xmlns:mc="http://schemas.openxmlformats.org/markup-compatibility/2006" xmlns:aink="http://schemas.microsoft.com/office/drawing/2016/ink" xmlns:am3d="http://schemas.microsoft.com/office/drawing/2017/model3d" xmlns:o="urn:schemas-microsoft-com:office:office" xmlns:r="http://schemas.openxmlformats.org/officeDocument/2006/relationships" xmlns:m="http://schemas.openxmlformats.org/officeDocument/2006/math" xmlns:v="urn:schemas-microsoft-com:vml" xmlns:wp14="http://schemas.microsoft.com/office/word/2010/wordprocessingDrawing" xmlns:wp="http://schemas.openxmlformats.org/drawingml/2006/wordprocessingDrawing" xmlns:w10="urn:schemas-microsoft-com:office:word" xmlns:w="http://schemas.openxmlformats.org/wordprocessingml/2006/main" xmlns:w14="http://schemas.microsoft.com/office/word/2010/wordml" xmlns:w15="http://schemas.microsoft.com/office/word/2012/wordml" xmlns:w16cid="http://schemas.microsoft.com/office/word/2016/wordml/cid" xmlns:w16se="http://schemas.microsoft.com/office/word/2015/wordml/symex" xmlns:wpg="http://schemas.microsoft.com/office/word/2010/wordprocessingGroup" xmlns:wpi="http://schemas.microsoft.com/office/word/2010/wordprocessingInk" xmlns:wne="http://schemas.microsoft.com/office/word/2006/wordml" xmlns:wps="http://schemas.microsoft.com/office/word/2010/wordprocessingShape" mc:Ignorable="w14 w15 w16se w16cid wp14">
+  <w:abstractNum w:abstractNumId="0" w15:restartNumberingAfterBreak="0">
+    <w:nsid w:val="1F7D2F9A"/>
+    <w:multiLevelType w:val="hybridMultilevel"/>
+    <w:tmpl w:val="AED48DC4"/>
+    <w:lvl w:ilvl="0" w:tplc="04090001">
+      <w:start w:val="1"/>
+      <w:numFmt w:val="bullet"/>
+      <w:lvlText w:val=""/>
+      <w:lvlJc w:val="left"/>
+      <w:pPr>
+        <w:ind w:left="720" w:hanging="360"/>
+      </w:pPr>
+      <w:rPr>
+        <w:rFonts w:ascii="Symbol" w:hAnsi="Symbol" w:hint="default"/>
+      </w:rPr>
+    </w:lvl>
+    <w:lvl w:ilvl="1" w:tplc="04090003" w:tentative="1">
+      <w:start w:val="1"/>
+      <w:numFmt w:val="bullet"/>
+      <w:lvlText w:val="o"/>
+      <w:lvlJc w:val="left"/>
+      <w:pPr>
+        <w:ind w:left="1440" w:hanging="360"/>
+      </w:pPr>
+      <w:rPr>
+        <w:rFonts w:ascii="Courier New" w:hAnsi="Courier New" w:cs="Courier New" w:hint="default"/>
+      </w:rPr>
+    </w:lvl>
+    <w:lvl w:ilvl="2" w:tplc="04090005" w:tentative="1">
+      <w:start w:val="1"/>
+      <w:numFmt w:val="bullet"/>
+      <w:lvlText w:val=""/>
+      <w:lvlJc w:val="left"/>
+      <w:pPr>
+        <w:ind w:left="2160" w:hanging="360"/>
+      </w:pPr>
+      <w:rPr>
+        <w:rFonts w:ascii="Wingdings" w:hAnsi="Wingdings" w:hint="default"/>
+      </w:rPr>
+    </w:lvl>
+    <w:lvl w:ilvl="3" w:tplc="04090001" w:tentative="1">
+      <w:start w:val="1"/>
+      <w:numFmt w:val="bullet"/>
+      <w:lvlText w:val=""/>
+      <w:lvlJc w:val="left"/>
+      <w:pPr>
+        <w:ind w:left="2880" w:hanging="360"/>
+      </w:pPr>
+      <w:rPr>
+        <w:rFonts w:ascii="Symbol" w:hAnsi="Symbol" w:hint="default"/>
+      </w:rPr>
+    </w:lvl>
+    <w:lvl w:ilvl="4" w:tplc="04090003" w:tentative="1">
+      <w:start w:val="1"/>
+      <w:numFmt w:val="bullet"/>
+      <w:lvlText w:val="o"/>
+      <w:lvlJc w:val="left"/>
+      <w:pPr>
+        <w:ind w:left="3600" w:hanging="360"/>
+      </w:pPr>
+      <w:rPr>
+        <w:rFonts w:ascii="Courier New" w:hAnsi="Courier New" w:cs="Courier New" w:hint="default"/>
+      </w:rPr>
+    </w:lvl>
+    <w:lvl w:ilvl="5" w:tplc="04090005" w:tentative="1">
+      <w:start w:val="1"/>
+      <w:numFmt w:val="bullet"/>
+      <w:lvlText w:val=""/>
+      <w:lvlJc w:val="left"/>
+      <w:pPr>
+        <w:ind w:left="4320" w:hanging="360"/>
+      </w:pPr>
+      <w:rPr>
+        <w:rFonts w:ascii="Wingdings" w:hAnsi="Wingdings" w:hint="default"/>
+      </w:rPr>
+    </w:lvl>
+    <w:lvl w:ilvl="6" w:tplc="04090001" w:tentative="1">
+      <w:start w:val="1"/>
+      <w:numFmt w:val="bullet"/>
+      <w:lvlText w:val=""/>
+      <w:lvlJc w:val="left"/>
+      <w:pPr>
+        <w:ind w:left="5040" w:hanging="360"/>
+      </w:pPr>
+      <w:rPr>
+        <w:rFonts w:ascii="Symbol" w:hAnsi="Symbol" w:hint="default"/>
+      </w:rPr>
+    </w:lvl>
+    <w:lvl w:ilvl="7" w:tplc="04090003" w:tentative="1">
+      <w:start w:val="1"/>
+      <w:numFmt w:val="bullet"/>
+      <w:lvlText w:val="o"/>
+      <w:lvlJc w:val="left"/>
+      <w:pPr>
+        <w:ind w:left="5760" w:hanging="360"/>
+      </w:pPr>
+      <w:rPr>
+        <w:rFonts w:ascii="Courier New" w:hAnsi="Courier New" w:cs="Courier New" w:hint="default"/>
+      </w:rPr>
+    </w:lvl>
+    <w:lvl w:ilvl="8" w:tplc="04090005" w:tentative="1">
+      <w:start w:val="1"/>
+      <w:numFmt w:val="bullet"/>
+      <w:lvlText w:val=""/>
+      <w:lvlJc w:val="left"/>
+      <w:pPr>
+        <w:ind w:left="6480" w:hanging="360"/>
+      </w:pPr>
+      <w:rPr>
+        <w:rFonts w:ascii="Wingdings" w:hAnsi="Wingdings" w:hint="default"/>
+      </w:rPr>
+    </w:lvl>
+  </w:abstractNum>
+  <w:num w:numId="1">
+    <w:abstractNumId w:val="0"/>
+  </w:num>
+</w:numbering>
 </file>
 
 <file path=word/styles.xml><?xml version="1.0" encoding="utf-8"?>
@@ -729,6 +2903,94 @@
     <w:name w:val="Normal"/>
     <w:qFormat/>
   </w:style>
+  <w:style w:type="paragraph" w:styleId="Heading1">
+    <w:name w:val="heading 1"/>
+    <w:basedOn w:val="Normal"/>
+    <w:next w:val="Normal"/>
+    <w:link w:val="Heading1Char"/>
+    <w:uiPriority w:val="9"/>
+    <w:qFormat/>
+    <w:rsid w:val="009C7851"/>
+    <w:pPr>
+      <w:keepNext/>
+      <w:keepLines/>
+      <w:spacing w:before="240"/>
+      <w:outlineLvl w:val="0"/>
+    </w:pPr>
+    <w:rPr>
+      <w:rFonts w:asciiTheme="majorHAnsi" w:eastAsiaTheme="majorEastAsia" w:hAnsiTheme="majorHAnsi" w:cstheme="majorBidi"/>
+      <w:color w:val="2F5496" w:themeColor="accent1" w:themeShade="BF"/>
+      <w:sz w:val="32"/>
+      <w:szCs w:val="32"/>
+    </w:rPr>
+  </w:style>
+  <w:style w:type="paragraph" w:styleId="Heading2">
+    <w:name w:val="heading 2"/>
+    <w:basedOn w:val="Normal"/>
+    <w:next w:val="Normal"/>
+    <w:link w:val="Heading2Char"/>
+    <w:uiPriority w:val="9"/>
+    <w:semiHidden/>
+    <w:unhideWhenUsed/>
+    <w:qFormat/>
+    <w:rsid w:val="0028384D"/>
+    <w:pPr>
+      <w:keepNext/>
+      <w:keepLines/>
+      <w:spacing w:before="40"/>
+      <w:outlineLvl w:val="1"/>
+    </w:pPr>
+    <w:rPr>
+      <w:rFonts w:asciiTheme="majorHAnsi" w:eastAsiaTheme="majorEastAsia" w:hAnsiTheme="majorHAnsi" w:cstheme="majorBidi"/>
+      <w:color w:val="2F5496" w:themeColor="accent1" w:themeShade="BF"/>
+      <w:sz w:val="26"/>
+      <w:szCs w:val="26"/>
+    </w:rPr>
+  </w:style>
+  <w:style w:type="paragraph" w:styleId="Heading3">
+    <w:name w:val="heading 3"/>
+    <w:basedOn w:val="Normal"/>
+    <w:next w:val="Normal"/>
+    <w:link w:val="Heading3Char"/>
+    <w:uiPriority w:val="9"/>
+    <w:semiHidden/>
+    <w:unhideWhenUsed/>
+    <w:qFormat/>
+    <w:rsid w:val="0028384D"/>
+    <w:pPr>
+      <w:keepNext/>
+      <w:keepLines/>
+      <w:spacing w:before="40"/>
+      <w:outlineLvl w:val="2"/>
+    </w:pPr>
+    <w:rPr>
+      <w:rFonts w:asciiTheme="majorHAnsi" w:eastAsiaTheme="majorEastAsia" w:hAnsiTheme="majorHAnsi" w:cstheme="majorBidi"/>
+      <w:color w:val="1F3763" w:themeColor="accent1" w:themeShade="7F"/>
+    </w:rPr>
+  </w:style>
+  <w:style w:type="paragraph" w:styleId="Heading4">
+    <w:name w:val="heading 4"/>
+    <w:basedOn w:val="Normal"/>
+    <w:next w:val="Normal"/>
+    <w:link w:val="Heading4Char"/>
+    <w:uiPriority w:val="9"/>
+    <w:semiHidden/>
+    <w:unhideWhenUsed/>
+    <w:qFormat/>
+    <w:rsid w:val="0028384D"/>
+    <w:pPr>
+      <w:keepNext/>
+      <w:keepLines/>
+      <w:spacing w:before="40"/>
+      <w:outlineLvl w:val="3"/>
+    </w:pPr>
+    <w:rPr>
+      <w:rFonts w:asciiTheme="majorHAnsi" w:eastAsiaTheme="majorEastAsia" w:hAnsiTheme="majorHAnsi" w:cstheme="majorBidi"/>
+      <w:i/>
+      <w:iCs/>
+      <w:color w:val="2F5496" w:themeColor="accent1" w:themeShade="BF"/>
+    </w:rPr>
+  </w:style>
   <w:style w:type="character" w:default="1" w:styleId="DefaultParagraphFont">
     <w:name w:val="Default Paragraph Font"/>
     <w:uiPriority w:val="1"/>
@@ -805,6 +3067,303 @@
     <w:link w:val="Header"/>
     <w:uiPriority w:val="99"/>
     <w:rsid w:val="00EA5EB5"/>
+  </w:style>
+  <w:style w:type="paragraph" w:styleId="NoSpacing">
+    <w:name w:val="No Spacing"/>
+    <w:link w:val="NoSpacingChar"/>
+    <w:uiPriority w:val="1"/>
+    <w:qFormat/>
+    <w:rsid w:val="00CE220D"/>
+    <w:rPr>
+      <w:sz w:val="22"/>
+      <w:szCs w:val="22"/>
+    </w:rPr>
+  </w:style>
+  <w:style w:type="character" w:customStyle="1" w:styleId="NoSpacingChar">
+    <w:name w:val="No Spacing Char"/>
+    <w:basedOn w:val="DefaultParagraphFont"/>
+    <w:link w:val="NoSpacing"/>
+    <w:uiPriority w:val="1"/>
+    <w:rsid w:val="00CE220D"/>
+    <w:rPr>
+      <w:sz w:val="22"/>
+      <w:szCs w:val="22"/>
+    </w:rPr>
+  </w:style>
+  <w:style w:type="paragraph" w:styleId="ListParagraph">
+    <w:name w:val="List Paragraph"/>
+    <w:basedOn w:val="Normal"/>
+    <w:uiPriority w:val="34"/>
+    <w:qFormat/>
+    <w:rsid w:val="00806877"/>
+    <w:pPr>
+      <w:ind w:left="720"/>
+      <w:contextualSpacing/>
+    </w:pPr>
+  </w:style>
+  <w:style w:type="character" w:customStyle="1" w:styleId="Heading1Char">
+    <w:name w:val="Heading 1 Char"/>
+    <w:basedOn w:val="DefaultParagraphFont"/>
+    <w:link w:val="Heading1"/>
+    <w:uiPriority w:val="9"/>
+    <w:rsid w:val="009C7851"/>
+    <w:rPr>
+      <w:rFonts w:asciiTheme="majorHAnsi" w:eastAsiaTheme="majorEastAsia" w:hAnsiTheme="majorHAnsi" w:cstheme="majorBidi"/>
+      <w:color w:val="2F5496" w:themeColor="accent1" w:themeShade="BF"/>
+      <w:sz w:val="32"/>
+      <w:szCs w:val="32"/>
+    </w:rPr>
+  </w:style>
+  <w:style w:type="paragraph" w:customStyle="1" w:styleId="Heading1-Reporte">
+    <w:name w:val="Heading 1 - Reporte"/>
+    <w:qFormat/>
+    <w:rsid w:val="009C7851"/>
+    <w:pPr>
+      <w:jc w:val="center"/>
+    </w:pPr>
+    <w:rPr>
+      <w:rFonts w:ascii="Arial" w:eastAsiaTheme="majorEastAsia" w:hAnsi="Arial" w:cstheme="majorBidi"/>
+      <w:b/>
+      <w:color w:val="000000" w:themeColor="text1"/>
+      <w:sz w:val="32"/>
+      <w:szCs w:val="32"/>
+    </w:rPr>
+  </w:style>
+  <w:style w:type="paragraph" w:customStyle="1" w:styleId="SubtituloReporte">
+    <w:name w:val="Subtitulo Reporte"/>
+    <w:basedOn w:val="Heading1-Reporte"/>
+    <w:qFormat/>
+    <w:rsid w:val="0028384D"/>
+    <w:pPr>
+      <w:jc w:val="left"/>
+    </w:pPr>
+    <w:rPr>
+      <w:rFonts w:cs="Arial"/>
+      <w:b w:val="0"/>
+      <w:bCs/>
+      <w:i/>
+      <w:sz w:val="24"/>
+    </w:rPr>
+  </w:style>
+  <w:style w:type="paragraph" w:customStyle="1" w:styleId="TextoReporte2">
+    <w:name w:val="Texto Reporte 2"/>
+    <w:qFormat/>
+    <w:rsid w:val="009C7851"/>
+    <w:pPr>
+      <w:spacing w:line="360" w:lineRule="auto"/>
+    </w:pPr>
+    <w:rPr>
+      <w:rFonts w:ascii="Arial" w:hAnsi="Arial" w:cs="Arial"/>
+      <w:bCs/>
+      <w:color w:val="000000" w:themeColor="text1"/>
+    </w:rPr>
+  </w:style>
+  <w:style w:type="character" w:customStyle="1" w:styleId="Heading2Char">
+    <w:name w:val="Heading 2 Char"/>
+    <w:basedOn w:val="DefaultParagraphFont"/>
+    <w:link w:val="Heading2"/>
+    <w:uiPriority w:val="9"/>
+    <w:semiHidden/>
+    <w:rsid w:val="0028384D"/>
+    <w:rPr>
+      <w:rFonts w:asciiTheme="majorHAnsi" w:eastAsiaTheme="majorEastAsia" w:hAnsiTheme="majorHAnsi" w:cstheme="majorBidi"/>
+      <w:color w:val="2F5496" w:themeColor="accent1" w:themeShade="BF"/>
+      <w:sz w:val="26"/>
+      <w:szCs w:val="26"/>
+    </w:rPr>
+  </w:style>
+  <w:style w:type="paragraph" w:styleId="TOC1">
+    <w:name w:val="toc 1"/>
+    <w:basedOn w:val="Normal"/>
+    <w:next w:val="Normal"/>
+    <w:autoRedefine/>
+    <w:uiPriority w:val="39"/>
+    <w:unhideWhenUsed/>
+    <w:rsid w:val="0028384D"/>
+    <w:pPr>
+      <w:spacing w:before="120" w:after="120"/>
+    </w:pPr>
+    <w:rPr>
+      <w:rFonts w:cstheme="minorHAnsi"/>
+      <w:b/>
+      <w:bCs/>
+      <w:caps/>
+      <w:sz w:val="20"/>
+    </w:rPr>
+  </w:style>
+  <w:style w:type="character" w:customStyle="1" w:styleId="Heading3Char">
+    <w:name w:val="Heading 3 Char"/>
+    <w:basedOn w:val="DefaultParagraphFont"/>
+    <w:link w:val="Heading3"/>
+    <w:uiPriority w:val="9"/>
+    <w:semiHidden/>
+    <w:rsid w:val="0028384D"/>
+    <w:rPr>
+      <w:rFonts w:asciiTheme="majorHAnsi" w:eastAsiaTheme="majorEastAsia" w:hAnsiTheme="majorHAnsi" w:cstheme="majorBidi"/>
+      <w:color w:val="1F3763" w:themeColor="accent1" w:themeShade="7F"/>
+    </w:rPr>
+  </w:style>
+  <w:style w:type="paragraph" w:styleId="TOC2">
+    <w:name w:val="toc 2"/>
+    <w:basedOn w:val="Normal"/>
+    <w:next w:val="Normal"/>
+    <w:autoRedefine/>
+    <w:uiPriority w:val="39"/>
+    <w:unhideWhenUsed/>
+    <w:rsid w:val="0028384D"/>
+    <w:pPr>
+      <w:ind w:left="240"/>
+    </w:pPr>
+    <w:rPr>
+      <w:rFonts w:cstheme="minorHAnsi"/>
+      <w:smallCaps/>
+      <w:sz w:val="20"/>
+    </w:rPr>
+  </w:style>
+  <w:style w:type="paragraph" w:styleId="TOC3">
+    <w:name w:val="toc 3"/>
+    <w:basedOn w:val="Normal"/>
+    <w:next w:val="Normal"/>
+    <w:autoRedefine/>
+    <w:uiPriority w:val="39"/>
+    <w:unhideWhenUsed/>
+    <w:rsid w:val="0028384D"/>
+    <w:pPr>
+      <w:ind w:left="480"/>
+    </w:pPr>
+    <w:rPr>
+      <w:rFonts w:cstheme="minorHAnsi"/>
+      <w:i/>
+      <w:iCs/>
+      <w:sz w:val="20"/>
+    </w:rPr>
+  </w:style>
+  <w:style w:type="paragraph" w:styleId="TOC4">
+    <w:name w:val="toc 4"/>
+    <w:basedOn w:val="Normal"/>
+    <w:next w:val="Normal"/>
+    <w:autoRedefine/>
+    <w:uiPriority w:val="39"/>
+    <w:unhideWhenUsed/>
+    <w:rsid w:val="0028384D"/>
+    <w:pPr>
+      <w:ind w:left="720"/>
+    </w:pPr>
+    <w:rPr>
+      <w:rFonts w:cstheme="minorHAnsi"/>
+      <w:sz w:val="18"/>
+      <w:szCs w:val="21"/>
+    </w:rPr>
+  </w:style>
+  <w:style w:type="paragraph" w:styleId="TOC5">
+    <w:name w:val="toc 5"/>
+    <w:basedOn w:val="Normal"/>
+    <w:next w:val="Normal"/>
+    <w:autoRedefine/>
+    <w:uiPriority w:val="39"/>
+    <w:unhideWhenUsed/>
+    <w:rsid w:val="0028384D"/>
+    <w:pPr>
+      <w:ind w:left="960"/>
+    </w:pPr>
+    <w:rPr>
+      <w:rFonts w:cstheme="minorHAnsi"/>
+      <w:sz w:val="18"/>
+      <w:szCs w:val="21"/>
+    </w:rPr>
+  </w:style>
+  <w:style w:type="paragraph" w:styleId="TOC6">
+    <w:name w:val="toc 6"/>
+    <w:basedOn w:val="Normal"/>
+    <w:next w:val="Normal"/>
+    <w:autoRedefine/>
+    <w:uiPriority w:val="39"/>
+    <w:unhideWhenUsed/>
+    <w:rsid w:val="0028384D"/>
+    <w:pPr>
+      <w:ind w:left="1200"/>
+    </w:pPr>
+    <w:rPr>
+      <w:rFonts w:cstheme="minorHAnsi"/>
+      <w:sz w:val="18"/>
+      <w:szCs w:val="21"/>
+    </w:rPr>
+  </w:style>
+  <w:style w:type="paragraph" w:styleId="TOC7">
+    <w:name w:val="toc 7"/>
+    <w:basedOn w:val="Normal"/>
+    <w:next w:val="Normal"/>
+    <w:autoRedefine/>
+    <w:uiPriority w:val="39"/>
+    <w:unhideWhenUsed/>
+    <w:rsid w:val="0028384D"/>
+    <w:pPr>
+      <w:ind w:left="1440"/>
+    </w:pPr>
+    <w:rPr>
+      <w:rFonts w:cstheme="minorHAnsi"/>
+      <w:sz w:val="18"/>
+      <w:szCs w:val="21"/>
+    </w:rPr>
+  </w:style>
+  <w:style w:type="paragraph" w:styleId="TOC8">
+    <w:name w:val="toc 8"/>
+    <w:basedOn w:val="Normal"/>
+    <w:next w:val="Normal"/>
+    <w:autoRedefine/>
+    <w:uiPriority w:val="39"/>
+    <w:unhideWhenUsed/>
+    <w:rsid w:val="0028384D"/>
+    <w:pPr>
+      <w:ind w:left="1680"/>
+    </w:pPr>
+    <w:rPr>
+      <w:rFonts w:cstheme="minorHAnsi"/>
+      <w:sz w:val="18"/>
+      <w:szCs w:val="21"/>
+    </w:rPr>
+  </w:style>
+  <w:style w:type="paragraph" w:styleId="TOC9">
+    <w:name w:val="toc 9"/>
+    <w:basedOn w:val="Normal"/>
+    <w:next w:val="Normal"/>
+    <w:autoRedefine/>
+    <w:uiPriority w:val="39"/>
+    <w:unhideWhenUsed/>
+    <w:rsid w:val="0028384D"/>
+    <w:pPr>
+      <w:ind w:left="1920"/>
+    </w:pPr>
+    <w:rPr>
+      <w:rFonts w:cstheme="minorHAnsi"/>
+      <w:sz w:val="18"/>
+      <w:szCs w:val="21"/>
+    </w:rPr>
+  </w:style>
+  <w:style w:type="character" w:styleId="Hyperlink">
+    <w:name w:val="Hyperlink"/>
+    <w:basedOn w:val="DefaultParagraphFont"/>
+    <w:uiPriority w:val="99"/>
+    <w:unhideWhenUsed/>
+    <w:rsid w:val="0028384D"/>
+    <w:rPr>
+      <w:color w:val="0563C1" w:themeColor="hyperlink"/>
+      <w:u w:val="single"/>
+    </w:rPr>
+  </w:style>
+  <w:style w:type="character" w:customStyle="1" w:styleId="Heading4Char">
+    <w:name w:val="Heading 4 Char"/>
+    <w:basedOn w:val="DefaultParagraphFont"/>
+    <w:link w:val="Heading4"/>
+    <w:uiPriority w:val="9"/>
+    <w:semiHidden/>
+    <w:rsid w:val="0028384D"/>
+    <w:rPr>
+      <w:rFonts w:asciiTheme="majorHAnsi" w:eastAsiaTheme="majorEastAsia" w:hAnsiTheme="majorHAnsi" w:cstheme="majorBidi"/>
+      <w:i/>
+      <w:iCs/>
+      <w:color w:val="2F5496" w:themeColor="accent1" w:themeShade="BF"/>
+    </w:rPr>
   </w:style>
 </w:styles>
 </file>
@@ -1109,7 +3668,7 @@
 </file>
 
 <file path=customXml/itemProps1.xml><?xml version="1.0" encoding="utf-8"?>
-<ds:datastoreItem xmlns:ds="http://schemas.openxmlformats.org/officeDocument/2006/customXml" ds:itemID="{8636CF82-BF00-FC4C-AB8D-933CD5527114}">
+<ds:datastoreItem xmlns:ds="http://schemas.openxmlformats.org/officeDocument/2006/customXml" ds:itemID="{776315EC-EF26-B94B-95FC-09EED4938768}">
   <ds:schemaRefs>
     <ds:schemaRef ds:uri="http://schemas.openxmlformats.org/officeDocument/2006/bibliography"/>
   </ds:schemaRefs>

</xml_diff>

<commit_message>
Reporte Tecnico - Teorico
</commit_message>
<xml_diff>
--- a/Trabajos Conceptuales/Reporte Tecnico/Reporte Tecnico - Grupo 6.docx
+++ b/Trabajos Conceptuales/Reporte Tecnico/Reporte Tecnico - Grupo 6.docx
@@ -81,7 +81,7 @@
           </mc:Choice>
           <mc:Fallback>
             <w:pict>
-              <v:line w14:anchorId="0DC8A8EA" id="Straight Connector 8" o:spid="_x0000_s1026" style="position:absolute;z-index:251659264;visibility:visible;mso-wrap-style:square;mso-height-percent:0;mso-wrap-distance-left:9pt;mso-wrap-distance-top:0;mso-wrap-distance-right:9pt;mso-wrap-distance-bottom:0;mso-position-horizontal:absolute;mso-position-horizontal-relative:text;mso-position-vertical:absolute;mso-position-vertical-relative:text;mso-height-percent:0;mso-height-relative:margin" from=".15pt,88.9pt" to="446pt,92.2pt" o:gfxdata="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" strokecolor="black [3213]" strokeweight="1.5pt">
+              <v:line w14:anchorId="3CEF688C" id="Straight Connector 8" o:spid="_x0000_s1026" style="position:absolute;z-index:251659264;visibility:visible;mso-wrap-style:square;mso-height-percent:0;mso-wrap-distance-left:9pt;mso-wrap-distance-top:0;mso-wrap-distance-right:9pt;mso-wrap-distance-bottom:0;mso-position-horizontal:absolute;mso-position-horizontal-relative:text;mso-position-vertical:absolute;mso-position-vertical-relative:text;mso-height-percent:0;mso-height-relative:margin" from=".15pt,88.9pt" to="446pt,92.2pt" o:gfxdata="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" strokecolor="black [3213]" strokeweight="1.5pt">
                 <v:stroke joinstyle="miter"/>
               </v:line>
             </w:pict>
@@ -360,6 +360,8 @@
           <w:rFonts w:asciiTheme="minorBidi" w:hAnsiTheme="minorBidi"/>
         </w:rPr>
       </w:pPr>
+      <w:bookmarkStart w:id="0" w:name="_GoBack"/>
+      <w:bookmarkEnd w:id="0"/>
       <w:r>
         <w:rPr>
           <w:rFonts w:asciiTheme="minorBidi" w:hAnsiTheme="minorBidi"/>
@@ -368,16 +370,16 @@
         <mc:AlternateContent>
           <mc:Choice Requires="wps">
             <w:drawing>
-              <wp:anchor distT="0" distB="0" distL="114300" distR="114300" simplePos="0" relativeHeight="251663360" behindDoc="0" locked="0" layoutInCell="1" allowOverlap="1" wp14:anchorId="521E250B" wp14:editId="03A88E19">
+              <wp:anchor distT="0" distB="0" distL="114300" distR="114300" simplePos="0" relativeHeight="251663360" behindDoc="0" locked="0" layoutInCell="1" allowOverlap="1" wp14:anchorId="521E250B" wp14:editId="5B9263A9">
                 <wp:simplePos x="0" y="0"/>
                 <wp:positionH relativeFrom="column">
-                  <wp:posOffset>-104775</wp:posOffset>
+                  <wp:posOffset>-100330</wp:posOffset>
                 </wp:positionH>
                 <wp:positionV relativeFrom="paragraph">
-                  <wp:posOffset>2822575</wp:posOffset>
+                  <wp:posOffset>2780030</wp:posOffset>
                 </wp:positionV>
-                <wp:extent cx="3316605" cy="394335"/>
-                <wp:effectExtent l="0" t="0" r="0" b="0"/>
+                <wp:extent cx="3316605" cy="274320"/>
+                <wp:effectExtent l="0" t="0" r="0" b="5080"/>
                 <wp:wrapNone/>
                 <wp:docPr id="11" name="Text Box 11"/>
                 <wp:cNvGraphicFramePr/>
@@ -388,7 +390,7 @@
                       <wps:spPr>
                         <a:xfrm>
                           <a:off x="0" y="0"/>
-                          <a:ext cx="3316605" cy="394335"/>
+                          <a:ext cx="3316605" cy="274320"/>
                         </a:xfrm>
                         <a:prstGeom prst="rect">
                           <a:avLst/>
@@ -437,12 +439,15 @@
                     </wps:wsp>
                   </a:graphicData>
                 </a:graphic>
+                <wp14:sizeRelV relativeFrom="margin">
+                  <wp14:pctHeight>0</wp14:pctHeight>
+                </wp14:sizeRelV>
               </wp:anchor>
             </w:drawing>
           </mc:Choice>
           <mc:Fallback>
             <w:pict>
-              <v:shape w14:anchorId="521E250B" id="Text Box 11" o:spid="_x0000_s1027" type="#_x0000_t202" style="position:absolute;margin-left:-8.25pt;margin-top:222.25pt;width:261.15pt;height:31.05pt;z-index:251663360;visibility:visible;mso-wrap-style:square;mso-wrap-distance-left:9pt;mso-wrap-distance-top:0;mso-wrap-distance-right:9pt;mso-wrap-distance-bottom:0;mso-position-horizontal:absolute;mso-position-horizontal-relative:text;mso-position-vertical:absolute;mso-position-vertical-relative:text;v-text-anchor:top" o:gfxdata="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" fillcolor="white [3201]" stroked="f" strokeweight=".5pt">
+              <v:shape w14:anchorId="521E250B" id="Text Box 11" o:spid="_x0000_s1027" type="#_x0000_t202" style="position:absolute;margin-left:-7.9pt;margin-top:218.9pt;width:261.15pt;height:21.6pt;z-index:251663360;visibility:visible;mso-wrap-style:square;mso-height-percent:0;mso-wrap-distance-left:9pt;mso-wrap-distance-top:0;mso-wrap-distance-right:9pt;mso-wrap-distance-bottom:0;mso-position-horizontal:absolute;mso-position-horizontal-relative:text;mso-position-vertical:absolute;mso-position-vertical-relative:text;mso-height-percent:0;mso-height-relative:margin;v-text-anchor:top" o:gfxdata="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" fillcolor="white [3201]" stroked="f" strokeweight=".5pt">
                 <v:textbox>
                   <w:txbxContent>
                     <w:p>
@@ -484,7 +489,897 @@
         <mc:AlternateContent>
           <mc:Choice Requires="wps">
             <w:drawing>
-              <wp:anchor distT="0" distB="0" distL="114300" distR="114300" simplePos="0" relativeHeight="251665408" behindDoc="0" locked="0" layoutInCell="1" allowOverlap="1" wp14:anchorId="1F0E7A48" wp14:editId="6C97BBC1">
+              <wp:anchor distT="0" distB="0" distL="114300" distR="114300" simplePos="0" relativeHeight="251660288" behindDoc="0" locked="0" layoutInCell="1" allowOverlap="1" wp14:anchorId="35D914EE" wp14:editId="46EFDC08">
+                <wp:simplePos x="0" y="0"/>
+                <wp:positionH relativeFrom="column">
+                  <wp:posOffset>-100421</wp:posOffset>
+                </wp:positionH>
+                <wp:positionV relativeFrom="paragraph">
+                  <wp:posOffset>3054985</wp:posOffset>
+                </wp:positionV>
+                <wp:extent cx="5687695" cy="1454059"/>
+                <wp:effectExtent l="0" t="0" r="1905" b="0"/>
+                <wp:wrapNone/>
+                <wp:docPr id="9" name="Text Box 9"/>
+                <wp:cNvGraphicFramePr/>
+                <a:graphic xmlns:a="http://schemas.openxmlformats.org/drawingml/2006/main">
+                  <a:graphicData uri="http://schemas.microsoft.com/office/word/2010/wordprocessingShape">
+                    <wps:wsp>
+                      <wps:cNvSpPr txBox="1"/>
+                      <wps:spPr>
+                        <a:xfrm>
+                          <a:off x="0" y="0"/>
+                          <a:ext cx="5687695" cy="1454059"/>
+                        </a:xfrm>
+                        <a:prstGeom prst="rect">
+                          <a:avLst/>
+                        </a:prstGeom>
+                        <a:solidFill>
+                          <a:schemeClr val="lt1"/>
+                        </a:solidFill>
+                        <a:ln w="6350">
+                          <a:noFill/>
+                        </a:ln>
+                      </wps:spPr>
+                      <wps:txbx>
+                        <w:txbxContent>
+                          <w:p>
+                            <w:pPr>
+                              <w:rPr>
+                                <w:rFonts w:ascii="Arial" w:hAnsi="Arial" w:cs="Arial"/>
+                                <w:lang w:val="es-ES_tradnl"/>
+                              </w:rPr>
+                            </w:pPr>
+                            <w:r>
+                              <w:rPr>
+                                <w:rFonts w:ascii="Arial" w:hAnsi="Arial" w:cs="Arial"/>
+                                <w:lang w:val="es-ES_tradnl"/>
+                              </w:rPr>
+                              <w:t>Grupo 6</w:t>
+                            </w:r>
+                          </w:p>
+                          <w:p>
+                            <w:pPr>
+                              <w:rPr>
+                                <w:rFonts w:ascii="Arial" w:hAnsi="Arial" w:cs="Arial"/>
+                                <w:lang w:val="es-ES_tradnl"/>
+                              </w:rPr>
+                            </w:pPr>
+                            <w:r>
+                              <w:rPr>
+                                <w:rFonts w:ascii="Arial" w:hAnsi="Arial" w:cs="Arial"/>
+                                <w:lang w:val="es-ES_tradnl"/>
+                              </w:rPr>
+                              <w:t>Autores:</w:t>
+                            </w:r>
+                          </w:p>
+                          <w:p>
+                            <w:pPr>
+                              <w:pStyle w:val="ListParagraph"/>
+                              <w:numPr>
+                                <w:ilvl w:val="0"/>
+                                <w:numId w:val="1"/>
+                              </w:numPr>
+                              <w:rPr>
+                                <w:rFonts w:ascii="Arial" w:hAnsi="Arial" w:cs="Arial"/>
+                                <w:lang w:val="es-ES_tradnl"/>
+                              </w:rPr>
+                            </w:pPr>
+                            <w:r>
+                              <w:rPr>
+                                <w:rFonts w:ascii="Arial" w:hAnsi="Arial" w:cs="Arial"/>
+                                <w:lang w:val="es-ES_tradnl"/>
+                              </w:rPr>
+                              <w:t xml:space="preserve">Abanto </w:t>
+                            </w:r>
+                            <w:proofErr w:type="spellStart"/>
+                            <w:r>
+                              <w:rPr>
+                                <w:rFonts w:ascii="Arial" w:hAnsi="Arial" w:cs="Arial"/>
+                                <w:lang w:val="es-ES_tradnl"/>
+                              </w:rPr>
+                              <w:t>Uriol</w:t>
+                            </w:r>
+                            <w:proofErr w:type="spellEnd"/>
+                            <w:r>
+                              <w:rPr>
+                                <w:rFonts w:ascii="Arial" w:hAnsi="Arial" w:cs="Arial"/>
+                                <w:lang w:val="es-ES_tradnl"/>
+                              </w:rPr>
+                              <w:t>, Diego</w:t>
+                            </w:r>
+                            <w:r>
+                              <w:rPr>
+                                <w:rFonts w:ascii="Arial" w:hAnsi="Arial" w:cs="Arial"/>
+                                <w:lang w:val="es-ES_tradnl"/>
+                              </w:rPr>
+                              <w:tab/>
+                            </w:r>
+                            <w:r>
+                              <w:rPr>
+                                <w:rFonts w:ascii="Arial" w:hAnsi="Arial" w:cs="Arial"/>
+                                <w:lang w:val="es-ES_tradnl"/>
+                              </w:rPr>
+                              <w:tab/>
+                            </w:r>
+                            <w:r>
+                              <w:rPr>
+                                <w:rFonts w:ascii="Arial" w:hAnsi="Arial" w:cs="Arial"/>
+                                <w:lang w:val="es-ES_tradnl"/>
+                              </w:rPr>
+                              <w:tab/>
+                            </w:r>
+                            <w:r>
+                              <w:rPr>
+                                <w:rFonts w:ascii="Arial" w:hAnsi="Arial" w:cs="Arial"/>
+                                <w:lang w:val="es-ES_tradnl"/>
+                              </w:rPr>
+                              <w:tab/>
+                            </w:r>
+                            <w:r>
+                              <w:rPr>
+                                <w:rFonts w:ascii="Arial" w:hAnsi="Arial" w:cs="Arial"/>
+                                <w:lang w:val="es-ES_tradnl"/>
+                              </w:rPr>
+                              <w:tab/>
+                            </w:r>
+                            <w:r>
+                              <w:rPr>
+                                <w:rFonts w:ascii="Arial" w:hAnsi="Arial" w:cs="Arial"/>
+                                <w:lang w:val="es-ES_tradnl"/>
+                              </w:rPr>
+                              <w:tab/>
+                            </w:r>
+                            <w:r>
+                              <w:rPr>
+                                <w:rFonts w:ascii="Arial" w:hAnsi="Arial" w:cs="Arial"/>
+                                <w:lang w:val="es-ES_tradnl"/>
+                              </w:rPr>
+                              <w:t>Legajo: 69451</w:t>
+                            </w:r>
+                          </w:p>
+                          <w:p>
+                            <w:pPr>
+                              <w:pStyle w:val="ListParagraph"/>
+                              <w:numPr>
+                                <w:ilvl w:val="0"/>
+                                <w:numId w:val="1"/>
+                              </w:numPr>
+                              <w:rPr>
+                                <w:rFonts w:ascii="Arial" w:hAnsi="Arial" w:cs="Arial"/>
+                                <w:lang w:val="es-ES_tradnl"/>
+                              </w:rPr>
+                            </w:pPr>
+                            <w:r>
+                              <w:rPr>
+                                <w:rFonts w:ascii="Arial" w:hAnsi="Arial" w:cs="Arial"/>
+                                <w:lang w:val="es-ES_tradnl"/>
+                              </w:rPr>
+                              <w:t>Bracamonte Cortes, Gabriel</w:t>
+                            </w:r>
+                            <w:r>
+                              <w:rPr>
+                                <w:rFonts w:ascii="Arial" w:hAnsi="Arial" w:cs="Arial"/>
+                                <w:lang w:val="es-ES_tradnl"/>
+                              </w:rPr>
+                              <w:tab/>
+                            </w:r>
+                            <w:r>
+                              <w:rPr>
+                                <w:rFonts w:ascii="Arial" w:hAnsi="Arial" w:cs="Arial"/>
+                                <w:lang w:val="es-ES_tradnl"/>
+                              </w:rPr>
+                              <w:tab/>
+                            </w:r>
+                            <w:r>
+                              <w:rPr>
+                                <w:rFonts w:ascii="Arial" w:hAnsi="Arial" w:cs="Arial"/>
+                                <w:lang w:val="es-ES_tradnl"/>
+                              </w:rPr>
+                              <w:tab/>
+                            </w:r>
+                            <w:r>
+                              <w:rPr>
+                                <w:rFonts w:ascii="Arial" w:hAnsi="Arial" w:cs="Arial"/>
+                                <w:lang w:val="es-ES_tradnl"/>
+                              </w:rPr>
+                              <w:tab/>
+                              <w:t>Legajo: 65583</w:t>
+                            </w:r>
+                          </w:p>
+                          <w:p>
+                            <w:pPr>
+                              <w:pStyle w:val="ListParagraph"/>
+                              <w:numPr>
+                                <w:ilvl w:val="0"/>
+                                <w:numId w:val="1"/>
+                              </w:numPr>
+                              <w:rPr>
+                                <w:rFonts w:ascii="Arial" w:hAnsi="Arial" w:cs="Arial"/>
+                                <w:lang w:val="es-ES_tradnl"/>
+                              </w:rPr>
+                            </w:pPr>
+                            <w:r>
+                              <w:rPr>
+                                <w:rFonts w:ascii="Arial" w:hAnsi="Arial" w:cs="Arial"/>
+                                <w:lang w:val="es-ES_tradnl"/>
+                              </w:rPr>
+                              <w:t xml:space="preserve">Crespo, </w:t>
+                            </w:r>
+                            <w:proofErr w:type="spellStart"/>
+                            <w:r>
+                              <w:rPr>
+                                <w:rFonts w:ascii="Arial" w:hAnsi="Arial" w:cs="Arial"/>
+                                <w:lang w:val="es-ES_tradnl"/>
+                              </w:rPr>
+                              <w:t>Maria</w:t>
+                            </w:r>
+                            <w:proofErr w:type="spellEnd"/>
+                            <w:r>
+                              <w:rPr>
+                                <w:rFonts w:ascii="Arial" w:hAnsi="Arial" w:cs="Arial"/>
+                                <w:lang w:val="es-ES_tradnl"/>
+                              </w:rPr>
+                              <w:t xml:space="preserve"> </w:t>
+                            </w:r>
+                            <w:proofErr w:type="spellStart"/>
+                            <w:r>
+                              <w:rPr>
+                                <w:rFonts w:ascii="Arial" w:hAnsi="Arial" w:cs="Arial"/>
+                                <w:lang w:val="es-ES_tradnl"/>
+                              </w:rPr>
+                              <w:t>Mickaela</w:t>
+                            </w:r>
+                            <w:proofErr w:type="spellEnd"/>
+                            <w:r>
+                              <w:rPr>
+                                <w:rFonts w:ascii="Arial" w:hAnsi="Arial" w:cs="Arial"/>
+                                <w:lang w:val="es-ES_tradnl"/>
+                              </w:rPr>
+                              <w:tab/>
+                            </w:r>
+                            <w:r>
+                              <w:rPr>
+                                <w:rFonts w:ascii="Arial" w:hAnsi="Arial" w:cs="Arial"/>
+                                <w:lang w:val="es-ES_tradnl"/>
+                              </w:rPr>
+                              <w:tab/>
+                            </w:r>
+                            <w:r>
+                              <w:rPr>
+                                <w:rFonts w:ascii="Arial" w:hAnsi="Arial" w:cs="Arial"/>
+                                <w:lang w:val="es-ES_tradnl"/>
+                              </w:rPr>
+                              <w:tab/>
+                            </w:r>
+                            <w:r>
+                              <w:rPr>
+                                <w:rFonts w:ascii="Arial" w:hAnsi="Arial" w:cs="Arial"/>
+                                <w:lang w:val="es-ES_tradnl"/>
+                              </w:rPr>
+                              <w:tab/>
+                            </w:r>
+                            <w:r>
+                              <w:rPr>
+                                <w:rFonts w:ascii="Arial" w:hAnsi="Arial" w:cs="Arial"/>
+                                <w:lang w:val="es-ES_tradnl"/>
+                              </w:rPr>
+                              <w:tab/>
+                            </w:r>
+                            <w:r>
+                              <w:rPr>
+                                <w:rFonts w:ascii="Arial" w:hAnsi="Arial" w:cs="Arial"/>
+                                <w:lang w:val="es-ES_tradnl"/>
+                              </w:rPr>
+                              <w:t>Legajo: 71291</w:t>
+                            </w:r>
+                          </w:p>
+                          <w:p>
+                            <w:pPr>
+                              <w:pStyle w:val="ListParagraph"/>
+                              <w:numPr>
+                                <w:ilvl w:val="0"/>
+                                <w:numId w:val="1"/>
+                              </w:numPr>
+                              <w:rPr>
+                                <w:rFonts w:ascii="Arial" w:hAnsi="Arial" w:cs="Arial"/>
+                                <w:lang w:val="es-ES_tradnl"/>
+                              </w:rPr>
+                            </w:pPr>
+                            <w:proofErr w:type="spellStart"/>
+                            <w:r>
+                              <w:rPr>
+                                <w:rFonts w:ascii="Arial" w:hAnsi="Arial" w:cs="Arial"/>
+                                <w:lang w:val="es-ES_tradnl"/>
+                              </w:rPr>
+                              <w:t>Garcia</w:t>
+                            </w:r>
+                            <w:proofErr w:type="spellEnd"/>
+                            <w:r>
+                              <w:rPr>
+                                <w:rFonts w:ascii="Arial" w:hAnsi="Arial" w:cs="Arial"/>
+                                <w:lang w:val="es-ES_tradnl"/>
+                              </w:rPr>
+                              <w:t xml:space="preserve"> </w:t>
+                            </w:r>
+                            <w:proofErr w:type="spellStart"/>
+                            <w:r>
+                              <w:rPr>
+                                <w:rFonts w:ascii="Arial" w:hAnsi="Arial" w:cs="Arial"/>
+                                <w:lang w:val="es-ES_tradnl"/>
+                              </w:rPr>
+                              <w:t>Cowan</w:t>
+                            </w:r>
+                            <w:proofErr w:type="spellEnd"/>
+                            <w:r>
+                              <w:rPr>
+                                <w:rFonts w:ascii="Arial" w:hAnsi="Arial" w:cs="Arial"/>
+                                <w:lang w:val="es-ES_tradnl"/>
+                              </w:rPr>
+                              <w:t xml:space="preserve">, Eliana </w:t>
+                            </w:r>
+                            <w:proofErr w:type="spellStart"/>
+                            <w:r>
+                              <w:rPr>
+                                <w:rFonts w:ascii="Arial" w:hAnsi="Arial" w:cs="Arial"/>
+                                <w:lang w:val="es-ES_tradnl"/>
+                              </w:rPr>
+                              <w:t>Belen</w:t>
+                            </w:r>
+                            <w:proofErr w:type="spellEnd"/>
+                            <w:r>
+                              <w:rPr>
+                                <w:rFonts w:ascii="Arial" w:hAnsi="Arial" w:cs="Arial"/>
+                                <w:lang w:val="es-ES_tradnl"/>
+                              </w:rPr>
+                              <w:tab/>
+                            </w:r>
+                            <w:r>
+                              <w:rPr>
+                                <w:rFonts w:ascii="Arial" w:hAnsi="Arial" w:cs="Arial"/>
+                                <w:lang w:val="es-ES_tradnl"/>
+                              </w:rPr>
+                              <w:tab/>
+                            </w:r>
+                            <w:r>
+                              <w:rPr>
+                                <w:rFonts w:ascii="Arial" w:hAnsi="Arial" w:cs="Arial"/>
+                                <w:lang w:val="es-ES_tradnl"/>
+                              </w:rPr>
+                              <w:tab/>
+                            </w:r>
+                            <w:r>
+                              <w:rPr>
+                                <w:rFonts w:ascii="Arial" w:hAnsi="Arial" w:cs="Arial"/>
+                                <w:lang w:val="es-ES_tradnl"/>
+                              </w:rPr>
+                              <w:tab/>
+                              <w:t>Legajo: 70964</w:t>
+                            </w:r>
+                          </w:p>
+                          <w:p>
+                            <w:pPr>
+                              <w:pStyle w:val="ListParagraph"/>
+                              <w:numPr>
+                                <w:ilvl w:val="0"/>
+                                <w:numId w:val="1"/>
+                              </w:numPr>
+                              <w:rPr>
+                                <w:rFonts w:ascii="Arial" w:hAnsi="Arial" w:cs="Arial"/>
+                                <w:lang w:val="es-ES_tradnl"/>
+                              </w:rPr>
+                            </w:pPr>
+                            <w:proofErr w:type="spellStart"/>
+                            <w:r>
+                              <w:rPr>
+                                <w:rFonts w:ascii="Arial" w:hAnsi="Arial" w:cs="Arial"/>
+                                <w:lang w:val="es-ES_tradnl"/>
+                              </w:rPr>
+                              <w:t>Perez</w:t>
+                            </w:r>
+                            <w:proofErr w:type="spellEnd"/>
+                            <w:r>
+                              <w:rPr>
+                                <w:rFonts w:ascii="Arial" w:hAnsi="Arial" w:cs="Arial"/>
+                                <w:lang w:val="es-ES_tradnl"/>
+                              </w:rPr>
+                              <w:t xml:space="preserve"> </w:t>
+                            </w:r>
+                            <w:proofErr w:type="spellStart"/>
+                            <w:r>
+                              <w:rPr>
+                                <w:rFonts w:ascii="Arial" w:hAnsi="Arial" w:cs="Arial"/>
+                                <w:lang w:val="es-ES_tradnl"/>
+                              </w:rPr>
+                              <w:t>Pinelli</w:t>
+                            </w:r>
+                            <w:proofErr w:type="spellEnd"/>
+                            <w:r>
+                              <w:rPr>
+                                <w:rFonts w:ascii="Arial" w:hAnsi="Arial" w:cs="Arial"/>
+                                <w:lang w:val="es-ES_tradnl"/>
+                              </w:rPr>
+                              <w:t>, Juan Francisco</w:t>
+                            </w:r>
+                            <w:r>
+                              <w:rPr>
+                                <w:rFonts w:ascii="Arial" w:hAnsi="Arial" w:cs="Arial"/>
+                                <w:lang w:val="es-ES_tradnl"/>
+                              </w:rPr>
+                              <w:tab/>
+                            </w:r>
+                            <w:r>
+                              <w:rPr>
+                                <w:rFonts w:ascii="Arial" w:hAnsi="Arial" w:cs="Arial"/>
+                                <w:lang w:val="es-ES_tradnl"/>
+                              </w:rPr>
+                              <w:tab/>
+                            </w:r>
+                            <w:r>
+                              <w:rPr>
+                                <w:rFonts w:ascii="Arial" w:hAnsi="Arial" w:cs="Arial"/>
+                                <w:lang w:val="es-ES_tradnl"/>
+                              </w:rPr>
+                              <w:tab/>
+                            </w:r>
+                            <w:r>
+                              <w:rPr>
+                                <w:rFonts w:ascii="Arial" w:hAnsi="Arial" w:cs="Arial"/>
+                                <w:lang w:val="es-ES_tradnl"/>
+                              </w:rPr>
+                              <w:tab/>
+                              <w:t>Legajo: 69602</w:t>
+                            </w:r>
+                          </w:p>
+                        </w:txbxContent>
+                      </wps:txbx>
+                      <wps:bodyPr rot="0" spcFirstLastPara="0" vertOverflow="overflow" horzOverflow="overflow" vert="horz" wrap="square" lIns="91440" tIns="45720" rIns="91440" bIns="45720" numCol="1" spcCol="0" rtlCol="0" fromWordArt="0" anchor="t" anchorCtr="0" forceAA="0" compatLnSpc="1">
+                        <a:prstTxWarp prst="textNoShape">
+                          <a:avLst/>
+                        </a:prstTxWarp>
+                        <a:noAutofit/>
+                      </wps:bodyPr>
+                    </wps:wsp>
+                  </a:graphicData>
+                </a:graphic>
+                <wp14:sizeRelH relativeFrom="margin">
+                  <wp14:pctWidth>0</wp14:pctWidth>
+                </wp14:sizeRelH>
+                <wp14:sizeRelV relativeFrom="margin">
+                  <wp14:pctHeight>0</wp14:pctHeight>
+                </wp14:sizeRelV>
+              </wp:anchor>
+            </w:drawing>
+          </mc:Choice>
+          <mc:Fallback>
+            <w:pict>
+              <v:shape w14:anchorId="35D914EE" id="Text Box 9" o:spid="_x0000_s1028" type="#_x0000_t202" style="position:absolute;margin-left:-7.9pt;margin-top:240.55pt;width:447.85pt;height:114.5pt;z-index:251660288;visibility:visible;mso-wrap-style:square;mso-width-percent:0;mso-height-percent:0;mso-wrap-distance-left:9pt;mso-wrap-distance-top:0;mso-wrap-distance-right:9pt;mso-wrap-distance-bottom:0;mso-position-horizontal:absolute;mso-position-horizontal-relative:text;mso-position-vertical:absolute;mso-position-vertical-relative:text;mso-width-percent:0;mso-height-percent:0;mso-width-relative:margin;mso-height-relative:margin;v-text-anchor:top" o:gfxdata="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" fillcolor="white [3201]" stroked="f" strokeweight=".5pt">
+                <v:textbox>
+                  <w:txbxContent>
+                    <w:p>
+                      <w:pPr>
+                        <w:rPr>
+                          <w:rFonts w:ascii="Arial" w:hAnsi="Arial" w:cs="Arial"/>
+                          <w:lang w:val="es-ES_tradnl"/>
+                        </w:rPr>
+                      </w:pPr>
+                      <w:r>
+                        <w:rPr>
+                          <w:rFonts w:ascii="Arial" w:hAnsi="Arial" w:cs="Arial"/>
+                          <w:lang w:val="es-ES_tradnl"/>
+                        </w:rPr>
+                        <w:t>Grupo 6</w:t>
+                      </w:r>
+                    </w:p>
+                    <w:p>
+                      <w:pPr>
+                        <w:rPr>
+                          <w:rFonts w:ascii="Arial" w:hAnsi="Arial" w:cs="Arial"/>
+                          <w:lang w:val="es-ES_tradnl"/>
+                        </w:rPr>
+                      </w:pPr>
+                      <w:r>
+                        <w:rPr>
+                          <w:rFonts w:ascii="Arial" w:hAnsi="Arial" w:cs="Arial"/>
+                          <w:lang w:val="es-ES_tradnl"/>
+                        </w:rPr>
+                        <w:t>Autores:</w:t>
+                      </w:r>
+                    </w:p>
+                    <w:p>
+                      <w:pPr>
+                        <w:pStyle w:val="ListParagraph"/>
+                        <w:numPr>
+                          <w:ilvl w:val="0"/>
+                          <w:numId w:val="1"/>
+                        </w:numPr>
+                        <w:rPr>
+                          <w:rFonts w:ascii="Arial" w:hAnsi="Arial" w:cs="Arial"/>
+                          <w:lang w:val="es-ES_tradnl"/>
+                        </w:rPr>
+                      </w:pPr>
+                      <w:r>
+                        <w:rPr>
+                          <w:rFonts w:ascii="Arial" w:hAnsi="Arial" w:cs="Arial"/>
+                          <w:lang w:val="es-ES_tradnl"/>
+                        </w:rPr>
+                        <w:t xml:space="preserve">Abanto </w:t>
+                      </w:r>
+                      <w:proofErr w:type="spellStart"/>
+                      <w:r>
+                        <w:rPr>
+                          <w:rFonts w:ascii="Arial" w:hAnsi="Arial" w:cs="Arial"/>
+                          <w:lang w:val="es-ES_tradnl"/>
+                        </w:rPr>
+                        <w:t>Uriol</w:t>
+                      </w:r>
+                      <w:proofErr w:type="spellEnd"/>
+                      <w:r>
+                        <w:rPr>
+                          <w:rFonts w:ascii="Arial" w:hAnsi="Arial" w:cs="Arial"/>
+                          <w:lang w:val="es-ES_tradnl"/>
+                        </w:rPr>
+                        <w:t>, Diego</w:t>
+                      </w:r>
+                      <w:r>
+                        <w:rPr>
+                          <w:rFonts w:ascii="Arial" w:hAnsi="Arial" w:cs="Arial"/>
+                          <w:lang w:val="es-ES_tradnl"/>
+                        </w:rPr>
+                        <w:tab/>
+                      </w:r>
+                      <w:r>
+                        <w:rPr>
+                          <w:rFonts w:ascii="Arial" w:hAnsi="Arial" w:cs="Arial"/>
+                          <w:lang w:val="es-ES_tradnl"/>
+                        </w:rPr>
+                        <w:tab/>
+                      </w:r>
+                      <w:r>
+                        <w:rPr>
+                          <w:rFonts w:ascii="Arial" w:hAnsi="Arial" w:cs="Arial"/>
+                          <w:lang w:val="es-ES_tradnl"/>
+                        </w:rPr>
+                        <w:tab/>
+                      </w:r>
+                      <w:r>
+                        <w:rPr>
+                          <w:rFonts w:ascii="Arial" w:hAnsi="Arial" w:cs="Arial"/>
+                          <w:lang w:val="es-ES_tradnl"/>
+                        </w:rPr>
+                        <w:tab/>
+                      </w:r>
+                      <w:r>
+                        <w:rPr>
+                          <w:rFonts w:ascii="Arial" w:hAnsi="Arial" w:cs="Arial"/>
+                          <w:lang w:val="es-ES_tradnl"/>
+                        </w:rPr>
+                        <w:tab/>
+                      </w:r>
+                      <w:r>
+                        <w:rPr>
+                          <w:rFonts w:ascii="Arial" w:hAnsi="Arial" w:cs="Arial"/>
+                          <w:lang w:val="es-ES_tradnl"/>
+                        </w:rPr>
+                        <w:tab/>
+                      </w:r>
+                      <w:r>
+                        <w:rPr>
+                          <w:rFonts w:ascii="Arial" w:hAnsi="Arial" w:cs="Arial"/>
+                          <w:lang w:val="es-ES_tradnl"/>
+                        </w:rPr>
+                        <w:t>Legajo: 69451</w:t>
+                      </w:r>
+                    </w:p>
+                    <w:p>
+                      <w:pPr>
+                        <w:pStyle w:val="ListParagraph"/>
+                        <w:numPr>
+                          <w:ilvl w:val="0"/>
+                          <w:numId w:val="1"/>
+                        </w:numPr>
+                        <w:rPr>
+                          <w:rFonts w:ascii="Arial" w:hAnsi="Arial" w:cs="Arial"/>
+                          <w:lang w:val="es-ES_tradnl"/>
+                        </w:rPr>
+                      </w:pPr>
+                      <w:r>
+                        <w:rPr>
+                          <w:rFonts w:ascii="Arial" w:hAnsi="Arial" w:cs="Arial"/>
+                          <w:lang w:val="es-ES_tradnl"/>
+                        </w:rPr>
+                        <w:t>Bracamonte Cortes, Gabriel</w:t>
+                      </w:r>
+                      <w:r>
+                        <w:rPr>
+                          <w:rFonts w:ascii="Arial" w:hAnsi="Arial" w:cs="Arial"/>
+                          <w:lang w:val="es-ES_tradnl"/>
+                        </w:rPr>
+                        <w:tab/>
+                      </w:r>
+                      <w:r>
+                        <w:rPr>
+                          <w:rFonts w:ascii="Arial" w:hAnsi="Arial" w:cs="Arial"/>
+                          <w:lang w:val="es-ES_tradnl"/>
+                        </w:rPr>
+                        <w:tab/>
+                      </w:r>
+                      <w:r>
+                        <w:rPr>
+                          <w:rFonts w:ascii="Arial" w:hAnsi="Arial" w:cs="Arial"/>
+                          <w:lang w:val="es-ES_tradnl"/>
+                        </w:rPr>
+                        <w:tab/>
+                      </w:r>
+                      <w:r>
+                        <w:rPr>
+                          <w:rFonts w:ascii="Arial" w:hAnsi="Arial" w:cs="Arial"/>
+                          <w:lang w:val="es-ES_tradnl"/>
+                        </w:rPr>
+                        <w:tab/>
+                        <w:t>Legajo: 65583</w:t>
+                      </w:r>
+                    </w:p>
+                    <w:p>
+                      <w:pPr>
+                        <w:pStyle w:val="ListParagraph"/>
+                        <w:numPr>
+                          <w:ilvl w:val="0"/>
+                          <w:numId w:val="1"/>
+                        </w:numPr>
+                        <w:rPr>
+                          <w:rFonts w:ascii="Arial" w:hAnsi="Arial" w:cs="Arial"/>
+                          <w:lang w:val="es-ES_tradnl"/>
+                        </w:rPr>
+                      </w:pPr>
+                      <w:r>
+                        <w:rPr>
+                          <w:rFonts w:ascii="Arial" w:hAnsi="Arial" w:cs="Arial"/>
+                          <w:lang w:val="es-ES_tradnl"/>
+                        </w:rPr>
+                        <w:t xml:space="preserve">Crespo, </w:t>
+                      </w:r>
+                      <w:proofErr w:type="spellStart"/>
+                      <w:r>
+                        <w:rPr>
+                          <w:rFonts w:ascii="Arial" w:hAnsi="Arial" w:cs="Arial"/>
+                          <w:lang w:val="es-ES_tradnl"/>
+                        </w:rPr>
+                        <w:t>Maria</w:t>
+                      </w:r>
+                      <w:proofErr w:type="spellEnd"/>
+                      <w:r>
+                        <w:rPr>
+                          <w:rFonts w:ascii="Arial" w:hAnsi="Arial" w:cs="Arial"/>
+                          <w:lang w:val="es-ES_tradnl"/>
+                        </w:rPr>
+                        <w:t xml:space="preserve"> </w:t>
+                      </w:r>
+                      <w:proofErr w:type="spellStart"/>
+                      <w:r>
+                        <w:rPr>
+                          <w:rFonts w:ascii="Arial" w:hAnsi="Arial" w:cs="Arial"/>
+                          <w:lang w:val="es-ES_tradnl"/>
+                        </w:rPr>
+                        <w:t>Mickaela</w:t>
+                      </w:r>
+                      <w:proofErr w:type="spellEnd"/>
+                      <w:r>
+                        <w:rPr>
+                          <w:rFonts w:ascii="Arial" w:hAnsi="Arial" w:cs="Arial"/>
+                          <w:lang w:val="es-ES_tradnl"/>
+                        </w:rPr>
+                        <w:tab/>
+                      </w:r>
+                      <w:r>
+                        <w:rPr>
+                          <w:rFonts w:ascii="Arial" w:hAnsi="Arial" w:cs="Arial"/>
+                          <w:lang w:val="es-ES_tradnl"/>
+                        </w:rPr>
+                        <w:tab/>
+                      </w:r>
+                      <w:r>
+                        <w:rPr>
+                          <w:rFonts w:ascii="Arial" w:hAnsi="Arial" w:cs="Arial"/>
+                          <w:lang w:val="es-ES_tradnl"/>
+                        </w:rPr>
+                        <w:tab/>
+                      </w:r>
+                      <w:r>
+                        <w:rPr>
+                          <w:rFonts w:ascii="Arial" w:hAnsi="Arial" w:cs="Arial"/>
+                          <w:lang w:val="es-ES_tradnl"/>
+                        </w:rPr>
+                        <w:tab/>
+                      </w:r>
+                      <w:r>
+                        <w:rPr>
+                          <w:rFonts w:ascii="Arial" w:hAnsi="Arial" w:cs="Arial"/>
+                          <w:lang w:val="es-ES_tradnl"/>
+                        </w:rPr>
+                        <w:tab/>
+                      </w:r>
+                      <w:r>
+                        <w:rPr>
+                          <w:rFonts w:ascii="Arial" w:hAnsi="Arial" w:cs="Arial"/>
+                          <w:lang w:val="es-ES_tradnl"/>
+                        </w:rPr>
+                        <w:t>Legajo: 71291</w:t>
+                      </w:r>
+                    </w:p>
+                    <w:p>
+                      <w:pPr>
+                        <w:pStyle w:val="ListParagraph"/>
+                        <w:numPr>
+                          <w:ilvl w:val="0"/>
+                          <w:numId w:val="1"/>
+                        </w:numPr>
+                        <w:rPr>
+                          <w:rFonts w:ascii="Arial" w:hAnsi="Arial" w:cs="Arial"/>
+                          <w:lang w:val="es-ES_tradnl"/>
+                        </w:rPr>
+                      </w:pPr>
+                      <w:proofErr w:type="spellStart"/>
+                      <w:r>
+                        <w:rPr>
+                          <w:rFonts w:ascii="Arial" w:hAnsi="Arial" w:cs="Arial"/>
+                          <w:lang w:val="es-ES_tradnl"/>
+                        </w:rPr>
+                        <w:t>Garcia</w:t>
+                      </w:r>
+                      <w:proofErr w:type="spellEnd"/>
+                      <w:r>
+                        <w:rPr>
+                          <w:rFonts w:ascii="Arial" w:hAnsi="Arial" w:cs="Arial"/>
+                          <w:lang w:val="es-ES_tradnl"/>
+                        </w:rPr>
+                        <w:t xml:space="preserve"> </w:t>
+                      </w:r>
+                      <w:proofErr w:type="spellStart"/>
+                      <w:r>
+                        <w:rPr>
+                          <w:rFonts w:ascii="Arial" w:hAnsi="Arial" w:cs="Arial"/>
+                          <w:lang w:val="es-ES_tradnl"/>
+                        </w:rPr>
+                        <w:t>Cowan</w:t>
+                      </w:r>
+                      <w:proofErr w:type="spellEnd"/>
+                      <w:r>
+                        <w:rPr>
+                          <w:rFonts w:ascii="Arial" w:hAnsi="Arial" w:cs="Arial"/>
+                          <w:lang w:val="es-ES_tradnl"/>
+                        </w:rPr>
+                        <w:t xml:space="preserve">, Eliana </w:t>
+                      </w:r>
+                      <w:proofErr w:type="spellStart"/>
+                      <w:r>
+                        <w:rPr>
+                          <w:rFonts w:ascii="Arial" w:hAnsi="Arial" w:cs="Arial"/>
+                          <w:lang w:val="es-ES_tradnl"/>
+                        </w:rPr>
+                        <w:t>Belen</w:t>
+                      </w:r>
+                      <w:proofErr w:type="spellEnd"/>
+                      <w:r>
+                        <w:rPr>
+                          <w:rFonts w:ascii="Arial" w:hAnsi="Arial" w:cs="Arial"/>
+                          <w:lang w:val="es-ES_tradnl"/>
+                        </w:rPr>
+                        <w:tab/>
+                      </w:r>
+                      <w:r>
+                        <w:rPr>
+                          <w:rFonts w:ascii="Arial" w:hAnsi="Arial" w:cs="Arial"/>
+                          <w:lang w:val="es-ES_tradnl"/>
+                        </w:rPr>
+                        <w:tab/>
+                      </w:r>
+                      <w:r>
+                        <w:rPr>
+                          <w:rFonts w:ascii="Arial" w:hAnsi="Arial" w:cs="Arial"/>
+                          <w:lang w:val="es-ES_tradnl"/>
+                        </w:rPr>
+                        <w:tab/>
+                      </w:r>
+                      <w:r>
+                        <w:rPr>
+                          <w:rFonts w:ascii="Arial" w:hAnsi="Arial" w:cs="Arial"/>
+                          <w:lang w:val="es-ES_tradnl"/>
+                        </w:rPr>
+                        <w:tab/>
+                        <w:t>Legajo: 70964</w:t>
+                      </w:r>
+                    </w:p>
+                    <w:p>
+                      <w:pPr>
+                        <w:pStyle w:val="ListParagraph"/>
+                        <w:numPr>
+                          <w:ilvl w:val="0"/>
+                          <w:numId w:val="1"/>
+                        </w:numPr>
+                        <w:rPr>
+                          <w:rFonts w:ascii="Arial" w:hAnsi="Arial" w:cs="Arial"/>
+                          <w:lang w:val="es-ES_tradnl"/>
+                        </w:rPr>
+                      </w:pPr>
+                      <w:proofErr w:type="spellStart"/>
+                      <w:r>
+                        <w:rPr>
+                          <w:rFonts w:ascii="Arial" w:hAnsi="Arial" w:cs="Arial"/>
+                          <w:lang w:val="es-ES_tradnl"/>
+                        </w:rPr>
+                        <w:t>Perez</w:t>
+                      </w:r>
+                      <w:proofErr w:type="spellEnd"/>
+                      <w:r>
+                        <w:rPr>
+                          <w:rFonts w:ascii="Arial" w:hAnsi="Arial" w:cs="Arial"/>
+                          <w:lang w:val="es-ES_tradnl"/>
+                        </w:rPr>
+                        <w:t xml:space="preserve"> </w:t>
+                      </w:r>
+                      <w:proofErr w:type="spellStart"/>
+                      <w:r>
+                        <w:rPr>
+                          <w:rFonts w:ascii="Arial" w:hAnsi="Arial" w:cs="Arial"/>
+                          <w:lang w:val="es-ES_tradnl"/>
+                        </w:rPr>
+                        <w:t>Pinelli</w:t>
+                      </w:r>
+                      <w:proofErr w:type="spellEnd"/>
+                      <w:r>
+                        <w:rPr>
+                          <w:rFonts w:ascii="Arial" w:hAnsi="Arial" w:cs="Arial"/>
+                          <w:lang w:val="es-ES_tradnl"/>
+                        </w:rPr>
+                        <w:t>, Juan Francisco</w:t>
+                      </w:r>
+                      <w:r>
+                        <w:rPr>
+                          <w:rFonts w:ascii="Arial" w:hAnsi="Arial" w:cs="Arial"/>
+                          <w:lang w:val="es-ES_tradnl"/>
+                        </w:rPr>
+                        <w:tab/>
+                      </w:r>
+                      <w:r>
+                        <w:rPr>
+                          <w:rFonts w:ascii="Arial" w:hAnsi="Arial" w:cs="Arial"/>
+                          <w:lang w:val="es-ES_tradnl"/>
+                        </w:rPr>
+                        <w:tab/>
+                      </w:r>
+                      <w:r>
+                        <w:rPr>
+                          <w:rFonts w:ascii="Arial" w:hAnsi="Arial" w:cs="Arial"/>
+                          <w:lang w:val="es-ES_tradnl"/>
+                        </w:rPr>
+                        <w:tab/>
+                      </w:r>
+                      <w:r>
+                        <w:rPr>
+                          <w:rFonts w:ascii="Arial" w:hAnsi="Arial" w:cs="Arial"/>
+                          <w:lang w:val="es-ES_tradnl"/>
+                        </w:rPr>
+                        <w:tab/>
+                        <w:t>Legajo: 69602</w:t>
+                      </w:r>
+                    </w:p>
+                  </w:txbxContent>
+                </v:textbox>
+              </v:shape>
+            </w:pict>
+          </mc:Fallback>
+        </mc:AlternateContent>
+      </w:r>
+      <w:r>
+        <w:rPr>
+          <w:rFonts w:asciiTheme="minorBidi" w:hAnsiTheme="minorBidi"/>
+          <w:noProof/>
+        </w:rPr>
+        <mc:AlternateContent>
+          <mc:Choice Requires="wps">
+            <w:drawing>
+              <wp:anchor distT="0" distB="0" distL="114300" distR="114300" simplePos="0" relativeHeight="251665408" behindDoc="0" locked="0" layoutInCell="1" allowOverlap="1" wp14:anchorId="1F0E7A48" wp14:editId="17262589">
                 <wp:simplePos x="0" y="0"/>
                 <wp:positionH relativeFrom="column">
                   <wp:posOffset>-105320</wp:posOffset>
@@ -549,7 +1444,7 @@
           </mc:Choice>
           <mc:Fallback>
             <w:pict>
-              <v:shape w14:anchorId="1F0E7A48" id="Text Box 12" o:spid="_x0000_s1028" type="#_x0000_t202" style="position:absolute;margin-left:-8.3pt;margin-top:376pt;width:261.15pt;height:31.05pt;z-index:251665408;visibility:visible;mso-wrap-style:square;mso-wrap-distance-left:9pt;mso-wrap-distance-top:0;mso-wrap-distance-right:9pt;mso-wrap-distance-bottom:0;mso-position-horizontal:absolute;mso-position-horizontal-relative:text;mso-position-vertical:absolute;mso-position-vertical-relative:text;v-text-anchor:top" o:gfxdata="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" fillcolor="white [3201]" stroked="f" strokeweight=".5pt">
+              <v:shape w14:anchorId="1F0E7A48" id="Text Box 12" o:spid="_x0000_s1029" type="#_x0000_t202" style="position:absolute;margin-left:-8.3pt;margin-top:376pt;width:261.15pt;height:31.05pt;z-index:251665408;visibility:visible;mso-wrap-style:square;mso-wrap-distance-left:9pt;mso-wrap-distance-top:0;mso-wrap-distance-right:9pt;mso-wrap-distance-bottom:0;mso-position-horizontal:absolute;mso-position-horizontal-relative:text;mso-position-vertical:absolute;mso-position-vertical-relative:text;v-text-anchor:top" o:gfxdata="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" fillcolor="white [3201]" stroked="f" strokeweight=".5pt">
                 <v:textbox>
                   <w:txbxContent>
                     <w:p>
@@ -565,866 +1460,6 @@
                           <w:lang w:val="es-ES_tradnl"/>
                         </w:rPr>
                         <w:t>Clave del Documento: UTN-ISW-2018-1</w:t>
-                      </w:r>
-                    </w:p>
-                  </w:txbxContent>
-                </v:textbox>
-              </v:shape>
-            </w:pict>
-          </mc:Fallback>
-        </mc:AlternateContent>
-      </w:r>
-      <w:r>
-        <w:rPr>
-          <w:rFonts w:asciiTheme="minorBidi" w:hAnsiTheme="minorBidi"/>
-          <w:noProof/>
-        </w:rPr>
-        <mc:AlternateContent>
-          <mc:Choice Requires="wps">
-            <w:drawing>
-              <wp:anchor distT="0" distB="0" distL="114300" distR="114300" simplePos="0" relativeHeight="251660288" behindDoc="0" locked="0" layoutInCell="1" allowOverlap="1" wp14:anchorId="35D914EE" wp14:editId="10AA0831">
-                <wp:simplePos x="0" y="0"/>
-                <wp:positionH relativeFrom="column">
-                  <wp:posOffset>-98425</wp:posOffset>
-                </wp:positionH>
-                <wp:positionV relativeFrom="paragraph">
-                  <wp:posOffset>3216275</wp:posOffset>
-                </wp:positionV>
-                <wp:extent cx="5687695" cy="1297305"/>
-                <wp:effectExtent l="0" t="0" r="1905" b="0"/>
-                <wp:wrapNone/>
-                <wp:docPr id="9" name="Text Box 9"/>
-                <wp:cNvGraphicFramePr/>
-                <a:graphic xmlns:a="http://schemas.openxmlformats.org/drawingml/2006/main">
-                  <a:graphicData uri="http://schemas.microsoft.com/office/word/2010/wordprocessingShape">
-                    <wps:wsp>
-                      <wps:cNvSpPr txBox="1"/>
-                      <wps:spPr>
-                        <a:xfrm>
-                          <a:off x="0" y="0"/>
-                          <a:ext cx="5687695" cy="1297305"/>
-                        </a:xfrm>
-                        <a:prstGeom prst="rect">
-                          <a:avLst/>
-                        </a:prstGeom>
-                        <a:solidFill>
-                          <a:schemeClr val="lt1"/>
-                        </a:solidFill>
-                        <a:ln w="6350">
-                          <a:noFill/>
-                        </a:ln>
-                      </wps:spPr>
-                      <wps:txbx>
-                        <w:txbxContent>
-                          <w:p>
-                            <w:pPr>
-                              <w:rPr>
-                                <w:rFonts w:ascii="Arial" w:hAnsi="Arial" w:cs="Arial"/>
-                                <w:lang w:val="es-ES_tradnl"/>
-                              </w:rPr>
-                            </w:pPr>
-                            <w:r>
-                              <w:rPr>
-                                <w:rFonts w:ascii="Arial" w:hAnsi="Arial" w:cs="Arial"/>
-                                <w:lang w:val="es-ES_tradnl"/>
-                              </w:rPr>
-                              <w:t>Autores:</w:t>
-                            </w:r>
-                          </w:p>
-                          <w:p>
-                            <w:pPr>
-                              <w:pStyle w:val="ListParagraph"/>
-                              <w:numPr>
-                                <w:ilvl w:val="0"/>
-                                <w:numId w:val="1"/>
-                              </w:numPr>
-                              <w:rPr>
-                                <w:rFonts w:ascii="Arial" w:hAnsi="Arial" w:cs="Arial"/>
-                                <w:lang w:val="es-ES_tradnl"/>
-                              </w:rPr>
-                            </w:pPr>
-                            <w:r>
-                              <w:rPr>
-                                <w:rFonts w:ascii="Arial" w:hAnsi="Arial" w:cs="Arial"/>
-                                <w:lang w:val="es-ES_tradnl"/>
-                              </w:rPr>
-                              <w:t xml:space="preserve">Abanto </w:t>
-                            </w:r>
-                            <w:proofErr w:type="spellStart"/>
-                            <w:r>
-                              <w:rPr>
-                                <w:rFonts w:ascii="Arial" w:hAnsi="Arial" w:cs="Arial"/>
-                                <w:lang w:val="es-ES_tradnl"/>
-                              </w:rPr>
-                              <w:t>Uriol</w:t>
-                            </w:r>
-                            <w:proofErr w:type="spellEnd"/>
-                            <w:r>
-                              <w:rPr>
-                                <w:rFonts w:ascii="Arial" w:hAnsi="Arial" w:cs="Arial"/>
-                                <w:lang w:val="es-ES_tradnl"/>
-                              </w:rPr>
-                              <w:t>, Diego</w:t>
-                            </w:r>
-                            <w:r>
-                              <w:rPr>
-                                <w:rFonts w:ascii="Arial" w:hAnsi="Arial" w:cs="Arial"/>
-                                <w:lang w:val="es-ES_tradnl"/>
-                              </w:rPr>
-                              <w:tab/>
-                            </w:r>
-                            <w:r>
-                              <w:rPr>
-                                <w:rFonts w:ascii="Arial" w:hAnsi="Arial" w:cs="Arial"/>
-                                <w:lang w:val="es-ES_tradnl"/>
-                              </w:rPr>
-                              <w:tab/>
-                            </w:r>
-                            <w:r>
-                              <w:rPr>
-                                <w:rFonts w:ascii="Arial" w:hAnsi="Arial" w:cs="Arial"/>
-                                <w:lang w:val="es-ES_tradnl"/>
-                              </w:rPr>
-                              <w:tab/>
-                            </w:r>
-                            <w:r>
-                              <w:rPr>
-                                <w:rFonts w:ascii="Arial" w:hAnsi="Arial" w:cs="Arial"/>
-                                <w:lang w:val="es-ES_tradnl"/>
-                              </w:rPr>
-                              <w:tab/>
-                            </w:r>
-                            <w:r>
-                              <w:rPr>
-                                <w:rFonts w:ascii="Arial" w:hAnsi="Arial" w:cs="Arial"/>
-                                <w:lang w:val="es-ES_tradnl"/>
-                              </w:rPr>
-                              <w:tab/>
-                            </w:r>
-                            <w:r>
-                              <w:rPr>
-                                <w:rFonts w:ascii="Arial" w:hAnsi="Arial" w:cs="Arial"/>
-                                <w:lang w:val="es-ES_tradnl"/>
-                              </w:rPr>
-                              <w:tab/>
-                            </w:r>
-                            <w:r>
-                              <w:rPr>
-                                <w:rFonts w:ascii="Arial" w:hAnsi="Arial" w:cs="Arial"/>
-                                <w:lang w:val="es-ES_tradnl"/>
-                              </w:rPr>
-                              <w:t>Legajo: 69451</w:t>
-                            </w:r>
-                          </w:p>
-                          <w:p>
-                            <w:pPr>
-                              <w:pStyle w:val="ListParagraph"/>
-                              <w:numPr>
-                                <w:ilvl w:val="0"/>
-                                <w:numId w:val="1"/>
-                              </w:numPr>
-                              <w:rPr>
-                                <w:rFonts w:ascii="Arial" w:hAnsi="Arial" w:cs="Arial"/>
-                                <w:lang w:val="es-ES_tradnl"/>
-                              </w:rPr>
-                            </w:pPr>
-                            <w:r>
-                              <w:rPr>
-                                <w:rFonts w:ascii="Arial" w:hAnsi="Arial" w:cs="Arial"/>
-                                <w:lang w:val="es-ES_tradnl"/>
-                              </w:rPr>
-                              <w:t>Bracamonte Cortes, Gabriel</w:t>
-                            </w:r>
-                            <w:r>
-                              <w:rPr>
-                                <w:rFonts w:ascii="Arial" w:hAnsi="Arial" w:cs="Arial"/>
-                                <w:lang w:val="es-ES_tradnl"/>
-                              </w:rPr>
-                              <w:tab/>
-                            </w:r>
-                            <w:r>
-                              <w:rPr>
-                                <w:rFonts w:ascii="Arial" w:hAnsi="Arial" w:cs="Arial"/>
-                                <w:lang w:val="es-ES_tradnl"/>
-                              </w:rPr>
-                              <w:tab/>
-                            </w:r>
-                            <w:r>
-                              <w:rPr>
-                                <w:rFonts w:ascii="Arial" w:hAnsi="Arial" w:cs="Arial"/>
-                                <w:lang w:val="es-ES_tradnl"/>
-                              </w:rPr>
-                              <w:tab/>
-                            </w:r>
-                            <w:r>
-                              <w:rPr>
-                                <w:rFonts w:ascii="Arial" w:hAnsi="Arial" w:cs="Arial"/>
-                                <w:lang w:val="es-ES_tradnl"/>
-                              </w:rPr>
-                              <w:tab/>
-                              <w:t>Legajo: 65583</w:t>
-                            </w:r>
-                          </w:p>
-                          <w:p>
-                            <w:pPr>
-                              <w:pStyle w:val="ListParagraph"/>
-                              <w:numPr>
-                                <w:ilvl w:val="0"/>
-                                <w:numId w:val="1"/>
-                              </w:numPr>
-                              <w:rPr>
-                                <w:rFonts w:ascii="Arial" w:hAnsi="Arial" w:cs="Arial"/>
-                                <w:lang w:val="es-ES_tradnl"/>
-                              </w:rPr>
-                            </w:pPr>
-                            <w:r>
-                              <w:rPr>
-                                <w:rFonts w:ascii="Arial" w:hAnsi="Arial" w:cs="Arial"/>
-                                <w:lang w:val="es-ES_tradnl"/>
-                              </w:rPr>
-                              <w:t xml:space="preserve">Crespo, </w:t>
-                            </w:r>
-                            <w:proofErr w:type="spellStart"/>
-                            <w:r>
-                              <w:rPr>
-                                <w:rFonts w:ascii="Arial" w:hAnsi="Arial" w:cs="Arial"/>
-                                <w:lang w:val="es-ES_tradnl"/>
-                              </w:rPr>
-                              <w:t>Maria</w:t>
-                            </w:r>
-                            <w:proofErr w:type="spellEnd"/>
-                            <w:r>
-                              <w:rPr>
-                                <w:rFonts w:ascii="Arial" w:hAnsi="Arial" w:cs="Arial"/>
-                                <w:lang w:val="es-ES_tradnl"/>
-                              </w:rPr>
-                              <w:t xml:space="preserve"> </w:t>
-                            </w:r>
-                            <w:proofErr w:type="spellStart"/>
-                            <w:r>
-                              <w:rPr>
-                                <w:rFonts w:ascii="Arial" w:hAnsi="Arial" w:cs="Arial"/>
-                                <w:lang w:val="es-ES_tradnl"/>
-                              </w:rPr>
-                              <w:t>Mickaela</w:t>
-                            </w:r>
-                            <w:proofErr w:type="spellEnd"/>
-                            <w:r>
-                              <w:rPr>
-                                <w:rFonts w:ascii="Arial" w:hAnsi="Arial" w:cs="Arial"/>
-                                <w:lang w:val="es-ES_tradnl"/>
-                              </w:rPr>
-                              <w:tab/>
-                            </w:r>
-                            <w:r>
-                              <w:rPr>
-                                <w:rFonts w:ascii="Arial" w:hAnsi="Arial" w:cs="Arial"/>
-                                <w:lang w:val="es-ES_tradnl"/>
-                              </w:rPr>
-                              <w:tab/>
-                            </w:r>
-                            <w:r>
-                              <w:rPr>
-                                <w:rFonts w:ascii="Arial" w:hAnsi="Arial" w:cs="Arial"/>
-                                <w:lang w:val="es-ES_tradnl"/>
-                              </w:rPr>
-                              <w:tab/>
-                            </w:r>
-                            <w:r>
-                              <w:rPr>
-                                <w:rFonts w:ascii="Arial" w:hAnsi="Arial" w:cs="Arial"/>
-                                <w:lang w:val="es-ES_tradnl"/>
-                              </w:rPr>
-                              <w:tab/>
-                            </w:r>
-                            <w:r>
-                              <w:rPr>
-                                <w:rFonts w:ascii="Arial" w:hAnsi="Arial" w:cs="Arial"/>
-                                <w:lang w:val="es-ES_tradnl"/>
-                              </w:rPr>
-                              <w:tab/>
-                            </w:r>
-                            <w:r>
-                              <w:rPr>
-                                <w:rFonts w:ascii="Arial" w:hAnsi="Arial" w:cs="Arial"/>
-                                <w:lang w:val="es-ES_tradnl"/>
-                              </w:rPr>
-                              <w:t>Legajo: 71291</w:t>
-                            </w:r>
-                          </w:p>
-                          <w:p>
-                            <w:pPr>
-                              <w:pStyle w:val="ListParagraph"/>
-                              <w:numPr>
-                                <w:ilvl w:val="0"/>
-                                <w:numId w:val="1"/>
-                              </w:numPr>
-                              <w:rPr>
-                                <w:rFonts w:ascii="Arial" w:hAnsi="Arial" w:cs="Arial"/>
-                                <w:lang w:val="es-ES_tradnl"/>
-                              </w:rPr>
-                            </w:pPr>
-                            <w:proofErr w:type="spellStart"/>
-                            <w:r>
-                              <w:rPr>
-                                <w:rFonts w:ascii="Arial" w:hAnsi="Arial" w:cs="Arial"/>
-                                <w:lang w:val="es-ES_tradnl"/>
-                              </w:rPr>
-                              <w:t>Garcia</w:t>
-                            </w:r>
-                            <w:proofErr w:type="spellEnd"/>
-                            <w:r>
-                              <w:rPr>
-                                <w:rFonts w:ascii="Arial" w:hAnsi="Arial" w:cs="Arial"/>
-                                <w:lang w:val="es-ES_tradnl"/>
-                              </w:rPr>
-                              <w:t xml:space="preserve"> </w:t>
-                            </w:r>
-                            <w:proofErr w:type="spellStart"/>
-                            <w:r>
-                              <w:rPr>
-                                <w:rFonts w:ascii="Arial" w:hAnsi="Arial" w:cs="Arial"/>
-                                <w:lang w:val="es-ES_tradnl"/>
-                              </w:rPr>
-                              <w:t>Cowan</w:t>
-                            </w:r>
-                            <w:proofErr w:type="spellEnd"/>
-                            <w:r>
-                              <w:rPr>
-                                <w:rFonts w:ascii="Arial" w:hAnsi="Arial" w:cs="Arial"/>
-                                <w:lang w:val="es-ES_tradnl"/>
-                              </w:rPr>
-                              <w:t xml:space="preserve">, Eliana </w:t>
-                            </w:r>
-                            <w:proofErr w:type="spellStart"/>
-                            <w:r>
-                              <w:rPr>
-                                <w:rFonts w:ascii="Arial" w:hAnsi="Arial" w:cs="Arial"/>
-                                <w:lang w:val="es-ES_tradnl"/>
-                              </w:rPr>
-                              <w:t>Belen</w:t>
-                            </w:r>
-                            <w:proofErr w:type="spellEnd"/>
-                            <w:r>
-                              <w:rPr>
-                                <w:rFonts w:ascii="Arial" w:hAnsi="Arial" w:cs="Arial"/>
-                                <w:lang w:val="es-ES_tradnl"/>
-                              </w:rPr>
-                              <w:tab/>
-                            </w:r>
-                            <w:r>
-                              <w:rPr>
-                                <w:rFonts w:ascii="Arial" w:hAnsi="Arial" w:cs="Arial"/>
-                                <w:lang w:val="es-ES_tradnl"/>
-                              </w:rPr>
-                              <w:tab/>
-                            </w:r>
-                            <w:r>
-                              <w:rPr>
-                                <w:rFonts w:ascii="Arial" w:hAnsi="Arial" w:cs="Arial"/>
-                                <w:lang w:val="es-ES_tradnl"/>
-                              </w:rPr>
-                              <w:tab/>
-                            </w:r>
-                            <w:r>
-                              <w:rPr>
-                                <w:rFonts w:ascii="Arial" w:hAnsi="Arial" w:cs="Arial"/>
-                                <w:lang w:val="es-ES_tradnl"/>
-                              </w:rPr>
-                              <w:tab/>
-                              <w:t>Legajo: 70964</w:t>
-                            </w:r>
-                          </w:p>
-                          <w:p>
-                            <w:pPr>
-                              <w:pStyle w:val="ListParagraph"/>
-                              <w:numPr>
-                                <w:ilvl w:val="0"/>
-                                <w:numId w:val="1"/>
-                              </w:numPr>
-                              <w:rPr>
-                                <w:rFonts w:ascii="Arial" w:hAnsi="Arial" w:cs="Arial"/>
-                                <w:lang w:val="es-ES_tradnl"/>
-                              </w:rPr>
-                            </w:pPr>
-                            <w:proofErr w:type="spellStart"/>
-                            <w:r>
-                              <w:rPr>
-                                <w:rFonts w:ascii="Arial" w:hAnsi="Arial" w:cs="Arial"/>
-                                <w:lang w:val="es-ES_tradnl"/>
-                              </w:rPr>
-                              <w:t>Perez</w:t>
-                            </w:r>
-                            <w:proofErr w:type="spellEnd"/>
-                            <w:r>
-                              <w:rPr>
-                                <w:rFonts w:ascii="Arial" w:hAnsi="Arial" w:cs="Arial"/>
-                                <w:lang w:val="es-ES_tradnl"/>
-                              </w:rPr>
-                              <w:t xml:space="preserve"> </w:t>
-                            </w:r>
-                            <w:proofErr w:type="spellStart"/>
-                            <w:r>
-                              <w:rPr>
-                                <w:rFonts w:ascii="Arial" w:hAnsi="Arial" w:cs="Arial"/>
-                                <w:lang w:val="es-ES_tradnl"/>
-                              </w:rPr>
-                              <w:t>Pinelli</w:t>
-                            </w:r>
-                            <w:proofErr w:type="spellEnd"/>
-                            <w:r>
-                              <w:rPr>
-                                <w:rFonts w:ascii="Arial" w:hAnsi="Arial" w:cs="Arial"/>
-                                <w:lang w:val="es-ES_tradnl"/>
-                              </w:rPr>
-                              <w:t>, Juan Francisco</w:t>
-                            </w:r>
-                            <w:r>
-                              <w:rPr>
-                                <w:rFonts w:ascii="Arial" w:hAnsi="Arial" w:cs="Arial"/>
-                                <w:lang w:val="es-ES_tradnl"/>
-                              </w:rPr>
-                              <w:tab/>
-                            </w:r>
-                            <w:r>
-                              <w:rPr>
-                                <w:rFonts w:ascii="Arial" w:hAnsi="Arial" w:cs="Arial"/>
-                                <w:lang w:val="es-ES_tradnl"/>
-                              </w:rPr>
-                              <w:tab/>
-                            </w:r>
-                            <w:r>
-                              <w:rPr>
-                                <w:rFonts w:ascii="Arial" w:hAnsi="Arial" w:cs="Arial"/>
-                                <w:lang w:val="es-ES_tradnl"/>
-                              </w:rPr>
-                              <w:tab/>
-                            </w:r>
-                            <w:r>
-                              <w:rPr>
-                                <w:rFonts w:ascii="Arial" w:hAnsi="Arial" w:cs="Arial"/>
-                                <w:lang w:val="es-ES_tradnl"/>
-                              </w:rPr>
-                              <w:tab/>
-                              <w:t>Legajo: 69602</w:t>
-                            </w:r>
-                          </w:p>
-                        </w:txbxContent>
-                      </wps:txbx>
-                      <wps:bodyPr rot="0" spcFirstLastPara="0" vertOverflow="overflow" horzOverflow="overflow" vert="horz" wrap="square" lIns="91440" tIns="45720" rIns="91440" bIns="45720" numCol="1" spcCol="0" rtlCol="0" fromWordArt="0" anchor="t" anchorCtr="0" forceAA="0" compatLnSpc="1">
-                        <a:prstTxWarp prst="textNoShape">
-                          <a:avLst/>
-                        </a:prstTxWarp>
-                        <a:noAutofit/>
-                      </wps:bodyPr>
-                    </wps:wsp>
-                  </a:graphicData>
-                </a:graphic>
-                <wp14:sizeRelH relativeFrom="margin">
-                  <wp14:pctWidth>0</wp14:pctWidth>
-                </wp14:sizeRelH>
-                <wp14:sizeRelV relativeFrom="margin">
-                  <wp14:pctHeight>0</wp14:pctHeight>
-                </wp14:sizeRelV>
-              </wp:anchor>
-            </w:drawing>
-          </mc:Choice>
-          <mc:Fallback>
-            <w:pict>
-              <v:shape w14:anchorId="35D914EE" id="Text Box 9" o:spid="_x0000_s1029" type="#_x0000_t202" style="position:absolute;margin-left:-7.75pt;margin-top:253.25pt;width:447.85pt;height:102.15pt;z-index:251660288;visibility:visible;mso-wrap-style:square;mso-width-percent:0;mso-height-percent:0;mso-wrap-distance-left:9pt;mso-wrap-distance-top:0;mso-wrap-distance-right:9pt;mso-wrap-distance-bottom:0;mso-position-horizontal:absolute;mso-position-horizontal-relative:text;mso-position-vertical:absolute;mso-position-vertical-relative:text;mso-width-percent:0;mso-height-percent:0;mso-width-relative:margin;mso-height-relative:margin;v-text-anchor:top" o:gfxdata="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" fillcolor="white [3201]" stroked="f" strokeweight=".5pt">
-                <v:textbox>
-                  <w:txbxContent>
-                    <w:p>
-                      <w:pPr>
-                        <w:rPr>
-                          <w:rFonts w:ascii="Arial" w:hAnsi="Arial" w:cs="Arial"/>
-                          <w:lang w:val="es-ES_tradnl"/>
-                        </w:rPr>
-                      </w:pPr>
-                      <w:r>
-                        <w:rPr>
-                          <w:rFonts w:ascii="Arial" w:hAnsi="Arial" w:cs="Arial"/>
-                          <w:lang w:val="es-ES_tradnl"/>
-                        </w:rPr>
-                        <w:t>Autores:</w:t>
-                      </w:r>
-                    </w:p>
-                    <w:p>
-                      <w:pPr>
-                        <w:pStyle w:val="ListParagraph"/>
-                        <w:numPr>
-                          <w:ilvl w:val="0"/>
-                          <w:numId w:val="1"/>
-                        </w:numPr>
-                        <w:rPr>
-                          <w:rFonts w:ascii="Arial" w:hAnsi="Arial" w:cs="Arial"/>
-                          <w:lang w:val="es-ES_tradnl"/>
-                        </w:rPr>
-                      </w:pPr>
-                      <w:r>
-                        <w:rPr>
-                          <w:rFonts w:ascii="Arial" w:hAnsi="Arial" w:cs="Arial"/>
-                          <w:lang w:val="es-ES_tradnl"/>
-                        </w:rPr>
-                        <w:t xml:space="preserve">Abanto </w:t>
-                      </w:r>
-                      <w:proofErr w:type="spellStart"/>
-                      <w:r>
-                        <w:rPr>
-                          <w:rFonts w:ascii="Arial" w:hAnsi="Arial" w:cs="Arial"/>
-                          <w:lang w:val="es-ES_tradnl"/>
-                        </w:rPr>
-                        <w:t>Uriol</w:t>
-                      </w:r>
-                      <w:proofErr w:type="spellEnd"/>
-                      <w:r>
-                        <w:rPr>
-                          <w:rFonts w:ascii="Arial" w:hAnsi="Arial" w:cs="Arial"/>
-                          <w:lang w:val="es-ES_tradnl"/>
-                        </w:rPr>
-                        <w:t>, Diego</w:t>
-                      </w:r>
-                      <w:r>
-                        <w:rPr>
-                          <w:rFonts w:ascii="Arial" w:hAnsi="Arial" w:cs="Arial"/>
-                          <w:lang w:val="es-ES_tradnl"/>
-                        </w:rPr>
-                        <w:tab/>
-                      </w:r>
-                      <w:r>
-                        <w:rPr>
-                          <w:rFonts w:ascii="Arial" w:hAnsi="Arial" w:cs="Arial"/>
-                          <w:lang w:val="es-ES_tradnl"/>
-                        </w:rPr>
-                        <w:tab/>
-                      </w:r>
-                      <w:r>
-                        <w:rPr>
-                          <w:rFonts w:ascii="Arial" w:hAnsi="Arial" w:cs="Arial"/>
-                          <w:lang w:val="es-ES_tradnl"/>
-                        </w:rPr>
-                        <w:tab/>
-                      </w:r>
-                      <w:r>
-                        <w:rPr>
-                          <w:rFonts w:ascii="Arial" w:hAnsi="Arial" w:cs="Arial"/>
-                          <w:lang w:val="es-ES_tradnl"/>
-                        </w:rPr>
-                        <w:tab/>
-                      </w:r>
-                      <w:r>
-                        <w:rPr>
-                          <w:rFonts w:ascii="Arial" w:hAnsi="Arial" w:cs="Arial"/>
-                          <w:lang w:val="es-ES_tradnl"/>
-                        </w:rPr>
-                        <w:tab/>
-                      </w:r>
-                      <w:r>
-                        <w:rPr>
-                          <w:rFonts w:ascii="Arial" w:hAnsi="Arial" w:cs="Arial"/>
-                          <w:lang w:val="es-ES_tradnl"/>
-                        </w:rPr>
-                        <w:tab/>
-                      </w:r>
-                      <w:r>
-                        <w:rPr>
-                          <w:rFonts w:ascii="Arial" w:hAnsi="Arial" w:cs="Arial"/>
-                          <w:lang w:val="es-ES_tradnl"/>
-                        </w:rPr>
-                        <w:t>Legajo: 69451</w:t>
-                      </w:r>
-                    </w:p>
-                    <w:p>
-                      <w:pPr>
-                        <w:pStyle w:val="ListParagraph"/>
-                        <w:numPr>
-                          <w:ilvl w:val="0"/>
-                          <w:numId w:val="1"/>
-                        </w:numPr>
-                        <w:rPr>
-                          <w:rFonts w:ascii="Arial" w:hAnsi="Arial" w:cs="Arial"/>
-                          <w:lang w:val="es-ES_tradnl"/>
-                        </w:rPr>
-                      </w:pPr>
-                      <w:r>
-                        <w:rPr>
-                          <w:rFonts w:ascii="Arial" w:hAnsi="Arial" w:cs="Arial"/>
-                          <w:lang w:val="es-ES_tradnl"/>
-                        </w:rPr>
-                        <w:t>Bracamonte Cortes, Gabriel</w:t>
-                      </w:r>
-                      <w:r>
-                        <w:rPr>
-                          <w:rFonts w:ascii="Arial" w:hAnsi="Arial" w:cs="Arial"/>
-                          <w:lang w:val="es-ES_tradnl"/>
-                        </w:rPr>
-                        <w:tab/>
-                      </w:r>
-                      <w:r>
-                        <w:rPr>
-                          <w:rFonts w:ascii="Arial" w:hAnsi="Arial" w:cs="Arial"/>
-                          <w:lang w:val="es-ES_tradnl"/>
-                        </w:rPr>
-                        <w:tab/>
-                      </w:r>
-                      <w:r>
-                        <w:rPr>
-                          <w:rFonts w:ascii="Arial" w:hAnsi="Arial" w:cs="Arial"/>
-                          <w:lang w:val="es-ES_tradnl"/>
-                        </w:rPr>
-                        <w:tab/>
-                      </w:r>
-                      <w:r>
-                        <w:rPr>
-                          <w:rFonts w:ascii="Arial" w:hAnsi="Arial" w:cs="Arial"/>
-                          <w:lang w:val="es-ES_tradnl"/>
-                        </w:rPr>
-                        <w:tab/>
-                        <w:t>Legajo: 65583</w:t>
-                      </w:r>
-                    </w:p>
-                    <w:p>
-                      <w:pPr>
-                        <w:pStyle w:val="ListParagraph"/>
-                        <w:numPr>
-                          <w:ilvl w:val="0"/>
-                          <w:numId w:val="1"/>
-                        </w:numPr>
-                        <w:rPr>
-                          <w:rFonts w:ascii="Arial" w:hAnsi="Arial" w:cs="Arial"/>
-                          <w:lang w:val="es-ES_tradnl"/>
-                        </w:rPr>
-                      </w:pPr>
-                      <w:r>
-                        <w:rPr>
-                          <w:rFonts w:ascii="Arial" w:hAnsi="Arial" w:cs="Arial"/>
-                          <w:lang w:val="es-ES_tradnl"/>
-                        </w:rPr>
-                        <w:t xml:space="preserve">Crespo, </w:t>
-                      </w:r>
-                      <w:proofErr w:type="spellStart"/>
-                      <w:r>
-                        <w:rPr>
-                          <w:rFonts w:ascii="Arial" w:hAnsi="Arial" w:cs="Arial"/>
-                          <w:lang w:val="es-ES_tradnl"/>
-                        </w:rPr>
-                        <w:t>Maria</w:t>
-                      </w:r>
-                      <w:proofErr w:type="spellEnd"/>
-                      <w:r>
-                        <w:rPr>
-                          <w:rFonts w:ascii="Arial" w:hAnsi="Arial" w:cs="Arial"/>
-                          <w:lang w:val="es-ES_tradnl"/>
-                        </w:rPr>
-                        <w:t xml:space="preserve"> </w:t>
-                      </w:r>
-                      <w:proofErr w:type="spellStart"/>
-                      <w:r>
-                        <w:rPr>
-                          <w:rFonts w:ascii="Arial" w:hAnsi="Arial" w:cs="Arial"/>
-                          <w:lang w:val="es-ES_tradnl"/>
-                        </w:rPr>
-                        <w:t>Mickaela</w:t>
-                      </w:r>
-                      <w:proofErr w:type="spellEnd"/>
-                      <w:r>
-                        <w:rPr>
-                          <w:rFonts w:ascii="Arial" w:hAnsi="Arial" w:cs="Arial"/>
-                          <w:lang w:val="es-ES_tradnl"/>
-                        </w:rPr>
-                        <w:tab/>
-                      </w:r>
-                      <w:r>
-                        <w:rPr>
-                          <w:rFonts w:ascii="Arial" w:hAnsi="Arial" w:cs="Arial"/>
-                          <w:lang w:val="es-ES_tradnl"/>
-                        </w:rPr>
-                        <w:tab/>
-                      </w:r>
-                      <w:r>
-                        <w:rPr>
-                          <w:rFonts w:ascii="Arial" w:hAnsi="Arial" w:cs="Arial"/>
-                          <w:lang w:val="es-ES_tradnl"/>
-                        </w:rPr>
-                        <w:tab/>
-                      </w:r>
-                      <w:r>
-                        <w:rPr>
-                          <w:rFonts w:ascii="Arial" w:hAnsi="Arial" w:cs="Arial"/>
-                          <w:lang w:val="es-ES_tradnl"/>
-                        </w:rPr>
-                        <w:tab/>
-                      </w:r>
-                      <w:r>
-                        <w:rPr>
-                          <w:rFonts w:ascii="Arial" w:hAnsi="Arial" w:cs="Arial"/>
-                          <w:lang w:val="es-ES_tradnl"/>
-                        </w:rPr>
-                        <w:tab/>
-                      </w:r>
-                      <w:r>
-                        <w:rPr>
-                          <w:rFonts w:ascii="Arial" w:hAnsi="Arial" w:cs="Arial"/>
-                          <w:lang w:val="es-ES_tradnl"/>
-                        </w:rPr>
-                        <w:t>Legajo: 71291</w:t>
-                      </w:r>
-                    </w:p>
-                    <w:p>
-                      <w:pPr>
-                        <w:pStyle w:val="ListParagraph"/>
-                        <w:numPr>
-                          <w:ilvl w:val="0"/>
-                          <w:numId w:val="1"/>
-                        </w:numPr>
-                        <w:rPr>
-                          <w:rFonts w:ascii="Arial" w:hAnsi="Arial" w:cs="Arial"/>
-                          <w:lang w:val="es-ES_tradnl"/>
-                        </w:rPr>
-                      </w:pPr>
-                      <w:proofErr w:type="spellStart"/>
-                      <w:r>
-                        <w:rPr>
-                          <w:rFonts w:ascii="Arial" w:hAnsi="Arial" w:cs="Arial"/>
-                          <w:lang w:val="es-ES_tradnl"/>
-                        </w:rPr>
-                        <w:t>Garcia</w:t>
-                      </w:r>
-                      <w:proofErr w:type="spellEnd"/>
-                      <w:r>
-                        <w:rPr>
-                          <w:rFonts w:ascii="Arial" w:hAnsi="Arial" w:cs="Arial"/>
-                          <w:lang w:val="es-ES_tradnl"/>
-                        </w:rPr>
-                        <w:t xml:space="preserve"> </w:t>
-                      </w:r>
-                      <w:proofErr w:type="spellStart"/>
-                      <w:r>
-                        <w:rPr>
-                          <w:rFonts w:ascii="Arial" w:hAnsi="Arial" w:cs="Arial"/>
-                          <w:lang w:val="es-ES_tradnl"/>
-                        </w:rPr>
-                        <w:t>Cowan</w:t>
-                      </w:r>
-                      <w:proofErr w:type="spellEnd"/>
-                      <w:r>
-                        <w:rPr>
-                          <w:rFonts w:ascii="Arial" w:hAnsi="Arial" w:cs="Arial"/>
-                          <w:lang w:val="es-ES_tradnl"/>
-                        </w:rPr>
-                        <w:t xml:space="preserve">, Eliana </w:t>
-                      </w:r>
-                      <w:proofErr w:type="spellStart"/>
-                      <w:r>
-                        <w:rPr>
-                          <w:rFonts w:ascii="Arial" w:hAnsi="Arial" w:cs="Arial"/>
-                          <w:lang w:val="es-ES_tradnl"/>
-                        </w:rPr>
-                        <w:t>Belen</w:t>
-                      </w:r>
-                      <w:proofErr w:type="spellEnd"/>
-                      <w:r>
-                        <w:rPr>
-                          <w:rFonts w:ascii="Arial" w:hAnsi="Arial" w:cs="Arial"/>
-                          <w:lang w:val="es-ES_tradnl"/>
-                        </w:rPr>
-                        <w:tab/>
-                      </w:r>
-                      <w:r>
-                        <w:rPr>
-                          <w:rFonts w:ascii="Arial" w:hAnsi="Arial" w:cs="Arial"/>
-                          <w:lang w:val="es-ES_tradnl"/>
-                        </w:rPr>
-                        <w:tab/>
-                      </w:r>
-                      <w:r>
-                        <w:rPr>
-                          <w:rFonts w:ascii="Arial" w:hAnsi="Arial" w:cs="Arial"/>
-                          <w:lang w:val="es-ES_tradnl"/>
-                        </w:rPr>
-                        <w:tab/>
-                      </w:r>
-                      <w:r>
-                        <w:rPr>
-                          <w:rFonts w:ascii="Arial" w:hAnsi="Arial" w:cs="Arial"/>
-                          <w:lang w:val="es-ES_tradnl"/>
-                        </w:rPr>
-                        <w:tab/>
-                        <w:t>Legajo: 70964</w:t>
-                      </w:r>
-                    </w:p>
-                    <w:p>
-                      <w:pPr>
-                        <w:pStyle w:val="ListParagraph"/>
-                        <w:numPr>
-                          <w:ilvl w:val="0"/>
-                          <w:numId w:val="1"/>
-                        </w:numPr>
-                        <w:rPr>
-                          <w:rFonts w:ascii="Arial" w:hAnsi="Arial" w:cs="Arial"/>
-                          <w:lang w:val="es-ES_tradnl"/>
-                        </w:rPr>
-                      </w:pPr>
-                      <w:proofErr w:type="spellStart"/>
-                      <w:r>
-                        <w:rPr>
-                          <w:rFonts w:ascii="Arial" w:hAnsi="Arial" w:cs="Arial"/>
-                          <w:lang w:val="es-ES_tradnl"/>
-                        </w:rPr>
-                        <w:t>Perez</w:t>
-                      </w:r>
-                      <w:proofErr w:type="spellEnd"/>
-                      <w:r>
-                        <w:rPr>
-                          <w:rFonts w:ascii="Arial" w:hAnsi="Arial" w:cs="Arial"/>
-                          <w:lang w:val="es-ES_tradnl"/>
-                        </w:rPr>
-                        <w:t xml:space="preserve"> </w:t>
-                      </w:r>
-                      <w:proofErr w:type="spellStart"/>
-                      <w:r>
-                        <w:rPr>
-                          <w:rFonts w:ascii="Arial" w:hAnsi="Arial" w:cs="Arial"/>
-                          <w:lang w:val="es-ES_tradnl"/>
-                        </w:rPr>
-                        <w:t>Pinelli</w:t>
-                      </w:r>
-                      <w:proofErr w:type="spellEnd"/>
-                      <w:r>
-                        <w:rPr>
-                          <w:rFonts w:ascii="Arial" w:hAnsi="Arial" w:cs="Arial"/>
-                          <w:lang w:val="es-ES_tradnl"/>
-                        </w:rPr>
-                        <w:t>, Juan Francisco</w:t>
-                      </w:r>
-                      <w:r>
-                        <w:rPr>
-                          <w:rFonts w:ascii="Arial" w:hAnsi="Arial" w:cs="Arial"/>
-                          <w:lang w:val="es-ES_tradnl"/>
-                        </w:rPr>
-                        <w:tab/>
-                      </w:r>
-                      <w:r>
-                        <w:rPr>
-                          <w:rFonts w:ascii="Arial" w:hAnsi="Arial" w:cs="Arial"/>
-                          <w:lang w:val="es-ES_tradnl"/>
-                        </w:rPr>
-                        <w:tab/>
-                      </w:r>
-                      <w:r>
-                        <w:rPr>
-                          <w:rFonts w:ascii="Arial" w:hAnsi="Arial" w:cs="Arial"/>
-                          <w:lang w:val="es-ES_tradnl"/>
-                        </w:rPr>
-                        <w:tab/>
-                      </w:r>
-                      <w:r>
-                        <w:rPr>
-                          <w:rFonts w:ascii="Arial" w:hAnsi="Arial" w:cs="Arial"/>
-                          <w:lang w:val="es-ES_tradnl"/>
-                        </w:rPr>
-                        <w:tab/>
-                        <w:t>Legajo: 69602</w:t>
                       </w:r>
                     </w:p>
                   </w:txbxContent>
@@ -1543,12 +1578,12 @@
       <w:pPr>
         <w:pStyle w:val="Heading1-Reporte"/>
       </w:pPr>
-      <w:bookmarkStart w:id="0" w:name="_Toc529091272"/>
+      <w:bookmarkStart w:id="1" w:name="_Toc529091272"/>
       <w:r>
         <w:lastRenderedPageBreak/>
         <w:t>Abstract</w:t>
       </w:r>
-      <w:bookmarkEnd w:id="0"/>
+      <w:bookmarkEnd w:id="1"/>
     </w:p>
     <w:p>
       <w:pPr>
@@ -1601,7 +1636,7 @@
           <w:lang w:val="es-ES"/>
         </w:rPr>
       </w:pPr>
-      <w:bookmarkStart w:id="1" w:name="_Toc529091273"/>
+      <w:bookmarkStart w:id="2" w:name="_Toc529091273"/>
       <w:r>
         <w:rPr>
           <w:lang w:val="es-ES"/>
@@ -1609,7 +1644,7 @@
         <w:lastRenderedPageBreak/>
         <w:t>Tabla de Contenidos</w:t>
       </w:r>
-      <w:bookmarkEnd w:id="1"/>
+      <w:bookmarkEnd w:id="2"/>
     </w:p>
     <w:p>
       <w:pPr>
@@ -2063,8 +2098,6 @@
         <w:lastRenderedPageBreak/>
         <w:t>Bibliografía</w:t>
       </w:r>
-      <w:bookmarkStart w:id="2" w:name="_GoBack"/>
-      <w:bookmarkEnd w:id="2"/>
     </w:p>
     <w:p>
       <w:pPr>
@@ -2280,7 +2313,7 @@
         </mc:Choice>
         <mc:Fallback>
           <w:pict>
-            <v:line w14:anchorId="3365B4A5" id="Straight Connector 1" o:spid="_x0000_s1026" style="position:absolute;z-index:251659264;visibility:visible;mso-wrap-style:square;mso-width-percent:0;mso-height-percent:0;mso-wrap-distance-left:9pt;mso-wrap-distance-top:0;mso-wrap-distance-right:9pt;mso-wrap-distance-bottom:0;mso-position-horizontal:absolute;mso-position-horizontal-relative:text;mso-position-vertical:absolute;mso-position-vertical-relative:text;mso-width-percent:0;mso-height-percent:0;mso-width-relative:margin;mso-height-relative:margin" from="1.6pt,-12pt" to="438.95pt,-12pt" o:gfxdata="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" strokecolor="black [3200]" strokeweight="1.5pt">
+            <v:line w14:anchorId="2ED6D2D2" id="Straight Connector 1" o:spid="_x0000_s1026" style="position:absolute;z-index:251659264;visibility:visible;mso-wrap-style:square;mso-width-percent:0;mso-height-percent:0;mso-wrap-distance-left:9pt;mso-wrap-distance-top:0;mso-wrap-distance-right:9pt;mso-wrap-distance-bottom:0;mso-position-horizontal:absolute;mso-position-horizontal-relative:text;mso-position-vertical:absolute;mso-position-vertical-relative:text;mso-width-percent:0;mso-height-percent:0;mso-width-relative:margin;mso-height-relative:margin" from="1.6pt,-12pt" to="438.95pt,-12pt" o:gfxdata="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" strokecolor="black [3200]" strokeweight="1.5pt">
               <v:stroke joinstyle="miter"/>
             </v:line>
           </w:pict>
@@ -2374,7 +2407,7 @@
         </mc:Choice>
         <mc:Fallback>
           <w:pict>
-            <v:line w14:anchorId="3E24C9DB" id="Straight Connector 2" o:spid="_x0000_s1026" style="position:absolute;z-index:251660288;visibility:visible;mso-wrap-style:square;mso-wrap-distance-left:9pt;mso-wrap-distance-top:0;mso-wrap-distance-right:9pt;mso-wrap-distance-bottom:0;mso-position-horizontal:absolute;mso-position-horizontal-relative:text;mso-position-vertical:absolute;mso-position-vertical-relative:text" from="-1.7pt,15.35pt" to="438.95pt,15.35pt" o:gfxdata="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" strokecolor="black [3200]" strokeweight="2.5pt">
+            <v:line w14:anchorId="06DAEF43" id="Straight Connector 2" o:spid="_x0000_s1026" style="position:absolute;z-index:251660288;visibility:visible;mso-wrap-style:square;mso-wrap-distance-left:9pt;mso-wrap-distance-top:0;mso-wrap-distance-right:9pt;mso-wrap-distance-bottom:0;mso-position-horizontal:absolute;mso-position-horizontal-relative:text;mso-position-vertical:absolute;mso-position-vertical-relative:text" from="-1.7pt,15.35pt" to="438.95pt,15.35pt" o:gfxdata="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" strokecolor="black [3200]" strokeweight="2.5pt">
               <v:stroke joinstyle="miter"/>
             </v:line>
           </w:pict>
@@ -3668,7 +3701,7 @@
 </file>
 
 <file path=customXml/itemProps1.xml><?xml version="1.0" encoding="utf-8"?>
-<ds:datastoreItem xmlns:ds="http://schemas.openxmlformats.org/officeDocument/2006/customXml" ds:itemID="{776315EC-EF26-B94B-95FC-09EED4938768}">
+<ds:datastoreItem xmlns:ds="http://schemas.openxmlformats.org/officeDocument/2006/customXml" ds:itemID="{9086E966-1AB1-AB48-B5DA-4F35763A60C2}">
   <ds:schemaRefs>
     <ds:schemaRef ds:uri="http://schemas.openxmlformats.org/officeDocument/2006/bibliography"/>
   </ds:schemaRefs>

</xml_diff>

<commit_message>
Se agregan cosas importantes al Reporte
</commit_message>
<xml_diff>
--- a/Trabajos Conceptuales/Reporte Tecnico/Reporte Tecnico - Grupo 6.docx
+++ b/Trabajos Conceptuales/Reporte Tecnico/Reporte Tecnico - Grupo 6.docx
@@ -24,16 +24,16 @@
         <mc:AlternateContent>
           <mc:Choice Requires="wps">
             <w:drawing>
-              <wp:anchor distT="0" distB="0" distL="114300" distR="114300" simplePos="0" relativeHeight="251659264" behindDoc="0" locked="0" layoutInCell="1" allowOverlap="1" wp14:anchorId="314EB29F" wp14:editId="63125AF1">
+              <wp:anchor distT="0" distB="0" distL="114300" distR="114300" simplePos="0" relativeHeight="251659264" behindDoc="0" locked="0" layoutInCell="1" allowOverlap="1" wp14:anchorId="314EB29F" wp14:editId="03228BF6">
                 <wp:simplePos x="0" y="0"/>
                 <wp:positionH relativeFrom="column">
-                  <wp:posOffset>1905</wp:posOffset>
+                  <wp:posOffset>4082</wp:posOffset>
                 </wp:positionH>
                 <wp:positionV relativeFrom="paragraph">
-                  <wp:posOffset>1128890</wp:posOffset>
+                  <wp:posOffset>1173843</wp:posOffset>
                 </wp:positionV>
-                <wp:extent cx="5662569" cy="41945"/>
-                <wp:effectExtent l="12700" t="12700" r="14605" b="21590"/>
+                <wp:extent cx="5662569" cy="0"/>
+                <wp:effectExtent l="0" t="12700" r="14605" b="12700"/>
                 <wp:wrapNone/>
                 <wp:docPr id="8" name="Straight Connector 8"/>
                 <wp:cNvGraphicFramePr/>
@@ -44,7 +44,7 @@
                       <wps:spPr>
                         <a:xfrm>
                           <a:off x="0" y="0"/>
-                          <a:ext cx="5662569" cy="41945"/>
+                          <a:ext cx="5662569" cy="0"/>
                         </a:xfrm>
                         <a:prstGeom prst="line">
                           <a:avLst/>
@@ -81,7 +81,7 @@
           </mc:Choice>
           <mc:Fallback>
             <w:pict>
-              <v:line w14:anchorId="3CEF688C" id="Straight Connector 8" o:spid="_x0000_s1026" style="position:absolute;z-index:251659264;visibility:visible;mso-wrap-style:square;mso-height-percent:0;mso-wrap-distance-left:9pt;mso-wrap-distance-top:0;mso-wrap-distance-right:9pt;mso-wrap-distance-bottom:0;mso-position-horizontal:absolute;mso-position-horizontal-relative:text;mso-position-vertical:absolute;mso-position-vertical-relative:text;mso-height-percent:0;mso-height-relative:margin" from=".15pt,88.9pt" to="446pt,92.2pt" o:gfxdata="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" strokecolor="black [3213]" strokeweight="1.5pt">
+              <v:line w14:anchorId="7EEFD806" id="Straight Connector 8" o:spid="_x0000_s1026" style="position:absolute;z-index:251659264;visibility:visible;mso-wrap-style:square;mso-height-percent:0;mso-wrap-distance-left:9pt;mso-wrap-distance-top:0;mso-wrap-distance-right:9pt;mso-wrap-distance-bottom:0;mso-position-horizontal:absolute;mso-position-horizontal-relative:text;mso-position-vertical:absolute;mso-position-vertical-relative:text;mso-height-percent:0;mso-height-relative:margin" from=".3pt,92.45pt" to="446.15pt,92.45pt" o:gfxdata="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" strokecolor="black [3213]" strokeweight="1.5pt">
                 <v:stroke joinstyle="miter"/>
               </v:line>
             </w:pict>
@@ -360,8 +360,6 @@
           <w:rFonts w:asciiTheme="minorBidi" w:hAnsiTheme="minorBidi"/>
         </w:rPr>
       </w:pPr>
-      <w:bookmarkStart w:id="0" w:name="_GoBack"/>
-      <w:bookmarkEnd w:id="0"/>
       <w:r>
         <w:rPr>
           <w:rFonts w:asciiTheme="minorBidi" w:hAnsiTheme="minorBidi"/>
@@ -1578,12 +1576,12 @@
       <w:pPr>
         <w:pStyle w:val="Heading1-Reporte"/>
       </w:pPr>
-      <w:bookmarkStart w:id="1" w:name="_Toc529091272"/>
+      <w:bookmarkStart w:id="0" w:name="_Toc529098555"/>
       <w:r>
         <w:lastRenderedPageBreak/>
         <w:t>Abstract</w:t>
       </w:r>
-      <w:bookmarkEnd w:id="1"/>
+      <w:bookmarkEnd w:id="0"/>
     </w:p>
     <w:p>
       <w:pPr>
@@ -1636,7 +1634,7 @@
           <w:lang w:val="es-ES"/>
         </w:rPr>
       </w:pPr>
-      <w:bookmarkStart w:id="2" w:name="_Toc529091273"/>
+      <w:bookmarkStart w:id="1" w:name="_Toc529098556"/>
       <w:r>
         <w:rPr>
           <w:lang w:val="es-ES"/>
@@ -1644,7 +1642,7 @@
         <w:lastRenderedPageBreak/>
         <w:t>Tabla de Contenidos</w:t>
       </w:r>
-      <w:bookmarkEnd w:id="2"/>
+      <w:bookmarkEnd w:id="1"/>
     </w:p>
     <w:p>
       <w:pPr>
@@ -1687,7 +1685,7 @@
         </w:rPr>
         <w:fldChar w:fldCharType="separate"/>
       </w:r>
-      <w:hyperlink w:anchor="_Toc529091272" w:history="1">
+      <w:hyperlink w:anchor="_Toc529098555" w:history="1">
         <w:r>
           <w:rPr>
             <w:rStyle w:val="Hyperlink"/>
@@ -1714,7 +1712,7 @@
             <w:noProof/>
             <w:webHidden/>
           </w:rPr>
-          <w:instrText xml:space="preserve"> PAGEREF _Toc529091272 \h </w:instrText>
+          <w:instrText xml:space="preserve"> PAGEREF _Toc529098555 \h </w:instrText>
         </w:r>
         <w:r>
           <w:rPr>
@@ -1760,7 +1758,7 @@
           <w:sz w:val="24"/>
         </w:rPr>
       </w:pPr>
-      <w:hyperlink w:anchor="_Toc529091273" w:history="1">
+      <w:hyperlink w:anchor="_Toc529098556" w:history="1">
         <w:r>
           <w:rPr>
             <w:rStyle w:val="Hyperlink"/>
@@ -1788,7 +1786,7 @@
             <w:noProof/>
             <w:webHidden/>
           </w:rPr>
-          <w:instrText xml:space="preserve"> PAGEREF _Toc529091273 \h </w:instrText>
+          <w:instrText xml:space="preserve"> PAGEREF _Toc529098556 \h </w:instrText>
         </w:r>
         <w:r>
           <w:rPr>
@@ -1809,6 +1807,376 @@
             <w:webHidden/>
           </w:rPr>
           <w:t>3</w:t>
+        </w:r>
+        <w:r>
+          <w:rPr>
+            <w:noProof/>
+            <w:webHidden/>
+          </w:rPr>
+          <w:fldChar w:fldCharType="end"/>
+        </w:r>
+      </w:hyperlink>
+    </w:p>
+    <w:p>
+      <w:pPr>
+        <w:pStyle w:val="TOC1"/>
+        <w:tabs>
+          <w:tab w:val="right" w:leader="dot" w:pos="8771"/>
+        </w:tabs>
+        <w:rPr>
+          <w:rFonts w:cstheme="minorBidi"/>
+          <w:b w:val="0"/>
+          <w:bCs w:val="0"/>
+          <w:caps w:val="0"/>
+          <w:noProof/>
+          <w:sz w:val="24"/>
+        </w:rPr>
+      </w:pPr>
+      <w:hyperlink w:anchor="_Toc529098557" w:history="1">
+        <w:r>
+          <w:rPr>
+            <w:rStyle w:val="Hyperlink"/>
+            <w:noProof/>
+            <w:lang w:val="es-ES"/>
+          </w:rPr>
+          <w:t>Introducción</w:t>
+        </w:r>
+        <w:r>
+          <w:rPr>
+            <w:noProof/>
+            <w:webHidden/>
+          </w:rPr>
+          <w:tab/>
+        </w:r>
+        <w:r>
+          <w:rPr>
+            <w:noProof/>
+            <w:webHidden/>
+          </w:rPr>
+          <w:fldChar w:fldCharType="begin"/>
+        </w:r>
+        <w:r>
+          <w:rPr>
+            <w:noProof/>
+            <w:webHidden/>
+          </w:rPr>
+          <w:instrText xml:space="preserve"> PAGEREF _Toc529098557 \h </w:instrText>
+        </w:r>
+        <w:r>
+          <w:rPr>
+            <w:noProof/>
+            <w:webHidden/>
+          </w:rPr>
+        </w:r>
+        <w:r>
+          <w:rPr>
+            <w:noProof/>
+            <w:webHidden/>
+          </w:rPr>
+          <w:fldChar w:fldCharType="separate"/>
+        </w:r>
+        <w:r>
+          <w:rPr>
+            <w:noProof/>
+            <w:webHidden/>
+          </w:rPr>
+          <w:t>4</w:t>
+        </w:r>
+        <w:r>
+          <w:rPr>
+            <w:noProof/>
+            <w:webHidden/>
+          </w:rPr>
+          <w:fldChar w:fldCharType="end"/>
+        </w:r>
+      </w:hyperlink>
+    </w:p>
+    <w:p>
+      <w:pPr>
+        <w:pStyle w:val="TOC1"/>
+        <w:tabs>
+          <w:tab w:val="right" w:leader="dot" w:pos="8771"/>
+        </w:tabs>
+        <w:rPr>
+          <w:rFonts w:cstheme="minorBidi"/>
+          <w:b w:val="0"/>
+          <w:bCs w:val="0"/>
+          <w:caps w:val="0"/>
+          <w:noProof/>
+          <w:sz w:val="24"/>
+        </w:rPr>
+      </w:pPr>
+      <w:hyperlink w:anchor="_Toc529098558" w:history="1">
+        <w:r>
+          <w:rPr>
+            <w:rStyle w:val="Hyperlink"/>
+            <w:noProof/>
+            <w:lang w:val="es-ES"/>
+          </w:rPr>
+          <w:t>Antecedentes</w:t>
+        </w:r>
+        <w:r>
+          <w:rPr>
+            <w:noProof/>
+            <w:webHidden/>
+          </w:rPr>
+          <w:tab/>
+        </w:r>
+        <w:r>
+          <w:rPr>
+            <w:noProof/>
+            <w:webHidden/>
+          </w:rPr>
+          <w:fldChar w:fldCharType="begin"/>
+        </w:r>
+        <w:r>
+          <w:rPr>
+            <w:noProof/>
+            <w:webHidden/>
+          </w:rPr>
+          <w:instrText xml:space="preserve"> PAGEREF _Toc529098558 \h </w:instrText>
+        </w:r>
+        <w:r>
+          <w:rPr>
+            <w:noProof/>
+            <w:webHidden/>
+          </w:rPr>
+        </w:r>
+        <w:r>
+          <w:rPr>
+            <w:noProof/>
+            <w:webHidden/>
+          </w:rPr>
+          <w:fldChar w:fldCharType="separate"/>
+        </w:r>
+        <w:r>
+          <w:rPr>
+            <w:noProof/>
+            <w:webHidden/>
+          </w:rPr>
+          <w:t>5</w:t>
+        </w:r>
+        <w:r>
+          <w:rPr>
+            <w:noProof/>
+            <w:webHidden/>
+          </w:rPr>
+          <w:fldChar w:fldCharType="end"/>
+        </w:r>
+      </w:hyperlink>
+    </w:p>
+    <w:p>
+      <w:pPr>
+        <w:pStyle w:val="TOC1"/>
+        <w:tabs>
+          <w:tab w:val="right" w:leader="dot" w:pos="8771"/>
+        </w:tabs>
+        <w:rPr>
+          <w:rFonts w:cstheme="minorBidi"/>
+          <w:b w:val="0"/>
+          <w:bCs w:val="0"/>
+          <w:caps w:val="0"/>
+          <w:noProof/>
+          <w:sz w:val="24"/>
+        </w:rPr>
+      </w:pPr>
+      <w:hyperlink w:anchor="_Toc529098559" w:history="1">
+        <w:r>
+          <w:rPr>
+            <w:rStyle w:val="Hyperlink"/>
+            <w:noProof/>
+            <w:lang w:val="es-ES"/>
+          </w:rPr>
+          <w:t>Desarrollo</w:t>
+        </w:r>
+        <w:r>
+          <w:rPr>
+            <w:noProof/>
+            <w:webHidden/>
+          </w:rPr>
+          <w:tab/>
+        </w:r>
+        <w:r>
+          <w:rPr>
+            <w:noProof/>
+            <w:webHidden/>
+          </w:rPr>
+          <w:fldChar w:fldCharType="begin"/>
+        </w:r>
+        <w:r>
+          <w:rPr>
+            <w:noProof/>
+            <w:webHidden/>
+          </w:rPr>
+          <w:instrText xml:space="preserve"> PAGEREF _Toc529098559 \h </w:instrText>
+        </w:r>
+        <w:r>
+          <w:rPr>
+            <w:noProof/>
+            <w:webHidden/>
+          </w:rPr>
+        </w:r>
+        <w:r>
+          <w:rPr>
+            <w:noProof/>
+            <w:webHidden/>
+          </w:rPr>
+          <w:fldChar w:fldCharType="separate"/>
+        </w:r>
+        <w:r>
+          <w:rPr>
+            <w:noProof/>
+            <w:webHidden/>
+          </w:rPr>
+          <w:t>6</w:t>
+        </w:r>
+        <w:r>
+          <w:rPr>
+            <w:noProof/>
+            <w:webHidden/>
+          </w:rPr>
+          <w:fldChar w:fldCharType="end"/>
+        </w:r>
+      </w:hyperlink>
+    </w:p>
+    <w:p>
+      <w:pPr>
+        <w:pStyle w:val="TOC1"/>
+        <w:tabs>
+          <w:tab w:val="right" w:leader="dot" w:pos="8771"/>
+        </w:tabs>
+        <w:rPr>
+          <w:rFonts w:cstheme="minorBidi"/>
+          <w:b w:val="0"/>
+          <w:bCs w:val="0"/>
+          <w:caps w:val="0"/>
+          <w:noProof/>
+          <w:sz w:val="24"/>
+        </w:rPr>
+      </w:pPr>
+      <w:hyperlink w:anchor="_Toc529098560" w:history="1">
+        <w:r>
+          <w:rPr>
+            <w:rStyle w:val="Hyperlink"/>
+            <w:noProof/>
+            <w:lang w:val="es-ES"/>
+          </w:rPr>
+          <w:t>Conclusión</w:t>
+        </w:r>
+        <w:r>
+          <w:rPr>
+            <w:noProof/>
+            <w:webHidden/>
+          </w:rPr>
+          <w:tab/>
+        </w:r>
+        <w:r>
+          <w:rPr>
+            <w:noProof/>
+            <w:webHidden/>
+          </w:rPr>
+          <w:fldChar w:fldCharType="begin"/>
+        </w:r>
+        <w:r>
+          <w:rPr>
+            <w:noProof/>
+            <w:webHidden/>
+          </w:rPr>
+          <w:instrText xml:space="preserve"> PAGEREF _Toc529098560 \h </w:instrText>
+        </w:r>
+        <w:r>
+          <w:rPr>
+            <w:noProof/>
+            <w:webHidden/>
+          </w:rPr>
+        </w:r>
+        <w:r>
+          <w:rPr>
+            <w:noProof/>
+            <w:webHidden/>
+          </w:rPr>
+          <w:fldChar w:fldCharType="separate"/>
+        </w:r>
+        <w:r>
+          <w:rPr>
+            <w:noProof/>
+            <w:webHidden/>
+          </w:rPr>
+          <w:t>7</w:t>
+        </w:r>
+        <w:r>
+          <w:rPr>
+            <w:noProof/>
+            <w:webHidden/>
+          </w:rPr>
+          <w:fldChar w:fldCharType="end"/>
+        </w:r>
+      </w:hyperlink>
+    </w:p>
+    <w:p>
+      <w:pPr>
+        <w:pStyle w:val="TOC1"/>
+        <w:tabs>
+          <w:tab w:val="right" w:leader="dot" w:pos="8771"/>
+        </w:tabs>
+        <w:rPr>
+          <w:rFonts w:cstheme="minorBidi"/>
+          <w:b w:val="0"/>
+          <w:bCs w:val="0"/>
+          <w:caps w:val="0"/>
+          <w:noProof/>
+          <w:sz w:val="24"/>
+        </w:rPr>
+      </w:pPr>
+      <w:hyperlink w:anchor="_Toc529098561" w:history="1">
+        <w:r>
+          <w:rPr>
+            <w:rStyle w:val="Hyperlink"/>
+            <w:noProof/>
+            <w:lang w:val="es-ES_tradnl"/>
+          </w:rPr>
+          <w:t>Bibliografía</w:t>
+        </w:r>
+        <w:r>
+          <w:rPr>
+            <w:noProof/>
+            <w:webHidden/>
+          </w:rPr>
+          <w:tab/>
+        </w:r>
+        <w:r>
+          <w:rPr>
+            <w:noProof/>
+            <w:webHidden/>
+          </w:rPr>
+          <w:fldChar w:fldCharType="begin"/>
+        </w:r>
+        <w:r>
+          <w:rPr>
+            <w:noProof/>
+            <w:webHidden/>
+          </w:rPr>
+          <w:instrText xml:space="preserve"> PAGEREF _Toc529098561 \h </w:instrText>
+        </w:r>
+        <w:r>
+          <w:rPr>
+            <w:noProof/>
+            <w:webHidden/>
+          </w:rPr>
+        </w:r>
+        <w:r>
+          <w:rPr>
+            <w:noProof/>
+            <w:webHidden/>
+          </w:rPr>
+          <w:fldChar w:fldCharType="separate"/>
+        </w:r>
+        <w:r>
+          <w:rPr>
+            <w:noProof/>
+            <w:webHidden/>
+          </w:rPr>
+          <w:t>8</w:t>
         </w:r>
         <w:r>
           <w:rPr>
@@ -1858,6 +2226,7 @@
           <w:lang w:val="es-ES"/>
         </w:rPr>
       </w:pPr>
+      <w:bookmarkStart w:id="2" w:name="_Toc529098557"/>
       <w:r>
         <w:rPr>
           <w:lang w:val="es-ES"/>
@@ -1865,6 +2234,281 @@
         <w:lastRenderedPageBreak/>
         <w:t>Introducción</w:t>
       </w:r>
+      <w:bookmarkEnd w:id="2"/>
+    </w:p>
+    <w:p>
+      <w:pPr>
+        <w:pStyle w:val="Heading1-Reporte"/>
+        <w:rPr>
+          <w:lang w:val="es-ES"/>
+        </w:rPr>
+      </w:pPr>
+    </w:p>
+    <w:p>
+      <w:pPr>
+        <w:pStyle w:val="TextoReporte2"/>
+        <w:rPr>
+          <w:lang w:val="es-ES"/>
+        </w:rPr>
+      </w:pPr>
+      <w:r>
+        <w:rPr>
+          <w:lang w:val="es-ES"/>
+        </w:rPr>
+        <w:tab/>
+      </w:r>
+      <w:r>
+        <w:rPr>
+          <w:lang w:val="es-ES"/>
+        </w:rPr>
+        <w:t xml:space="preserve">La norma ISO/IEC 15504 también conocida como Software </w:t>
+      </w:r>
+      <w:r>
+        <w:t xml:space="preserve">Process Improvement and Capability </w:t>
+      </w:r>
+      <w:proofErr w:type="spellStart"/>
+      <w:r>
+        <w:t>dEtermination</w:t>
+      </w:r>
+      <w:proofErr w:type="spellEnd"/>
+      <w:r>
+        <w:rPr>
+          <w:lang w:val="es-ES"/>
+        </w:rPr>
+        <w:t xml:space="preserve"> (SPICE) es un modelo </w:t>
+      </w:r>
+      <w:r>
+        <w:rPr>
+          <w:lang w:val="es-ES"/>
+        </w:rPr>
+        <w:t>utilizado para la evaluación y mejora de los procesos de desarrollo y mantenimiento se sistemas y productos de software.</w:t>
+      </w:r>
+      <w:r>
+        <w:rPr>
+          <w:lang w:val="es-ES"/>
+        </w:rPr>
+        <w:t xml:space="preserve"> A continuación describiremos su funcionamiento, estructura y organización. </w:t>
+      </w:r>
+    </w:p>
+    <w:p>
+      <w:pPr>
+        <w:pStyle w:val="TextoReporte2"/>
+        <w:rPr>
+          <w:lang w:val="es-ES"/>
+        </w:rPr>
+      </w:pPr>
+      <w:r>
+        <w:rPr>
+          <w:lang w:val="es-ES"/>
+        </w:rPr>
+        <w:tab/>
+        <w:t>Se intentara desarrollar los elementos claves de este modelo de evaluación y mejora, se dará también una opinión personal respecto al modelo.</w:t>
+      </w:r>
+    </w:p>
+    <w:p>
+      <w:pPr>
+        <w:pStyle w:val="Heading1-Reporte"/>
+        <w:rPr>
+          <w:lang w:val="es-ES"/>
+        </w:rPr>
+      </w:pPr>
+      <w:bookmarkStart w:id="3" w:name="_Toc529098559"/>
+    </w:p>
+    <w:bookmarkEnd w:id="3"/>
+    <w:p>
+      <w:pPr>
+        <w:pStyle w:val="Heading1-Reporte"/>
+        <w:rPr>
+          <w:lang w:val="es-ES"/>
+        </w:rPr>
+      </w:pPr>
+      <w:r>
+        <w:rPr>
+          <w:lang w:val="es-ES"/>
+        </w:rPr>
+        <w:t>¿Que es SPICE?</w:t>
+      </w:r>
+    </w:p>
+    <w:p>
+      <w:pPr>
+        <w:pStyle w:val="Heading1-Reporte"/>
+        <w:rPr>
+          <w:lang w:val="es-ES"/>
+        </w:rPr>
+      </w:pPr>
+    </w:p>
+    <w:p>
+      <w:pPr>
+        <w:pStyle w:val="TextoReporte2"/>
+        <w:ind w:firstLine="720"/>
+        <w:rPr>
+          <w:lang w:val="pt-BR"/>
+        </w:rPr>
+      </w:pPr>
+      <w:r>
+        <w:rPr>
+          <w:lang w:val="pt-BR"/>
+        </w:rPr>
+        <w:t>Texto aqui</w:t>
+      </w:r>
+    </w:p>
+    <w:p>
+      <w:pPr>
+        <w:pStyle w:val="Heading1-Reporte"/>
+        <w:rPr>
+          <w:lang w:val="pt-BR"/>
+        </w:rPr>
+      </w:pPr>
+    </w:p>
+    <w:p>
+      <w:pPr>
+        <w:pStyle w:val="Heading1-Reporte"/>
+        <w:rPr>
+          <w:lang w:val="pt-BR"/>
+        </w:rPr>
+      </w:pPr>
+      <w:r>
+        <w:rPr>
+          <w:lang w:val="pt-BR"/>
+        </w:rPr>
+        <w:t>¿Para que se utiliza?</w:t>
+      </w:r>
+    </w:p>
+    <w:p>
+      <w:pPr>
+        <w:pStyle w:val="Heading1-Reporte"/>
+        <w:rPr>
+          <w:lang w:val="pt-BR"/>
+        </w:rPr>
+      </w:pPr>
+    </w:p>
+    <w:p>
+      <w:pPr>
+        <w:pStyle w:val="TextoReporte2"/>
+        <w:ind w:firstLine="720"/>
+        <w:rPr>
+          <w:lang w:val="pt-BR"/>
+        </w:rPr>
+      </w:pPr>
+      <w:r>
+        <w:rPr>
+          <w:lang w:val="pt-BR"/>
+        </w:rPr>
+        <w:t>Texto Aqui</w:t>
+      </w:r>
+    </w:p>
+    <w:p>
+      <w:pPr>
+        <w:pStyle w:val="Heading1-Reporte"/>
+        <w:rPr>
+          <w:lang w:val="pt-BR"/>
+        </w:rPr>
+      </w:pPr>
+    </w:p>
+    <w:p>
+      <w:pPr>
+        <w:pStyle w:val="Heading1-Reporte"/>
+        <w:rPr>
+          <w:lang w:val="pt-BR"/>
+        </w:rPr>
+      </w:pPr>
+      <w:r>
+        <w:rPr>
+          <w:lang w:val="pt-BR"/>
+        </w:rPr>
+        <w:t>Componentes de SPICE</w:t>
+      </w:r>
+    </w:p>
+    <w:p>
+      <w:pPr>
+        <w:pStyle w:val="Heading1-Reporte"/>
+        <w:rPr>
+          <w:lang w:val="pt-BR"/>
+        </w:rPr>
+      </w:pPr>
+    </w:p>
+    <w:p>
+      <w:pPr>
+        <w:pStyle w:val="TextoReporte2"/>
+        <w:rPr>
+          <w:lang w:val="pt-BR"/>
+        </w:rPr>
+      </w:pPr>
+      <w:r>
+        <w:rPr>
+          <w:lang w:val="pt-BR"/>
+        </w:rPr>
+        <w:tab/>
+        <w:t>Teto Aqui</w:t>
+      </w:r>
+    </w:p>
+    <w:p>
+      <w:pPr>
+        <w:pStyle w:val="TextoReporte2"/>
+        <w:rPr>
+          <w:lang w:val="pt-BR"/>
+        </w:rPr>
+      </w:pPr>
+    </w:p>
+    <w:p>
+      <w:pPr>
+        <w:pStyle w:val="Heading1-Reporte"/>
+        <w:rPr>
+          <w:lang w:val="pt-BR"/>
+        </w:rPr>
+      </w:pPr>
+      <w:r>
+        <w:rPr>
+          <w:lang w:val="pt-BR"/>
+        </w:rPr>
+        <w:t>Benefícios de SPICE</w:t>
+      </w:r>
+    </w:p>
+    <w:p>
+      <w:pPr>
+        <w:pStyle w:val="Heading1-Reporte"/>
+        <w:rPr>
+          <w:lang w:val="pt-BR"/>
+        </w:rPr>
+      </w:pPr>
+    </w:p>
+    <w:p>
+      <w:pPr>
+        <w:pStyle w:val="TextoReporte2"/>
+        <w:rPr>
+          <w:lang w:val="pt-BR"/>
+        </w:rPr>
+      </w:pPr>
+      <w:r>
+        <w:rPr>
+          <w:lang w:val="pt-BR"/>
+        </w:rPr>
+        <w:tab/>
+        <w:t>Texto Aqui</w:t>
+      </w:r>
+    </w:p>
+    <w:p>
+      <w:pPr>
+        <w:rPr>
+          <w:lang w:val="pt-BR"/>
+        </w:rPr>
+      </w:pPr>
+    </w:p>
+    <w:p>
+      <w:pPr>
+        <w:pStyle w:val="Heading1-Reporte"/>
+        <w:rPr>
+          <w:lang w:val="es-ES"/>
+        </w:rPr>
+      </w:pPr>
+      <w:bookmarkStart w:id="4" w:name="_Toc529098560"/>
+      <w:r>
+        <w:rPr>
+          <w:lang w:val="es-ES"/>
+        </w:rPr>
+        <w:t>Conclusión</w:t>
+      </w:r>
+      <w:bookmarkEnd w:id="4"/>
     </w:p>
     <w:p>
       <w:pPr>
@@ -1891,147 +2535,8 @@
           <w:lang w:val="es-ES"/>
         </w:rPr>
       </w:pPr>
-      <w:r>
-        <w:rPr>
-          <w:lang w:val="es-ES"/>
-        </w:rPr>
-        <w:lastRenderedPageBreak/>
-        <w:t>Justificación</w:t>
-      </w:r>
-    </w:p>
-    <w:p>
-      <w:pPr>
-        <w:pStyle w:val="Heading1-Reporte"/>
-        <w:rPr>
-          <w:lang w:val="es-ES"/>
-        </w:rPr>
-      </w:pPr>
-    </w:p>
-    <w:p>
-      <w:pPr>
-        <w:pStyle w:val="TextoReporte2"/>
-        <w:rPr>
-          <w:lang w:val="es-ES"/>
-        </w:rPr>
-      </w:pPr>
-      <w:r>
-        <w:rPr>
-          <w:sz w:val="22"/>
-          <w:szCs w:val="22"/>
-          <w:lang w:val="es-ES"/>
-        </w:rPr>
-        <w:t>donde se asienten las razones para desarrollar el trabajo</w:t>
-      </w:r>
-      <w:r>
-        <w:rPr>
-          <w:lang w:val="es-ES"/>
-        </w:rPr>
-        <w:t xml:space="preserve"> </w:t>
-      </w:r>
-      <w:r>
-        <w:rPr>
-          <w:lang w:val="es-ES"/>
-        </w:rPr>
-        <w:br w:type="page"/>
-      </w:r>
-    </w:p>
-    <w:p>
-      <w:pPr>
-        <w:pStyle w:val="Heading1-Reporte"/>
-        <w:rPr>
-          <w:lang w:val="es-ES"/>
-        </w:rPr>
-      </w:pPr>
-      <w:r>
-        <w:rPr>
-          <w:lang w:val="es-ES"/>
-        </w:rPr>
-        <w:lastRenderedPageBreak/>
-        <w:t>Antecedentes</w:t>
-      </w:r>
-    </w:p>
-    <w:p>
-      <w:pPr>
-        <w:pStyle w:val="Heading1-Reporte"/>
-        <w:rPr>
-          <w:lang w:val="es-ES"/>
-        </w:rPr>
-      </w:pPr>
-    </w:p>
-    <w:p>
-      <w:pPr>
-        <w:pStyle w:val="TextoReporte2"/>
-        <w:rPr>
-          <w:lang w:val="es-ES"/>
-        </w:rPr>
-      </w:pPr>
-      <w:r>
-        <w:rPr>
-          <w:sz w:val="22"/>
-          <w:szCs w:val="22"/>
-          <w:lang w:val="es-ES"/>
-        </w:rPr>
-        <w:t xml:space="preserve">donde se exprese el marco del trabajo, teoría aplicada, casos relacionados, </w:t>
-      </w:r>
-      <w:proofErr w:type="spellStart"/>
-      <w:r>
-        <w:rPr>
-          <w:sz w:val="22"/>
-          <w:szCs w:val="22"/>
-          <w:lang w:val="es-ES"/>
-        </w:rPr>
-        <w:t>etc</w:t>
-      </w:r>
-      <w:proofErr w:type="spellEnd"/>
-      <w:r>
-        <w:rPr>
-          <w:lang w:val="es-ES"/>
-        </w:rPr>
-        <w:t xml:space="preserve"> </w:t>
-      </w:r>
-    </w:p>
-    <w:p>
-      <w:pPr>
-        <w:pStyle w:val="TextoReporte2"/>
-        <w:rPr>
-          <w:lang w:val="es-ES"/>
-        </w:rPr>
-      </w:pPr>
-    </w:p>
-    <w:p>
-      <w:pPr>
-        <w:pStyle w:val="TextoReporte2"/>
-        <w:rPr>
-          <w:lang w:val="es-ES"/>
-        </w:rPr>
-      </w:pPr>
-      <w:r>
-        <w:rPr>
-          <w:lang w:val="es-ES"/>
-        </w:rPr>
-        <w:t>NO ES NECESARIOSI NO JUSTIFICA</w:t>
-      </w:r>
-      <w:r>
-        <w:rPr>
-          <w:lang w:val="es-ES"/>
-        </w:rPr>
-        <w:br w:type="page"/>
-      </w:r>
-    </w:p>
-    <w:p>
-      <w:pPr>
-        <w:pStyle w:val="Heading1-Reporte"/>
-        <w:rPr>
-          <w:lang w:val="es-ES"/>
-        </w:rPr>
-      </w:pPr>
-      <w:r>
-        <w:rPr>
-          <w:lang w:val="es-ES"/>
-        </w:rPr>
-        <w:lastRenderedPageBreak/>
-        <w:t>Desarrollo</w:t>
-      </w:r>
+      <w:bookmarkStart w:id="5" w:name="_GoBack"/>
+      <w:bookmarkEnd w:id="5"/>
     </w:p>
     <w:p>
       <w:pPr>
@@ -2044,64 +2549,120 @@
           <w:lang w:val="es-ES"/>
         </w:rPr>
       </w:pPr>
-      <w:r>
+    </w:p>
+    <w:sdt>
+      <w:sdtPr>
+        <w:id w:val="808745932"/>
+        <w:docPartObj>
+          <w:docPartGallery w:val="Bibliographies"/>
+          <w:docPartUnique/>
+        </w:docPartObj>
+      </w:sdtPr>
+      <w:sdtEndPr>
+        <w:rPr>
+          <w:rFonts w:eastAsiaTheme="minorEastAsia" w:cs="Arial"/>
+          <w:b w:val="0"/>
+          <w:bCs/>
+          <w:sz w:val="22"/>
+          <w:szCs w:val="24"/>
+        </w:rPr>
+      </w:sdtEndPr>
+      <w:sdtContent>
+        <w:p>
+          <w:pPr>
+            <w:pStyle w:val="Heading1-Reporte"/>
+            <w:rPr>
+              <w:lang w:val="es-ES"/>
+            </w:rPr>
+          </w:pPr>
+          <w:r>
+            <w:rPr>
+              <w:lang w:val="es-ES"/>
+            </w:rPr>
+            <w:t>Bibliografía</w:t>
+          </w:r>
+        </w:p>
+        <w:p>
+          <w:pPr>
+            <w:pStyle w:val="Heading1-Reporte"/>
+            <w:rPr>
+              <w:lang w:val="es-ES"/>
+            </w:rPr>
+          </w:pPr>
+        </w:p>
+        <w:sdt>
+          <w:sdtPr>
+            <w:id w:val="111145805"/>
+            <w:bibliography/>
+          </w:sdtPr>
+          <w:sdtContent>
+            <w:p>
+              <w:pPr>
+                <w:pStyle w:val="TextoReporte2"/>
+                <w:rPr>
+                  <w:noProof/>
+                  <w:sz w:val="24"/>
+                  <w:lang w:val="es-ES"/>
+                </w:rPr>
+              </w:pPr>
+              <w:r>
+                <w:fldChar w:fldCharType="begin"/>
+              </w:r>
+              <w:r>
+                <w:rPr>
+                  <w:lang w:val="es-ES"/>
+                </w:rPr>
+                <w:instrText xml:space="preserve"> BIBLIOGRAPHY </w:instrText>
+              </w:r>
+              <w:r>
+                <w:fldChar w:fldCharType="separate"/>
+              </w:r>
+              <w:r>
+                <w:rPr>
+                  <w:noProof/>
+                  <w:lang w:val="es-ES"/>
+                </w:rPr>
+                <w:t xml:space="preserve">Asociación española para la calidad. (2018). </w:t>
+              </w:r>
+              <w:r>
+                <w:rPr>
+                  <w:i/>
+                  <w:iCs/>
+                  <w:noProof/>
+                  <w:lang w:val="es-ES"/>
+                </w:rPr>
+                <w:t>SPICE</w:t>
+              </w:r>
+              <w:r>
+                <w:rPr>
+                  <w:noProof/>
+                  <w:lang w:val="es-ES"/>
+                </w:rPr>
+                <w:t>. Retrieved from Asociación española para la calidad: https://www.aec.es/web/guest/centro-conocimiento/spice</w:t>
+              </w:r>
+            </w:p>
+            <w:p>
+              <w:pPr>
+                <w:pStyle w:val="TextoReporte2"/>
+              </w:pPr>
+              <w:r>
+                <w:rPr>
+                  <w:b/>
+                  <w:noProof/>
+                </w:rPr>
+                <w:fldChar w:fldCharType="end"/>
+              </w:r>
+            </w:p>
+          </w:sdtContent>
+        </w:sdt>
+      </w:sdtContent>
+    </w:sdt>
+    <w:p>
+      <w:pPr>
+        <w:pStyle w:val="TextoReporte2"/>
         <w:rPr>
           <w:lang w:val="es-ES"/>
         </w:rPr>
-        <w:br w:type="page"/>
-      </w:r>
-    </w:p>
-    <w:p>
-      <w:pPr>
-        <w:pStyle w:val="Heading1-Reporte"/>
-        <w:rPr>
-          <w:lang w:val="es-ES"/>
-        </w:rPr>
-      </w:pPr>
-      <w:r>
-        <w:rPr>
-          <w:lang w:val="es-ES"/>
-        </w:rPr>
-        <w:lastRenderedPageBreak/>
-        <w:t>Conclusión</w:t>
-      </w:r>
-    </w:p>
-    <w:p>
-      <w:pPr>
-        <w:rPr>
-          <w:rFonts w:ascii="Arial" w:eastAsiaTheme="majorEastAsia" w:hAnsi="Arial" w:cstheme="majorBidi"/>
-          <w:b/>
-          <w:color w:val="000000" w:themeColor="text1"/>
-          <w:sz w:val="32"/>
-          <w:szCs w:val="32"/>
-          <w:lang w:val="es-ES"/>
-        </w:rPr>
-      </w:pPr>
-      <w:r>
-        <w:rPr>
-          <w:lang w:val="es-ES"/>
-        </w:rPr>
-        <w:br w:type="page"/>
-      </w:r>
-    </w:p>
-    <w:p>
-      <w:pPr>
-        <w:pStyle w:val="Heading1-Reporte"/>
-        <w:rPr>
-          <w:lang w:val="es-ES_tradnl"/>
-        </w:rPr>
-      </w:pPr>
-      <w:r>
-        <w:rPr>
-          <w:lang w:val="es-ES_tradnl"/>
-        </w:rPr>
-        <w:lastRenderedPageBreak/>
-        <w:t>Bibliografía</w:t>
-      </w:r>
-    </w:p>
-    <w:p>
-      <w:pPr>
-        <w:pStyle w:val="Heading1-Reporte"/>
       </w:pPr>
     </w:p>
     <w:sectPr>
@@ -2313,7 +2874,7 @@
         </mc:Choice>
         <mc:Fallback>
           <w:pict>
-            <v:line w14:anchorId="2ED6D2D2" id="Straight Connector 1" o:spid="_x0000_s1026" style="position:absolute;z-index:251659264;visibility:visible;mso-wrap-style:square;mso-width-percent:0;mso-height-percent:0;mso-wrap-distance-left:9pt;mso-wrap-distance-top:0;mso-wrap-distance-right:9pt;mso-wrap-distance-bottom:0;mso-position-horizontal:absolute;mso-position-horizontal-relative:text;mso-position-vertical:absolute;mso-position-vertical-relative:text;mso-width-percent:0;mso-height-percent:0;mso-width-relative:margin;mso-height-relative:margin" from="1.6pt,-12pt" to="438.95pt,-12pt" o:gfxdata="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" strokecolor="black [3200]" strokeweight="1.5pt">
+            <v:line w14:anchorId="7EE67B03" id="Straight Connector 1" o:spid="_x0000_s1026" style="position:absolute;z-index:251659264;visibility:visible;mso-wrap-style:square;mso-width-percent:0;mso-height-percent:0;mso-wrap-distance-left:9pt;mso-wrap-distance-top:0;mso-wrap-distance-right:9pt;mso-wrap-distance-bottom:0;mso-position-horizontal:absolute;mso-position-horizontal-relative:text;mso-position-vertical:absolute;mso-position-vertical-relative:text;mso-width-percent:0;mso-height-percent:0;mso-width-relative:margin;mso-height-relative:margin" from="1.6pt,-12pt" to="438.95pt,-12pt" o:gfxdata="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" strokecolor="black [3200]" strokeweight="1.5pt">
               <v:stroke joinstyle="miter"/>
             </v:line>
           </w:pict>
@@ -2407,7 +2968,7 @@
         </mc:Choice>
         <mc:Fallback>
           <w:pict>
-            <v:line w14:anchorId="06DAEF43" id="Straight Connector 2" o:spid="_x0000_s1026" style="position:absolute;z-index:251660288;visibility:visible;mso-wrap-style:square;mso-wrap-distance-left:9pt;mso-wrap-distance-top:0;mso-wrap-distance-right:9pt;mso-wrap-distance-bottom:0;mso-position-horizontal:absolute;mso-position-horizontal-relative:text;mso-position-vertical:absolute;mso-position-vertical-relative:text" from="-1.7pt,15.35pt" to="438.95pt,15.35pt" o:gfxdata="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" strokecolor="black [3200]" strokeweight="2.5pt">
+            <v:line w14:anchorId="2BCB6B41" id="Straight Connector 2" o:spid="_x0000_s1026" style="position:absolute;z-index:251660288;visibility:visible;mso-wrap-style:square;mso-wrap-distance-left:9pt;mso-wrap-distance-top:0;mso-wrap-distance-right:9pt;mso-wrap-distance-bottom:0;mso-position-horizontal:absolute;mso-position-horizontal-relative:text;mso-position-vertical:absolute;mso-position-vertical-relative:text" from="-1.7pt,15.35pt" to="438.95pt,15.35pt" o:gfxdata="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" strokecolor="black [3200]" strokeweight="2.5pt">
               <v:stroke joinstyle="miter"/>
             </v:line>
           </w:pict>
@@ -3181,7 +3742,7 @@
   <w:style w:type="paragraph" w:customStyle="1" w:styleId="TextoReporte2">
     <w:name w:val="Texto Reporte 2"/>
     <w:qFormat/>
-    <w:rsid w:val="009C7851"/>
+    <w:rsid w:val="0096705F"/>
     <w:pPr>
       <w:spacing w:line="360" w:lineRule="auto"/>
     </w:pPr>
@@ -3189,6 +3750,7 @@
       <w:rFonts w:ascii="Arial" w:hAnsi="Arial" w:cs="Arial"/>
       <w:bCs/>
       <w:color w:val="000000" w:themeColor="text1"/>
+      <w:sz w:val="22"/>
     </w:rPr>
   </w:style>
   <w:style w:type="character" w:customStyle="1" w:styleId="Heading2Char">
@@ -3397,6 +3959,28 @@
       <w:iCs/>
       <w:color w:val="2F5496" w:themeColor="accent1" w:themeShade="BF"/>
     </w:rPr>
+  </w:style>
+  <w:style w:type="paragraph" w:styleId="NormalWeb">
+    <w:name w:val="Normal (Web)"/>
+    <w:basedOn w:val="Normal"/>
+    <w:uiPriority w:val="99"/>
+    <w:semiHidden/>
+    <w:unhideWhenUsed/>
+    <w:rsid w:val="003D6BCC"/>
+    <w:pPr>
+      <w:spacing w:before="100" w:beforeAutospacing="1" w:after="100" w:afterAutospacing="1"/>
+    </w:pPr>
+    <w:rPr>
+      <w:rFonts w:ascii="Times New Roman" w:eastAsia="Times New Roman" w:hAnsi="Times New Roman" w:cs="Times New Roman"/>
+    </w:rPr>
+  </w:style>
+  <w:style w:type="paragraph" w:styleId="Bibliography">
+    <w:name w:val="Bibliography"/>
+    <w:basedOn w:val="Normal"/>
+    <w:next w:val="Normal"/>
+    <w:uiPriority w:val="37"/>
+    <w:unhideWhenUsed/>
+    <w:rsid w:val="002950EC"/>
   </w:style>
 </w:styles>
 </file>
@@ -3697,11 +4281,27 @@
 </file>
 
 <file path=customXml/item1.xml><?xml version="1.0" encoding="utf-8"?>
-<b:Sources xmlns:b="http://schemas.openxmlformats.org/officeDocument/2006/bibliography" xmlns="http://schemas.openxmlformats.org/officeDocument/2006/bibliography" SelectedStyle="/APASixthEditionOfficeOnline.xsl" StyleName="APA" Version="6"/>
+<b:Sources xmlns:b="http://schemas.openxmlformats.org/officeDocument/2006/bibliography" xmlns="http://schemas.openxmlformats.org/officeDocument/2006/bibliography" SelectedStyle="/APASixthEditionOfficeOnline.xsl" StyleName="APA" Version="6">
+  <b:Source>
+    <b:Tag>Aso18</b:Tag>
+    <b:SourceType>InternetSite</b:SourceType>
+    <b:Guid>{9F3AE1D4-4FE2-1342-9AD3-1B13CD11E043}</b:Guid>
+    <b:Title>SPICE</b:Title>
+    <b:Year>2018</b:Year>
+    <b:Author>
+      <b:Author>
+        <b:Corporate>Asociación española para la calidad</b:Corporate>
+      </b:Author>
+    </b:Author>
+    <b:InternetSiteTitle>Asociación española para la calidad</b:InternetSiteTitle>
+    <b:URL>https://www.aec.es/web/guest/centro-conocimiento/spice</b:URL>
+    <b:RefOrder>1</b:RefOrder>
+  </b:Source>
+</b:Sources>
 </file>
 
 <file path=customXml/itemProps1.xml><?xml version="1.0" encoding="utf-8"?>
-<ds:datastoreItem xmlns:ds="http://schemas.openxmlformats.org/officeDocument/2006/customXml" ds:itemID="{9086E966-1AB1-AB48-B5DA-4F35763A60C2}">
+<ds:datastoreItem xmlns:ds="http://schemas.openxmlformats.org/officeDocument/2006/customXml" ds:itemID="{742BED43-A8E1-8B47-A829-0D3CA9073A59}">
   <ds:schemaRefs>
     <ds:schemaRef ds:uri="http://schemas.openxmlformats.org/officeDocument/2006/bibliography"/>
   </ds:schemaRefs>

</xml_diff>